<commit_message>
Merge modified branch into master, with some modifications
</commit_message>
<xml_diff>
--- a/doc/product backlog/0/personas.docx
+++ b/doc/product backlog/0/personas.docx
@@ -1,6 +1,6 @@
 
 <file path=word/document.xml><?xml version="1.0" encoding="utf-8"?>
-<w:document xmlns:wpc="http://schemas.microsoft.com/office/word/2010/wordprocessingCanvas" xmlns:cx="http://schemas.microsoft.com/office/drawing/2014/chartex" xmlns:cx1="http://schemas.microsoft.com/office/drawing/2015/9/8/chartex" xmlns:cx2="http://schemas.microsoft.com/office/drawing/2015/10/21/chartex" xmlns:cx3="http://schemas.microsoft.com/office/drawing/2016/5/9/chartex" xmlns:cx4="http://schemas.microsoft.com/office/drawing/2016/5/10/chartex" xmlns:cx5="http://schemas.microsoft.com/office/drawing/2016/5/11/chartex" xmlns:cx6="http://schemas.microsoft.com/office/drawing/2016/5/12/chartex" xmlns:cx7="http://schemas.microsoft.com/office/drawing/2016/5/13/chartex" xmlns:cx8="http://schemas.microsoft.com/office/drawing/2016/5/14/chartex" xmlns:mc="http://schemas.openxmlformats.org/markup-compatibility/2006" xmlns:aink="http://schemas.microsoft.com/office/drawing/2016/ink" xmlns:am3d="http://schemas.microsoft.com/office/drawing/2017/model3d" xmlns:o="urn:schemas-microsoft-com:office:office" xmlns:r="http://schemas.openxmlformats.org/officeDocument/2006/relationships" xmlns:m="http://schemas.openxmlformats.org/officeDocument/2006/math" xmlns:v="urn:schemas-microsoft-com:vml" xmlns:wp14="http://schemas.microsoft.com/office/word/2010/wordprocessingDrawing" xmlns:wp="http://schemas.openxmlformats.org/drawingml/2006/wordprocessingDrawing" xmlns:w10="urn:schemas-microsoft-com:office:word" xmlns:w="http://schemas.openxmlformats.org/wordprocessingml/2006/main" xmlns:w14="http://schemas.microsoft.com/office/word/2010/wordml" xmlns:w15="http://schemas.microsoft.com/office/word/2012/wordml" xmlns:w16cid="http://schemas.microsoft.com/office/word/2016/wordml/cid" xmlns:w16se="http://schemas.microsoft.com/office/word/2015/wordml/symex" xmlns:wpg="http://schemas.microsoft.com/office/word/2010/wordprocessingGroup" xmlns:wpi="http://schemas.microsoft.com/office/word/2010/wordprocessingInk" xmlns:wne="http://schemas.microsoft.com/office/word/2006/wordml" xmlns:wps="http://schemas.microsoft.com/office/word/2010/wordprocessingShape" mc:Ignorable="w14 w15 w16se w16cid wp14">
+<w:document xmlns:wpc="http://schemas.microsoft.com/office/word/2010/wordprocessingCanvas" xmlns:mo="http://schemas.microsoft.com/office/mac/office/2008/main" xmlns:mc="http://schemas.openxmlformats.org/markup-compatibility/2006" xmlns:mv="urn:schemas-microsoft-com:mac:vml" xmlns:o="urn:schemas-microsoft-com:office:office" xmlns:r="http://schemas.openxmlformats.org/officeDocument/2006/relationships" xmlns:m="http://schemas.openxmlformats.org/officeDocument/2006/math" xmlns:v="urn:schemas-microsoft-com:vml" xmlns:wp14="http://schemas.microsoft.com/office/word/2010/wordprocessingDrawing" xmlns:wp="http://schemas.openxmlformats.org/drawingml/2006/wordprocessingDrawing" xmlns:w10="urn:schemas-microsoft-com:office:word" xmlns:w="http://schemas.openxmlformats.org/wordprocessingml/2006/main" xmlns:w14="http://schemas.microsoft.com/office/word/2010/wordml" xmlns:w15="http://schemas.microsoft.com/office/word/2012/wordml" xmlns:wpg="http://schemas.microsoft.com/office/word/2010/wordprocessingGroup" xmlns:wpi="http://schemas.microsoft.com/office/word/2010/wordprocessingInk" xmlns:wne="http://schemas.microsoft.com/office/word/2006/wordml" xmlns:wps="http://schemas.microsoft.com/office/word/2010/wordprocessingShape" mc:Ignorable="w14 w15 wp14">
   <w:body>
     <w:sdt>
       <w:sdtPr>
@@ -32,7 +32,25 @@
               <w:sz w:val="48"/>
               <w:u w:val="single"/>
             </w:rPr>
-            <w:t>PERSONAS (Ver 0)</w:t>
+            <w:t>PERSONAS (</w:t>
+          </w:r>
+          <w:proofErr w:type="spellStart"/>
+          <w:r>
+            <w:rPr>
+              <w:b/>
+              <w:sz w:val="48"/>
+              <w:u w:val="single"/>
+            </w:rPr>
+            <w:t>Ver</w:t>
+          </w:r>
+          <w:proofErr w:type="spellEnd"/>
+          <w:r>
+            <w:rPr>
+              <w:b/>
+              <w:sz w:val="48"/>
+              <w:u w:val="single"/>
+            </w:rPr>
+            <w:t xml:space="preserve"> 0)</w:t>
           </w:r>
         </w:p>
         <w:p>
@@ -43,10 +61,9 @@
             </w:tabs>
             <w:rPr>
               <w:noProof/>
-              <w:kern w:val="2"/>
               <w:sz w:val="24"/>
               <w:szCs w:val="24"/>
-              <w:lang w:val="en-US" w:eastAsia="zh-CN"/>
+              <w:lang w:val="en-US"/>
             </w:rPr>
           </w:pPr>
           <w:r>
@@ -73,53 +90,63 @@
             </w:rPr>
             <w:fldChar w:fldCharType="separate"/>
           </w:r>
-          <w:r>
-            <w:rPr>
-              <w:noProof/>
-            </w:rPr>
-            <w:t>Sohee Kang: Professor</w:t>
-          </w:r>
-          <w:r>
-            <w:rPr>
-              <w:noProof/>
-            </w:rPr>
-            <w:tab/>
-          </w:r>
-          <w:r>
-            <w:rPr>
-              <w:noProof/>
-            </w:rPr>
-            <w:fldChar w:fldCharType="begin"/>
-          </w:r>
-          <w:r>
-            <w:rPr>
-              <w:noProof/>
-            </w:rPr>
-            <w:instrText xml:space="preserve"> PAGEREF _Toc369102759 \h </w:instrText>
-          </w:r>
-          <w:r>
-            <w:rPr>
-              <w:noProof/>
-            </w:rPr>
-          </w:r>
-          <w:r>
-            <w:rPr>
-              <w:noProof/>
-            </w:rPr>
-            <w:fldChar w:fldCharType="separate"/>
-          </w:r>
-          <w:r>
-            <w:rPr>
-              <w:noProof/>
-            </w:rPr>
-            <w:t>2</w:t>
-          </w:r>
-          <w:r>
-            <w:rPr>
-              <w:noProof/>
-            </w:rPr>
-            <w:fldChar w:fldCharType="end"/>
-          </w:r>
+          <w:hyperlink w:anchor="_Toc495868386" w:history="1">
+            <w:r>
+              <w:rPr>
+                <w:rStyle w:val="Hyperlink"/>
+                <w:noProof/>
+              </w:rPr>
+              <w:t>Sohee Kang: Professor</w:t>
+            </w:r>
+            <w:r>
+              <w:rPr>
+                <w:noProof/>
+                <w:webHidden/>
+              </w:rPr>
+              <w:tab/>
+            </w:r>
+            <w:r>
+              <w:rPr>
+                <w:noProof/>
+                <w:webHidden/>
+              </w:rPr>
+              <w:fldChar w:fldCharType="begin"/>
+            </w:r>
+            <w:r>
+              <w:rPr>
+                <w:noProof/>
+                <w:webHidden/>
+              </w:rPr>
+              <w:instrText xml:space="preserve"> PAGEREF _Toc495868386 \h </w:instrText>
+            </w:r>
+            <w:r>
+              <w:rPr>
+                <w:noProof/>
+                <w:webHidden/>
+              </w:rPr>
+            </w:r>
+            <w:r>
+              <w:rPr>
+                <w:noProof/>
+                <w:webHidden/>
+              </w:rPr>
+              <w:fldChar w:fldCharType="separate"/>
+            </w:r>
+            <w:r>
+              <w:rPr>
+                <w:noProof/>
+                <w:webHidden/>
+              </w:rPr>
+              <w:t>2</w:t>
+            </w:r>
+            <w:r>
+              <w:rPr>
+                <w:noProof/>
+                <w:webHidden/>
+              </w:rPr>
+              <w:fldChar w:fldCharType="end"/>
+            </w:r>
+          </w:hyperlink>
         </w:p>
         <w:p>
           <w:pPr>
@@ -129,59 +156,68 @@
             </w:tabs>
             <w:rPr>
               <w:noProof/>
-              <w:kern w:val="2"/>
               <w:sz w:val="24"/>
               <w:szCs w:val="24"/>
-              <w:lang w:val="en-US" w:eastAsia="zh-CN"/>
+              <w:lang w:val="en-US"/>
             </w:rPr>
           </w:pPr>
-          <w:r>
-            <w:rPr>
-              <w:noProof/>
-            </w:rPr>
-            <w:t>Stephen Hsung: Professor</w:t>
-          </w:r>
-          <w:r>
-            <w:rPr>
-              <w:noProof/>
-            </w:rPr>
-            <w:tab/>
-          </w:r>
-          <w:r>
-            <w:rPr>
-              <w:noProof/>
-            </w:rPr>
-            <w:fldChar w:fldCharType="begin"/>
-          </w:r>
-          <w:r>
-            <w:rPr>
-              <w:noProof/>
-            </w:rPr>
-            <w:instrText xml:space="preserve"> PAGEREF _Toc369102760 \h </w:instrText>
-          </w:r>
-          <w:r>
-            <w:rPr>
-              <w:noProof/>
-            </w:rPr>
-          </w:r>
-          <w:r>
-            <w:rPr>
-              <w:noProof/>
-            </w:rPr>
-            <w:fldChar w:fldCharType="separate"/>
-          </w:r>
-          <w:r>
-            <w:rPr>
-              <w:noProof/>
-            </w:rPr>
-            <w:t>3</w:t>
-          </w:r>
-          <w:r>
-            <w:rPr>
-              <w:noProof/>
-            </w:rPr>
-            <w:fldChar w:fldCharType="end"/>
-          </w:r>
+          <w:hyperlink w:anchor="_Toc495868387" w:history="1">
+            <w:r>
+              <w:rPr>
+                <w:rStyle w:val="Hyperlink"/>
+                <w:noProof/>
+              </w:rPr>
+              <w:t>Stephen Hsung: Professor</w:t>
+            </w:r>
+            <w:r>
+              <w:rPr>
+                <w:noProof/>
+                <w:webHidden/>
+              </w:rPr>
+              <w:tab/>
+            </w:r>
+            <w:r>
+              <w:rPr>
+                <w:noProof/>
+                <w:webHidden/>
+              </w:rPr>
+              <w:fldChar w:fldCharType="begin"/>
+            </w:r>
+            <w:r>
+              <w:rPr>
+                <w:noProof/>
+                <w:webHidden/>
+              </w:rPr>
+              <w:instrText xml:space="preserve"> PAGEREF _Toc495868387 \h </w:instrText>
+            </w:r>
+            <w:r>
+              <w:rPr>
+                <w:noProof/>
+                <w:webHidden/>
+              </w:rPr>
+            </w:r>
+            <w:r>
+              <w:rPr>
+                <w:noProof/>
+                <w:webHidden/>
+              </w:rPr>
+              <w:fldChar w:fldCharType="separate"/>
+            </w:r>
+            <w:r>
+              <w:rPr>
+                <w:noProof/>
+                <w:webHidden/>
+              </w:rPr>
+              <w:t>3</w:t>
+            </w:r>
+            <w:r>
+              <w:rPr>
+                <w:noProof/>
+                <w:webHidden/>
+              </w:rPr>
+              <w:fldChar w:fldCharType="end"/>
+            </w:r>
+          </w:hyperlink>
         </w:p>
         <w:p>
           <w:pPr>
@@ -191,59 +227,68 @@
             </w:tabs>
             <w:rPr>
               <w:noProof/>
-              <w:kern w:val="2"/>
               <w:sz w:val="24"/>
               <w:szCs w:val="24"/>
-              <w:lang w:val="en-US" w:eastAsia="zh-CN"/>
+              <w:lang w:val="en-US"/>
             </w:rPr>
           </w:pPr>
-          <w:r>
-            <w:rPr>
-              <w:noProof/>
-            </w:rPr>
-            <w:t>Bruce Herman : Professor</w:t>
-          </w:r>
-          <w:r>
-            <w:rPr>
-              <w:noProof/>
-            </w:rPr>
-            <w:tab/>
-          </w:r>
-          <w:r>
-            <w:rPr>
-              <w:noProof/>
-            </w:rPr>
-            <w:fldChar w:fldCharType="begin"/>
-          </w:r>
-          <w:r>
-            <w:rPr>
-              <w:noProof/>
-            </w:rPr>
-            <w:instrText xml:space="preserve"> PAGEREF _Toc369102761 \h </w:instrText>
-          </w:r>
-          <w:r>
-            <w:rPr>
-              <w:noProof/>
-            </w:rPr>
-          </w:r>
-          <w:r>
-            <w:rPr>
-              <w:noProof/>
-            </w:rPr>
-            <w:fldChar w:fldCharType="separate"/>
-          </w:r>
-          <w:r>
-            <w:rPr>
-              <w:noProof/>
-            </w:rPr>
-            <w:t>4</w:t>
-          </w:r>
-          <w:r>
-            <w:rPr>
-              <w:noProof/>
-            </w:rPr>
-            <w:fldChar w:fldCharType="end"/>
-          </w:r>
+          <w:hyperlink w:anchor="_Toc495868388" w:history="1">
+            <w:r>
+              <w:rPr>
+                <w:rStyle w:val="Hyperlink"/>
+                <w:noProof/>
+              </w:rPr>
+              <w:t>Desmond Poon: Student</w:t>
+            </w:r>
+            <w:r>
+              <w:rPr>
+                <w:noProof/>
+                <w:webHidden/>
+              </w:rPr>
+              <w:tab/>
+            </w:r>
+            <w:r>
+              <w:rPr>
+                <w:noProof/>
+                <w:webHidden/>
+              </w:rPr>
+              <w:fldChar w:fldCharType="begin"/>
+            </w:r>
+            <w:r>
+              <w:rPr>
+                <w:noProof/>
+                <w:webHidden/>
+              </w:rPr>
+              <w:instrText xml:space="preserve"> PAGEREF _Toc495868388 \h </w:instrText>
+            </w:r>
+            <w:r>
+              <w:rPr>
+                <w:noProof/>
+                <w:webHidden/>
+              </w:rPr>
+            </w:r>
+            <w:r>
+              <w:rPr>
+                <w:noProof/>
+                <w:webHidden/>
+              </w:rPr>
+              <w:fldChar w:fldCharType="separate"/>
+            </w:r>
+            <w:r>
+              <w:rPr>
+                <w:noProof/>
+                <w:webHidden/>
+              </w:rPr>
+              <w:t>4</w:t>
+            </w:r>
+            <w:r>
+              <w:rPr>
+                <w:noProof/>
+                <w:webHidden/>
+              </w:rPr>
+              <w:fldChar w:fldCharType="end"/>
+            </w:r>
+          </w:hyperlink>
         </w:p>
         <w:p>
           <w:pPr>
@@ -253,59 +298,68 @@
             </w:tabs>
             <w:rPr>
               <w:noProof/>
-              <w:kern w:val="2"/>
               <w:sz w:val="24"/>
               <w:szCs w:val="24"/>
-              <w:lang w:val="en-US" w:eastAsia="zh-CN"/>
+              <w:lang w:val="en-US"/>
             </w:rPr>
           </w:pPr>
-          <w:r>
-            <w:rPr>
-              <w:noProof/>
-            </w:rPr>
-            <w:t>Alice Liu : Student</w:t>
-          </w:r>
-          <w:r>
-            <w:rPr>
-              <w:noProof/>
-            </w:rPr>
-            <w:tab/>
-          </w:r>
-          <w:r>
-            <w:rPr>
-              <w:noProof/>
-            </w:rPr>
-            <w:fldChar w:fldCharType="begin"/>
-          </w:r>
-          <w:r>
-            <w:rPr>
-              <w:noProof/>
-            </w:rPr>
-            <w:instrText xml:space="preserve"> PAGEREF _Toc369102762 \h </w:instrText>
-          </w:r>
-          <w:r>
-            <w:rPr>
-              <w:noProof/>
-            </w:rPr>
-          </w:r>
-          <w:r>
-            <w:rPr>
-              <w:noProof/>
-            </w:rPr>
-            <w:fldChar w:fldCharType="separate"/>
-          </w:r>
-          <w:r>
-            <w:rPr>
-              <w:noProof/>
-            </w:rPr>
-            <w:t>5</w:t>
-          </w:r>
-          <w:r>
-            <w:rPr>
-              <w:noProof/>
-            </w:rPr>
-            <w:fldChar w:fldCharType="end"/>
-          </w:r>
+          <w:hyperlink w:anchor="_Toc495868389" w:history="1">
+            <w:r>
+              <w:rPr>
+                <w:rStyle w:val="Hyperlink"/>
+                <w:noProof/>
+              </w:rPr>
+              <w:t>Brian Lau: Student</w:t>
+            </w:r>
+            <w:r>
+              <w:rPr>
+                <w:noProof/>
+                <w:webHidden/>
+              </w:rPr>
+              <w:tab/>
+            </w:r>
+            <w:r>
+              <w:rPr>
+                <w:noProof/>
+                <w:webHidden/>
+              </w:rPr>
+              <w:fldChar w:fldCharType="begin"/>
+            </w:r>
+            <w:r>
+              <w:rPr>
+                <w:noProof/>
+                <w:webHidden/>
+              </w:rPr>
+              <w:instrText xml:space="preserve"> PAGEREF _Toc495868389 \h </w:instrText>
+            </w:r>
+            <w:r>
+              <w:rPr>
+                <w:noProof/>
+                <w:webHidden/>
+              </w:rPr>
+            </w:r>
+            <w:r>
+              <w:rPr>
+                <w:noProof/>
+                <w:webHidden/>
+              </w:rPr>
+              <w:fldChar w:fldCharType="separate"/>
+            </w:r>
+            <w:r>
+              <w:rPr>
+                <w:noProof/>
+                <w:webHidden/>
+              </w:rPr>
+              <w:t>5</w:t>
+            </w:r>
+            <w:r>
+              <w:rPr>
+                <w:noProof/>
+                <w:webHidden/>
+              </w:rPr>
+              <w:fldChar w:fldCharType="end"/>
+            </w:r>
+          </w:hyperlink>
         </w:p>
         <w:p>
           <w:pPr>
@@ -315,183 +369,68 @@
             </w:tabs>
             <w:rPr>
               <w:noProof/>
-              <w:kern w:val="2"/>
               <w:sz w:val="24"/>
               <w:szCs w:val="24"/>
-              <w:lang w:val="en-US" w:eastAsia="zh-CN"/>
+              <w:lang w:val="en-US"/>
             </w:rPr>
           </w:pPr>
-          <w:r>
-            <w:rPr>
-              <w:noProof/>
-            </w:rPr>
-            <w:t>Desmond Poon: Student</w:t>
-          </w:r>
-          <w:r>
-            <w:rPr>
-              <w:noProof/>
-            </w:rPr>
-            <w:tab/>
-          </w:r>
-          <w:r>
-            <w:rPr>
-              <w:noProof/>
-            </w:rPr>
-            <w:fldChar w:fldCharType="begin"/>
-          </w:r>
-          <w:r>
-            <w:rPr>
-              <w:noProof/>
-            </w:rPr>
-            <w:instrText xml:space="preserve"> PAGEREF _Toc369102763 \h </w:instrText>
-          </w:r>
-          <w:r>
-            <w:rPr>
-              <w:noProof/>
-            </w:rPr>
-          </w:r>
-          <w:r>
-            <w:rPr>
-              <w:noProof/>
-            </w:rPr>
-            <w:fldChar w:fldCharType="separate"/>
-          </w:r>
-          <w:r>
-            <w:rPr>
-              <w:noProof/>
-            </w:rPr>
-            <w:t>6</w:t>
-          </w:r>
-          <w:r>
-            <w:rPr>
-              <w:noProof/>
-            </w:rPr>
-            <w:fldChar w:fldCharType="end"/>
-          </w:r>
-        </w:p>
-        <w:p>
-          <w:pPr>
-            <w:pStyle w:val="TOC1"/>
-            <w:tabs>
-              <w:tab w:val="right" w:leader="dot" w:pos="9350"/>
-            </w:tabs>
-            <w:rPr>
-              <w:noProof/>
-              <w:kern w:val="2"/>
-              <w:sz w:val="24"/>
-              <w:szCs w:val="24"/>
-              <w:lang w:val="en-US" w:eastAsia="zh-CN"/>
-            </w:rPr>
-          </w:pPr>
-          <w:r>
-            <w:rPr>
-              <w:noProof/>
-            </w:rPr>
-            <w:t>Brian Lau: Student</w:t>
-          </w:r>
-          <w:r>
-            <w:rPr>
-              <w:noProof/>
-            </w:rPr>
-            <w:tab/>
-          </w:r>
-          <w:r>
-            <w:rPr>
-              <w:noProof/>
-            </w:rPr>
-            <w:fldChar w:fldCharType="begin"/>
-          </w:r>
-          <w:r>
-            <w:rPr>
-              <w:noProof/>
-            </w:rPr>
-            <w:instrText xml:space="preserve"> PAGEREF _Toc369102764 \h </w:instrText>
-          </w:r>
-          <w:r>
-            <w:rPr>
-              <w:noProof/>
-            </w:rPr>
-          </w:r>
-          <w:r>
-            <w:rPr>
-              <w:noProof/>
-            </w:rPr>
-            <w:fldChar w:fldCharType="separate"/>
-          </w:r>
-          <w:r>
-            <w:rPr>
-              <w:noProof/>
-            </w:rPr>
-            <w:t>7</w:t>
-          </w:r>
-          <w:r>
-            <w:rPr>
-              <w:noProof/>
-            </w:rPr>
-            <w:fldChar w:fldCharType="end"/>
-          </w:r>
-        </w:p>
-        <w:p>
-          <w:pPr>
-            <w:pStyle w:val="TOC1"/>
-            <w:tabs>
-              <w:tab w:val="right" w:leader="dot" w:pos="9350"/>
-            </w:tabs>
-            <w:rPr>
-              <w:noProof/>
-              <w:kern w:val="2"/>
-              <w:sz w:val="24"/>
-              <w:szCs w:val="24"/>
-              <w:lang w:val="en-US" w:eastAsia="zh-CN"/>
-            </w:rPr>
-          </w:pPr>
-          <w:r>
-            <w:rPr>
-              <w:noProof/>
-            </w:rPr>
-            <w:t>Ruby Hayden: TA</w:t>
-          </w:r>
-          <w:r>
-            <w:rPr>
-              <w:noProof/>
-            </w:rPr>
-            <w:tab/>
-          </w:r>
-          <w:r>
-            <w:rPr>
-              <w:noProof/>
-            </w:rPr>
-            <w:fldChar w:fldCharType="begin"/>
-          </w:r>
-          <w:r>
-            <w:rPr>
-              <w:noProof/>
-            </w:rPr>
-            <w:instrText xml:space="preserve"> PAGEREF _Toc369102765 \h </w:instrText>
-          </w:r>
-          <w:r>
-            <w:rPr>
-              <w:noProof/>
-            </w:rPr>
-          </w:r>
-          <w:r>
-            <w:rPr>
-              <w:noProof/>
-            </w:rPr>
-            <w:fldChar w:fldCharType="separate"/>
-          </w:r>
-          <w:r>
-            <w:rPr>
-              <w:noProof/>
-            </w:rPr>
-            <w:t>8</w:t>
-          </w:r>
-          <w:r>
-            <w:rPr>
-              <w:noProof/>
-            </w:rPr>
-            <w:fldChar w:fldCharType="end"/>
-          </w:r>
+          <w:hyperlink w:anchor="_Toc495868390" w:history="1">
+            <w:r>
+              <w:rPr>
+                <w:rStyle w:val="Hyperlink"/>
+                <w:noProof/>
+              </w:rPr>
+              <w:t>Ruby Hayden: TA</w:t>
+            </w:r>
+            <w:r>
+              <w:rPr>
+                <w:noProof/>
+                <w:webHidden/>
+              </w:rPr>
+              <w:tab/>
+            </w:r>
+            <w:r>
+              <w:rPr>
+                <w:noProof/>
+                <w:webHidden/>
+              </w:rPr>
+              <w:fldChar w:fldCharType="begin"/>
+            </w:r>
+            <w:r>
+              <w:rPr>
+                <w:noProof/>
+                <w:webHidden/>
+              </w:rPr>
+              <w:instrText xml:space="preserve"> PAGEREF _Toc495868390 \h </w:instrText>
+            </w:r>
+            <w:r>
+              <w:rPr>
+                <w:noProof/>
+                <w:webHidden/>
+              </w:rPr>
+            </w:r>
+            <w:r>
+              <w:rPr>
+                <w:noProof/>
+                <w:webHidden/>
+              </w:rPr>
+              <w:fldChar w:fldCharType="separate"/>
+            </w:r>
+            <w:r>
+              <w:rPr>
+                <w:noProof/>
+                <w:webHidden/>
+              </w:rPr>
+              <w:t>6</w:t>
+            </w:r>
+            <w:r>
+              <w:rPr>
+                <w:noProof/>
+                <w:webHidden/>
+              </w:rPr>
+              <w:fldChar w:fldCharType="end"/>
+            </w:r>
+          </w:hyperlink>
         </w:p>
         <w:p>
           <w:r>
@@ -527,12 +466,14 @@
         </w:rPr>
         <w:br w:type="page"/>
       </w:r>
+      <w:bookmarkStart w:id="0" w:name="_GoBack"/>
+      <w:bookmarkEnd w:id="0"/>
     </w:p>
     <w:p>
       <w:pPr>
         <w:pStyle w:val="Heading1"/>
       </w:pPr>
-      <w:bookmarkStart w:id="0" w:name="_Toc369102759"/>
+      <w:bookmarkStart w:id="1" w:name="_Toc495868386"/>
       <w:proofErr w:type="spellStart"/>
       <w:r>
         <w:lastRenderedPageBreak/>
@@ -545,7 +486,7 @@
       <w:r>
         <w:t>: Professor</w:t>
       </w:r>
-      <w:bookmarkEnd w:id="0"/>
+      <w:bookmarkEnd w:id="1"/>
     </w:p>
     <w:p>
       <w:pPr>
@@ -567,7 +508,7 @@
           <w:sz w:val="24"/>
           <w:szCs w:val="36"/>
         </w:rPr>
-        <w:t>~50 years old</w:t>
+        <w:t>~</w:t>
       </w:r>
       <w:r>
         <w:rPr>
@@ -575,7 +516,31 @@
           <w:sz w:val="24"/>
           <w:szCs w:val="36"/>
         </w:rPr>
-        <w:t>, female</w:t>
+        <w:t>5</w:t>
+      </w:r>
+      <w:r>
+        <w:rPr>
+          <w:rFonts w:ascii="Helvetica" w:hAnsi="Helvetica" w:cstheme="minorHAnsi"/>
+          <w:sz w:val="24"/>
+          <w:szCs w:val="36"/>
+        </w:rPr>
+        <w:t>0</w:t>
+      </w:r>
+      <w:r>
+        <w:rPr>
+          <w:rFonts w:ascii="Helvetica" w:hAnsi="Helvetica" w:cstheme="minorHAnsi"/>
+          <w:sz w:val="24"/>
+          <w:szCs w:val="36"/>
+        </w:rPr>
+        <w:t xml:space="preserve"> years old lady, female</w:t>
+      </w:r>
+      <w:r>
+        <w:rPr>
+          <w:rFonts w:ascii="Helvetica" w:hAnsi="Helvetica" w:cstheme="minorHAnsi"/>
+          <w:sz w:val="24"/>
+          <w:szCs w:val="36"/>
+        </w:rPr>
+        <w:t>.</w:t>
       </w:r>
     </w:p>
     <w:p>
@@ -621,7 +586,31 @@
           <w:sz w:val="24"/>
           <w:szCs w:val="36"/>
         </w:rPr>
-        <w:t>Is part of the Math and Stats learning centre. Does host lectures but as of now, she does not.</w:t>
+        <w:t xml:space="preserve">Is </w:t>
+      </w:r>
+      <w:r>
+        <w:rPr>
+          <w:rFonts w:ascii="Helvetica" w:hAnsi="Helvetica" w:cstheme="minorHAnsi"/>
+          <w:sz w:val="24"/>
+          <w:szCs w:val="36"/>
+        </w:rPr>
+        <w:t>professor at</w:t>
+      </w:r>
+      <w:r>
+        <w:rPr>
+          <w:rFonts w:ascii="Helvetica" w:hAnsi="Helvetica" w:cstheme="minorHAnsi"/>
+          <w:sz w:val="24"/>
+          <w:szCs w:val="36"/>
+        </w:rPr>
+        <w:t xml:space="preserve"> the Math and Stat department of University of Toronto,</w:t>
+      </w:r>
+      <w:r>
+        <w:rPr>
+          <w:rFonts w:ascii="Helvetica" w:hAnsi="Helvetica" w:cstheme="minorHAnsi"/>
+          <w:sz w:val="24"/>
+          <w:szCs w:val="36"/>
+        </w:rPr>
+        <w:t xml:space="preserve">  hosts lecture occasionally.</w:t>
       </w:r>
     </w:p>
     <w:p>
@@ -644,7 +633,7 @@
           <w:sz w:val="24"/>
           <w:szCs w:val="36"/>
         </w:rPr>
-        <w:t>English knowledge of students is most likely good enough (can read, write, understand to decent degree)</w:t>
+        <w:t>Aims to help ease in first year students into Statistics, and making stats intriguing and fun.</w:t>
       </w:r>
     </w:p>
     <w:p>
@@ -667,23 +656,7 @@
           <w:sz w:val="24"/>
           <w:szCs w:val="36"/>
         </w:rPr>
-        <w:t xml:space="preserve">Isn’t </w:t>
-      </w:r>
-      <w:r>
-        <w:rPr>
-          <w:rFonts w:ascii="Helvetica" w:hAnsi="Helvetica" w:cstheme="minorHAnsi"/>
-          <w:sz w:val="24"/>
-          <w:szCs w:val="36"/>
-        </w:rPr>
-        <w:t>too familiar with computers and technology (maybe she can use certain apps and programs?)</w:t>
-      </w:r>
-      <w:r>
-        <w:rPr>
-          <w:rFonts w:ascii="Helvetica" w:hAnsi="Helvetica" w:cstheme="minorHAnsi"/>
-          <w:sz w:val="24"/>
-          <w:szCs w:val="36"/>
-        </w:rPr>
-        <w:t xml:space="preserve"> Uses a smartphone.</w:t>
+        <w:t>Isn’t really familiar with computers and technology, only be able to work with Microsoft office, browse webpage and uses email applications. And having an android smartphone.</w:t>
       </w:r>
     </w:p>
     <w:p>
@@ -706,7 +679,7 @@
           <w:sz w:val="24"/>
           <w:szCs w:val="36"/>
         </w:rPr>
-        <w:t>Wants to engage students and make learning stats intriguing and fun</w:t>
+        <w:t>Will only learn new technology if it is necessary, as she is already occupied with other things</w:t>
       </w:r>
       <w:r>
         <w:rPr>
@@ -737,15 +710,69 @@
           <w:sz w:val="24"/>
           <w:szCs w:val="36"/>
         </w:rPr>
-        <w:t>Aims to help ease in first year students</w:t>
-      </w:r>
+        <w:t xml:space="preserve">All course works from her course are assigned through Learning Portal, and manually marked by her </w:t>
+      </w:r>
+      <w:proofErr w:type="spellStart"/>
       <w:r>
         <w:rPr>
           <w:rFonts w:ascii="Helvetica" w:hAnsi="Helvetica" w:cstheme="minorHAnsi"/>
           <w:sz w:val="24"/>
           <w:szCs w:val="36"/>
         </w:rPr>
-        <w:t xml:space="preserve"> into Statistics</w:t>
+        <w:t>TAs.</w:t>
+      </w:r>
+      <w:proofErr w:type="spellEnd"/>
+      <w:r>
+        <w:rPr>
+          <w:rFonts w:ascii="Helvetica" w:hAnsi="Helvetica" w:cstheme="minorHAnsi"/>
+          <w:sz w:val="24"/>
+          <w:szCs w:val="36"/>
+        </w:rPr>
+        <w:t xml:space="preserve"> And the marks are entered by </w:t>
+      </w:r>
+      <w:proofErr w:type="spellStart"/>
+      <w:r>
+        <w:rPr>
+          <w:rFonts w:ascii="Helvetica" w:hAnsi="Helvetica" w:cstheme="minorHAnsi"/>
+          <w:sz w:val="24"/>
+          <w:szCs w:val="36"/>
+        </w:rPr>
+        <w:t>TAs.</w:t>
+      </w:r>
+      <w:proofErr w:type="spellEnd"/>
+      <w:r>
+        <w:rPr>
+          <w:rFonts w:ascii="Helvetica" w:hAnsi="Helvetica" w:cstheme="minorHAnsi"/>
+          <w:sz w:val="24"/>
+          <w:szCs w:val="36"/>
+        </w:rPr>
+        <w:t xml:space="preserve"> And is looking for a more effective way </w:t>
+      </w:r>
+      <w:r>
+        <w:rPr>
+          <w:rFonts w:ascii="Helvetica" w:hAnsi="Helvetica" w:cstheme="minorHAnsi"/>
+          <w:sz w:val="24"/>
+          <w:szCs w:val="36"/>
+        </w:rPr>
+        <w:t xml:space="preserve">to take over this </w:t>
+      </w:r>
+      <w:proofErr w:type="spellStart"/>
+      <w:r>
+        <w:rPr>
+          <w:rFonts w:ascii="Helvetica" w:hAnsi="Helvetica" w:cstheme="minorHAnsi"/>
+          <w:sz w:val="24"/>
+          <w:szCs w:val="36"/>
+        </w:rPr>
+        <w:t>homeworks</w:t>
+      </w:r>
+      <w:proofErr w:type="spellEnd"/>
+      <w:r>
+        <w:rPr>
+          <w:rFonts w:ascii="Helvetica" w:hAnsi="Helvetica" w:cstheme="minorHAnsi"/>
+          <w:sz w:val="24"/>
+          <w:szCs w:val="36"/>
+        </w:rPr>
+        <w:t xml:space="preserve"> process.</w:t>
       </w:r>
     </w:p>
     <w:p>
@@ -768,23 +795,83 @@
           <w:sz w:val="24"/>
           <w:szCs w:val="36"/>
         </w:rPr>
-        <w:t>Thinks traditional paper based homework does not work for large classes as it takes too much time to grade and for students to receive feedback</w:t>
-      </w:r>
-    </w:p>
-    <w:p>
-      <w:pPr>
+        <w:t>Will carefully explain any question or concerns that the student direct to her, but d</w:t>
+      </w:r>
+      <w:r>
         <w:rPr>
           <w:rFonts w:ascii="Helvetica" w:hAnsi="Helvetica" w:cstheme="minorHAnsi"/>
           <w:sz w:val="24"/>
           <w:szCs w:val="36"/>
         </w:rPr>
-      </w:pPr>
+        <w:t>oes not prefer student</w:t>
+      </w:r>
       <w:r>
         <w:rPr>
           <w:rFonts w:ascii="Helvetica" w:hAnsi="Helvetica" w:cstheme="minorHAnsi"/>
           <w:sz w:val="24"/>
           <w:szCs w:val="36"/>
         </w:rPr>
+        <w:t>s</w:t>
+      </w:r>
+      <w:r>
+        <w:rPr>
+          <w:rFonts w:ascii="Helvetica" w:hAnsi="Helvetica" w:cstheme="minorHAnsi"/>
+          <w:sz w:val="24"/>
+          <w:szCs w:val="36"/>
+        </w:rPr>
+        <w:t xml:space="preserve"> sending her any email for questions, as she ha</w:t>
+      </w:r>
+      <w:r>
+        <w:rPr>
+          <w:rFonts w:ascii="Helvetica" w:hAnsi="Helvetica" w:cstheme="minorHAnsi"/>
+          <w:sz w:val="24"/>
+          <w:szCs w:val="36"/>
+        </w:rPr>
+        <w:t xml:space="preserve">s a lot of emails to go through </w:t>
+      </w:r>
+      <w:r>
+        <w:rPr>
+          <w:rFonts w:ascii="Helvetica" w:hAnsi="Helvetica" w:cstheme="minorHAnsi"/>
+          <w:sz w:val="24"/>
+          <w:szCs w:val="36"/>
+        </w:rPr>
+        <w:t>each day.</w:t>
+      </w:r>
+    </w:p>
+    <w:p>
+      <w:pPr>
+        <w:spacing w:line="480" w:lineRule="auto"/>
+        <w:rPr>
+          <w:rFonts w:ascii="Helvetica" w:hAnsi="Helvetica" w:cstheme="minorHAnsi"/>
+          <w:sz w:val="24"/>
+          <w:szCs w:val="36"/>
+        </w:rPr>
+      </w:pPr>
+    </w:p>
+    <w:p>
+      <w:pPr>
+        <w:spacing w:line="480" w:lineRule="auto"/>
+        <w:rPr>
+          <w:rFonts w:ascii="Helvetica" w:hAnsi="Helvetica" w:cstheme="minorHAnsi"/>
+          <w:sz w:val="24"/>
+          <w:szCs w:val="36"/>
+        </w:rPr>
+      </w:pPr>
+    </w:p>
+    <w:p>
+      <w:pPr>
+        <w:rPr>
+          <w:rFonts w:ascii="Helvetica" w:hAnsi="Helvetica" w:cstheme="minorHAnsi"/>
+          <w:sz w:val="24"/>
+          <w:szCs w:val="36"/>
+        </w:rPr>
+      </w:pPr>
+      <w:r>
+        <w:rPr>
+          <w:rFonts w:ascii="Helvetica" w:hAnsi="Helvetica" w:cstheme="minorHAnsi"/>
+          <w:sz w:val="24"/>
+          <w:szCs w:val="36"/>
+        </w:rPr>
         <w:br w:type="page"/>
       </w:r>
     </w:p>
@@ -792,7 +879,7 @@
       <w:pPr>
         <w:pStyle w:val="Heading1"/>
       </w:pPr>
-      <w:bookmarkStart w:id="1" w:name="_Toc369102760"/>
+      <w:bookmarkStart w:id="2" w:name="_Toc495868387"/>
       <w:r>
         <w:lastRenderedPageBreak/>
         <w:t>Stephen</w:t>
@@ -808,7 +895,7 @@
       <w:r>
         <w:t>: Professor</w:t>
       </w:r>
-      <w:bookmarkEnd w:id="1"/>
+      <w:bookmarkEnd w:id="2"/>
     </w:p>
     <w:p>
       <w:pPr>
@@ -830,7 +917,15 @@
           <w:sz w:val="24"/>
           <w:szCs w:val="24"/>
         </w:rPr>
-        <w:t>34 years old, male</w:t>
+        <w:t>34</w:t>
+      </w:r>
+      <w:r>
+        <w:rPr>
+          <w:rFonts w:ascii="Helvetica" w:hAnsi="Helvetica" w:cs="Helvetica"/>
+          <w:sz w:val="24"/>
+          <w:szCs w:val="24"/>
+        </w:rPr>
+        <w:t xml:space="preserve"> years old, male</w:t>
       </w:r>
     </w:p>
     <w:p>
@@ -855,6 +950,14 @@
         </w:rPr>
         <w:t>Fluent in English</w:t>
       </w:r>
+      <w:r>
+        <w:rPr>
+          <w:rFonts w:ascii="Helvetica" w:hAnsi="Helvetica" w:cs="Helvetica"/>
+          <w:sz w:val="24"/>
+          <w:szCs w:val="24"/>
+        </w:rPr>
+        <w:t xml:space="preserve"> and French</w:t>
+      </w:r>
     </w:p>
     <w:p>
       <w:pPr>
@@ -876,7 +979,47 @@
           <w:sz w:val="24"/>
           <w:szCs w:val="24"/>
         </w:rPr>
-        <w:t>Is a professor for mathematics and statistics</w:t>
+        <w:t xml:space="preserve">Is a professor </w:t>
+      </w:r>
+      <w:r>
+        <w:rPr>
+          <w:rFonts w:ascii="Helvetica" w:hAnsi="Helvetica" w:cs="Helvetica"/>
+          <w:sz w:val="24"/>
+          <w:szCs w:val="24"/>
+        </w:rPr>
+        <w:t>of Department of Physical &amp; Environmental Sciences</w:t>
+      </w:r>
+      <w:r>
+        <w:rPr>
+          <w:rFonts w:ascii="Helvetica" w:hAnsi="Helvetica" w:cs="Helvetica"/>
+          <w:sz w:val="24"/>
+          <w:szCs w:val="24"/>
+        </w:rPr>
+        <w:t>, in UTSC</w:t>
+      </w:r>
+      <w:r>
+        <w:rPr>
+          <w:rFonts w:ascii="Helvetica" w:hAnsi="Helvetica" w:cs="Helvetica"/>
+          <w:sz w:val="24"/>
+          <w:szCs w:val="24"/>
+        </w:rPr>
+        <w:t>,</w:t>
+      </w:r>
+      <w:r>
+        <w:rPr>
+          <w:rFonts w:ascii="Helvetica" w:hAnsi="Helvetica" w:cs="Helvetica"/>
+          <w:sz w:val="24"/>
+          <w:szCs w:val="24"/>
+        </w:rPr>
+        <w:t xml:space="preserve"> </w:t>
+      </w:r>
+      <w:r>
+        <w:rPr>
+          <w:rFonts w:ascii="Helvetica" w:hAnsi="Helvetica" w:cs="Helvetica"/>
+          <w:sz w:val="24"/>
+          <w:szCs w:val="24"/>
+        </w:rPr>
+        <w:t>Lecturing few courses a semester, depending on the load.</w:t>
       </w:r>
     </w:p>
     <w:p>
@@ -899,18 +1042,8 @@
           <w:sz w:val="24"/>
           <w:szCs w:val="24"/>
         </w:rPr>
-        <w:t xml:space="preserve">Has a lot of experience using </w:t>
-      </w:r>
-      <w:proofErr w:type="spellStart"/>
-      <w:r>
-        <w:rPr>
-          <w:rFonts w:ascii="Helvetica" w:hAnsi="Helvetica" w:cs="Helvetica"/>
-          <w:sz w:val="24"/>
-          <w:szCs w:val="24"/>
-        </w:rPr>
-        <w:t>WeBWorK</w:t>
-      </w:r>
-      <w:proofErr w:type="spellEnd"/>
+        <w:t xml:space="preserve">Embracing new technologies, and exploit them in every aspect of his work. </w:t>
+      </w:r>
     </w:p>
     <w:p>
       <w:pPr>
@@ -932,7 +1065,47 @@
           <w:sz w:val="24"/>
           <w:szCs w:val="24"/>
         </w:rPr>
-        <w:t>Likes being able to view the progress of students on the current homework</w:t>
+        <w:t>And I</w:t>
+      </w:r>
+      <w:r>
+        <w:rPr>
+          <w:rFonts w:ascii="Helvetica" w:hAnsi="Helvetica" w:cs="Helvetica"/>
+          <w:sz w:val="24"/>
+          <w:szCs w:val="24"/>
+        </w:rPr>
+        <w:t>t is often the case that 600 students will be taking his intro</w:t>
+      </w:r>
+      <w:r>
+        <w:rPr>
+          <w:rFonts w:ascii="Helvetica" w:hAnsi="Helvetica" w:cs="Helvetica"/>
+          <w:sz w:val="24"/>
+          <w:szCs w:val="24"/>
+        </w:rPr>
+        <w:t>ductory physics</w:t>
+      </w:r>
+      <w:r>
+        <w:rPr>
+          <w:rFonts w:ascii="Helvetica" w:hAnsi="Helvetica" w:cs="Helvetica"/>
+          <w:sz w:val="24"/>
+          <w:szCs w:val="24"/>
+        </w:rPr>
+        <w:t xml:space="preserve"> </w:t>
+      </w:r>
+      <w:r>
+        <w:rPr>
+          <w:rFonts w:ascii="Helvetica" w:hAnsi="Helvetica" w:cs="Helvetica"/>
+          <w:sz w:val="24"/>
+          <w:szCs w:val="24"/>
+        </w:rPr>
+        <w:t>course</w:t>
+      </w:r>
+      <w:r>
+        <w:rPr>
+          <w:rFonts w:ascii="Helvetica" w:hAnsi="Helvetica" w:cs="Helvetica"/>
+          <w:sz w:val="24"/>
+          <w:szCs w:val="24"/>
+        </w:rPr>
+        <w:t>.</w:t>
       </w:r>
     </w:p>
     <w:p>
@@ -955,7 +1128,235 @@
           <w:sz w:val="24"/>
           <w:szCs w:val="24"/>
         </w:rPr>
-        <w:t>Prefers to use the National Problem Library instead of creating his own questions</w:t>
+        <w:t xml:space="preserve">uses </w:t>
+      </w:r>
+      <w:proofErr w:type="spellStart"/>
+      <w:r>
+        <w:rPr>
+          <w:rFonts w:ascii="Helvetica" w:hAnsi="Helvetica" w:cs="Helvetica"/>
+          <w:sz w:val="24"/>
+          <w:szCs w:val="24"/>
+        </w:rPr>
+        <w:t>Web</w:t>
+      </w:r>
+      <w:r>
+        <w:rPr>
+          <w:rFonts w:ascii="Helvetica" w:hAnsi="Helvetica" w:cs="Helvetica"/>
+          <w:sz w:val="24"/>
+          <w:szCs w:val="24"/>
+        </w:rPr>
+        <w:t>Work</w:t>
+      </w:r>
+      <w:proofErr w:type="spellEnd"/>
+      <w:r>
+        <w:rPr>
+          <w:rFonts w:ascii="Helvetica" w:hAnsi="Helvetica" w:cs="Helvetica"/>
+          <w:sz w:val="24"/>
+          <w:szCs w:val="24"/>
+        </w:rPr>
+        <w:t xml:space="preserve"> to </w:t>
+      </w:r>
+      <w:r>
+        <w:rPr>
+          <w:rFonts w:ascii="Helvetica" w:hAnsi="Helvetica" w:cs="Helvetica"/>
+          <w:sz w:val="24"/>
+          <w:szCs w:val="24"/>
+        </w:rPr>
+        <w:t xml:space="preserve">help him to </w:t>
+      </w:r>
+      <w:r>
+        <w:rPr>
+          <w:rFonts w:ascii="Helvetica" w:hAnsi="Helvetica" w:cs="Helvetica"/>
+          <w:sz w:val="24"/>
+          <w:szCs w:val="24"/>
+        </w:rPr>
+        <w:t xml:space="preserve">distribute homework and assignments. </w:t>
+      </w:r>
+    </w:p>
+    <w:p>
+      <w:pPr>
+        <w:pStyle w:val="ListParagraph"/>
+        <w:numPr>
+          <w:ilvl w:val="0"/>
+          <w:numId w:val="5"/>
+        </w:numPr>
+        <w:spacing w:line="480" w:lineRule="auto"/>
+        <w:rPr>
+          <w:rFonts w:ascii="Helvetica" w:hAnsi="Helvetica" w:cs="Helvetica"/>
+          <w:sz w:val="24"/>
+          <w:szCs w:val="24"/>
+        </w:rPr>
+      </w:pPr>
+      <w:r>
+        <w:rPr>
+          <w:rFonts w:ascii="Helvetica" w:hAnsi="Helvetica" w:cs="Helvetica"/>
+          <w:sz w:val="24"/>
+          <w:szCs w:val="24"/>
+        </w:rPr>
+        <w:t xml:space="preserve">Knowing several </w:t>
+      </w:r>
+      <w:r>
+        <w:rPr>
+          <w:rFonts w:ascii="Helvetica" w:hAnsi="Helvetica" w:cs="Helvetica"/>
+          <w:sz w:val="24"/>
+          <w:szCs w:val="24"/>
+        </w:rPr>
+        <w:t xml:space="preserve">programming languages, such as </w:t>
+      </w:r>
+      <w:proofErr w:type="spellStart"/>
+      <w:r>
+        <w:rPr>
+          <w:rFonts w:ascii="Helvetica" w:hAnsi="Helvetica" w:cs="Helvetica"/>
+          <w:sz w:val="24"/>
+          <w:szCs w:val="24"/>
+        </w:rPr>
+        <w:t>M</w:t>
+      </w:r>
+      <w:r>
+        <w:rPr>
+          <w:rFonts w:ascii="Helvetica" w:hAnsi="Helvetica" w:cs="Helvetica"/>
+          <w:sz w:val="24"/>
+          <w:szCs w:val="24"/>
+        </w:rPr>
+        <w:t>atLab</w:t>
+      </w:r>
+      <w:proofErr w:type="spellEnd"/>
+      <w:r>
+        <w:rPr>
+          <w:rFonts w:ascii="Helvetica" w:hAnsi="Helvetica" w:cs="Helvetica"/>
+          <w:sz w:val="24"/>
+          <w:szCs w:val="24"/>
+        </w:rPr>
+        <w:t xml:space="preserve"> and R, to do the </w:t>
+      </w:r>
+      <w:r>
+        <w:rPr>
+          <w:rFonts w:ascii="Helvetica" w:hAnsi="Helvetica" w:cs="Helvetica"/>
+          <w:sz w:val="24"/>
+          <w:szCs w:val="24"/>
+        </w:rPr>
+        <w:t>d</w:t>
+      </w:r>
+      <w:r>
+        <w:rPr>
+          <w:rFonts w:ascii="Helvetica" w:hAnsi="Helvetica" w:cs="Helvetica"/>
+          <w:sz w:val="24"/>
+          <w:szCs w:val="24"/>
+        </w:rPr>
+        <w:t xml:space="preserve">ata analysis. </w:t>
+      </w:r>
+      <w:r>
+        <w:rPr>
+          <w:rFonts w:ascii="Helvetica" w:hAnsi="Helvetica" w:cs="Helvetica"/>
+          <w:sz w:val="24"/>
+          <w:szCs w:val="24"/>
+        </w:rPr>
+        <w:t>Having</w:t>
+      </w:r>
+      <w:r>
+        <w:rPr>
+          <w:rFonts w:ascii="Helvetica" w:hAnsi="Helvetica" w:cs="Helvetica"/>
+          <w:sz w:val="24"/>
+          <w:szCs w:val="24"/>
+        </w:rPr>
+        <w:t xml:space="preserve"> both </w:t>
+      </w:r>
+      <w:r>
+        <w:rPr>
+          <w:rFonts w:ascii="Helvetica" w:hAnsi="Helvetica" w:cs="Helvetica"/>
+          <w:sz w:val="24"/>
+          <w:szCs w:val="24"/>
+        </w:rPr>
+        <w:t>IOS</w:t>
+      </w:r>
+      <w:r>
+        <w:rPr>
+          <w:rFonts w:ascii="Helvetica" w:hAnsi="Helvetica" w:cs="Helvetica"/>
+          <w:sz w:val="24"/>
+          <w:szCs w:val="24"/>
+        </w:rPr>
+        <w:t xml:space="preserve"> smartphone</w:t>
+      </w:r>
+      <w:r>
+        <w:rPr>
+          <w:rFonts w:ascii="Helvetica" w:hAnsi="Helvetica" w:cs="Helvetica"/>
+          <w:sz w:val="24"/>
+          <w:szCs w:val="24"/>
+        </w:rPr>
+        <w:t xml:space="preserve"> and Android smartphone</w:t>
+      </w:r>
+    </w:p>
+    <w:p>
+      <w:pPr>
+        <w:pStyle w:val="ListParagraph"/>
+        <w:numPr>
+          <w:ilvl w:val="0"/>
+          <w:numId w:val="5"/>
+        </w:numPr>
+        <w:spacing w:line="480" w:lineRule="auto"/>
+        <w:rPr>
+          <w:rFonts w:ascii="Helvetica" w:hAnsi="Helvetica" w:cstheme="minorHAnsi"/>
+          <w:sz w:val="24"/>
+          <w:szCs w:val="36"/>
+        </w:rPr>
+      </w:pPr>
+      <w:r>
+        <w:rPr>
+          <w:rFonts w:ascii="Helvetica" w:hAnsi="Helvetica" w:cs="Helvetica"/>
+          <w:sz w:val="24"/>
+          <w:szCs w:val="24"/>
+        </w:rPr>
+        <w:t>Will only allow</w:t>
+      </w:r>
+      <w:r>
+        <w:rPr>
+          <w:rFonts w:ascii="Helvetica" w:hAnsi="Helvetica" w:cs="Helvetica"/>
+          <w:sz w:val="24"/>
+          <w:szCs w:val="24"/>
+        </w:rPr>
+        <w:t xml:space="preserve"> one attempt on </w:t>
+      </w:r>
+      <w:r>
+        <w:rPr>
+          <w:rFonts w:ascii="Helvetica" w:hAnsi="Helvetica" w:cs="Helvetica"/>
+          <w:sz w:val="24"/>
+          <w:szCs w:val="24"/>
+        </w:rPr>
+        <w:t xml:space="preserve">every assignment and homework </w:t>
+      </w:r>
+      <w:r>
+        <w:rPr>
+          <w:rFonts w:ascii="Helvetica" w:hAnsi="Helvetica" w:cs="Helvetica"/>
+          <w:sz w:val="24"/>
+          <w:szCs w:val="24"/>
+        </w:rPr>
+        <w:t xml:space="preserve">, as he thinks that is the best reflection of his </w:t>
+      </w:r>
+      <w:proofErr w:type="spellStart"/>
+      <w:r>
+        <w:rPr>
+          <w:rFonts w:ascii="Helvetica" w:hAnsi="Helvetica" w:cs="Helvetica"/>
+          <w:sz w:val="24"/>
+          <w:szCs w:val="24"/>
+        </w:rPr>
+        <w:t>students’s</w:t>
+      </w:r>
+      <w:proofErr w:type="spellEnd"/>
+      <w:r>
+        <w:rPr>
+          <w:rFonts w:ascii="Helvetica" w:hAnsi="Helvetica" w:cs="Helvetica"/>
+          <w:sz w:val="24"/>
+          <w:szCs w:val="24"/>
+        </w:rPr>
+        <w:t xml:space="preserve"> skills.</w:t>
+      </w:r>
+      <w:r>
+        <w:rPr>
+          <w:rFonts w:ascii="Helvetica" w:hAnsi="Helvetica" w:cs="Helvetica"/>
+          <w:sz w:val="24"/>
+          <w:szCs w:val="24"/>
+        </w:rPr>
+        <w:t xml:space="preserve"> Thus, no remark request.</w:t>
       </w:r>
     </w:p>
     <w:p>
@@ -978,8 +1379,26 @@
           <w:sz w:val="24"/>
           <w:szCs w:val="24"/>
         </w:rPr>
-        <w:t>He</w:t>
-      </w:r>
+        <w:t xml:space="preserve">Is suspicious about whether the </w:t>
+      </w:r>
+      <w:r>
+        <w:rPr>
+          <w:rFonts w:ascii="Helvetica" w:hAnsi="Helvetica" w:cs="Helvetica"/>
+          <w:sz w:val="24"/>
+          <w:szCs w:val="24"/>
+        </w:rPr>
+        <w:t xml:space="preserve">student can find answers to the questions to </w:t>
+      </w:r>
+      <w:proofErr w:type="spellStart"/>
+      <w:r>
+        <w:rPr>
+          <w:rFonts w:ascii="Helvetica" w:hAnsi="Helvetica" w:cs="Helvetica"/>
+          <w:sz w:val="24"/>
+          <w:szCs w:val="24"/>
+        </w:rPr>
+        <w:t>WebWork</w:t>
+      </w:r>
+      <w:proofErr w:type="spellEnd"/>
       <w:r>
         <w:rPr>
           <w:rFonts w:ascii="Helvetica" w:hAnsi="Helvetica" w:cs="Helvetica"/>
@@ -994,7 +1413,23 @@
           <w:sz w:val="24"/>
           <w:szCs w:val="24"/>
         </w:rPr>
-        <w:t xml:space="preserve">likes </w:t>
+        <w:t>on the internet. A</w:t>
+      </w:r>
+      <w:r>
+        <w:rPr>
+          <w:rFonts w:ascii="Helvetica" w:hAnsi="Helvetica" w:cs="Helvetica"/>
+          <w:sz w:val="24"/>
+          <w:szCs w:val="24"/>
+        </w:rPr>
+        <w:t>s a result, he al</w:t>
+      </w:r>
+      <w:r>
+        <w:rPr>
+          <w:rFonts w:ascii="Helvetica" w:hAnsi="Helvetica" w:cs="Helvetica"/>
+          <w:sz w:val="24"/>
+          <w:szCs w:val="24"/>
+        </w:rPr>
+        <w:t xml:space="preserve">so learned </w:t>
       </w:r>
       <w:proofErr w:type="spellStart"/>
       <w:r>
@@ -1003,7 +1438,7 @@
           <w:sz w:val="24"/>
           <w:szCs w:val="24"/>
         </w:rPr>
-        <w:t>WeBWorK’s</w:t>
+        <w:t>MathJax</w:t>
       </w:r>
       <w:proofErr w:type="spellEnd"/>
       <w:r>
@@ -1012,7 +1447,65 @@
           <w:sz w:val="24"/>
           <w:szCs w:val="24"/>
         </w:rPr>
-        <w:t xml:space="preserve"> feature of being able to import an external file containing class user information</w:t>
+        <w:t>,</w:t>
+      </w:r>
+      <w:r>
+        <w:rPr>
+          <w:rFonts w:ascii="Helvetica" w:hAnsi="Helvetica" w:cs="Helvetica"/>
+          <w:sz w:val="24"/>
+          <w:szCs w:val="24"/>
+        </w:rPr>
+        <w:t xml:space="preserve"> </w:t>
+      </w:r>
+      <w:r>
+        <w:rPr>
+          <w:rFonts w:ascii="Helvetica" w:hAnsi="Helvetica" w:cs="Helvetica"/>
+          <w:sz w:val="24"/>
+          <w:szCs w:val="24"/>
+        </w:rPr>
+        <w:t xml:space="preserve">and is </w:t>
+      </w:r>
+      <w:r>
+        <w:rPr>
+          <w:rFonts w:ascii="Helvetica" w:hAnsi="Helvetica" w:cs="Helvetica"/>
+          <w:sz w:val="24"/>
+          <w:szCs w:val="24"/>
+        </w:rPr>
+        <w:t>able to modify and create his own questi</w:t>
+      </w:r>
+      <w:r>
+        <w:rPr>
+          <w:rFonts w:ascii="Helvetica" w:hAnsi="Helvetica" w:cs="Helvetica"/>
+          <w:sz w:val="24"/>
+          <w:szCs w:val="24"/>
+        </w:rPr>
+        <w:t>ons</w:t>
+      </w:r>
+      <w:r>
+        <w:rPr>
+          <w:rFonts w:ascii="Helvetica" w:hAnsi="Helvetica" w:cs="Helvetica"/>
+          <w:sz w:val="24"/>
+          <w:szCs w:val="24"/>
+        </w:rPr>
+        <w:t xml:space="preserve"> on </w:t>
+      </w:r>
+      <w:proofErr w:type="spellStart"/>
+      <w:r>
+        <w:rPr>
+          <w:rFonts w:ascii="Helvetica" w:hAnsi="Helvetica" w:cs="Helvetica"/>
+          <w:sz w:val="24"/>
+          <w:szCs w:val="24"/>
+        </w:rPr>
+        <w:t>WebWork</w:t>
+      </w:r>
+      <w:proofErr w:type="spellEnd"/>
+      <w:r>
+        <w:rPr>
+          <w:rFonts w:ascii="Helvetica" w:hAnsi="Helvetica" w:cs="Helvetica"/>
+          <w:sz w:val="24"/>
+          <w:szCs w:val="24"/>
+        </w:rPr>
+        <w:t>.</w:t>
       </w:r>
     </w:p>
     <w:p>
@@ -1032,78 +1525,6 @@
       <w:r>
         <w:rPr>
           <w:rFonts w:ascii="Helvetica" w:hAnsi="Helvetica" w:cs="Helvetica"/>
-          <w:sz w:val="24"/>
-          <w:szCs w:val="24"/>
-        </w:rPr>
-        <w:t xml:space="preserve">He is fluent in </w:t>
-      </w:r>
-      <w:proofErr w:type="spellStart"/>
-      <w:r>
-        <w:rPr>
-          <w:rFonts w:ascii="Helvetica" w:hAnsi="Helvetica" w:cs="Helvetica"/>
-          <w:sz w:val="24"/>
-          <w:szCs w:val="24"/>
-        </w:rPr>
-        <w:t>MathJax</w:t>
-      </w:r>
-      <w:proofErr w:type="spellEnd"/>
-      <w:r>
-        <w:rPr>
-          <w:rFonts w:ascii="Helvetica" w:hAnsi="Helvetica" w:cs="Helvetica"/>
-          <w:sz w:val="24"/>
-          <w:szCs w:val="24"/>
-        </w:rPr>
-        <w:t xml:space="preserve"> and is able to modify and create his own questions if he feels like he needs to</w:t>
-      </w:r>
-    </w:p>
-    <w:p>
-      <w:pPr>
-        <w:pStyle w:val="ListParagraph"/>
-        <w:numPr>
-          <w:ilvl w:val="0"/>
-          <w:numId w:val="1"/>
-        </w:numPr>
-        <w:spacing w:line="480" w:lineRule="auto"/>
-        <w:rPr>
-          <w:rFonts w:ascii="Helvetica" w:hAnsi="Helvetica" w:cstheme="minorHAnsi"/>
-          <w:sz w:val="24"/>
-          <w:szCs w:val="36"/>
-        </w:rPr>
-      </w:pPr>
-      <w:r>
-        <w:rPr>
-          <w:rFonts w:ascii="Helvetica" w:hAnsi="Helvetica" w:cs="Helvetica"/>
-          <w:sz w:val="24"/>
-          <w:szCs w:val="24"/>
-        </w:rPr>
-        <w:t>He likes to have his problem sets automatically open and close to students</w:t>
-      </w:r>
-    </w:p>
-    <w:p>
-      <w:pPr>
-        <w:pStyle w:val="ListParagraph"/>
-        <w:numPr>
-          <w:ilvl w:val="0"/>
-          <w:numId w:val="1"/>
-        </w:numPr>
-        <w:spacing w:line="480" w:lineRule="auto"/>
-        <w:rPr>
-          <w:rFonts w:ascii="Helvetica" w:hAnsi="Helvetica" w:cstheme="minorHAnsi"/>
-          <w:sz w:val="24"/>
-          <w:szCs w:val="36"/>
-        </w:rPr>
-      </w:pPr>
-      <w:r>
-        <w:rPr>
-          <w:rFonts w:ascii="Helvetica" w:hAnsi="Helvetica" w:cs="Helvetica"/>
-          <w:sz w:val="24"/>
-          <w:szCs w:val="24"/>
-        </w:rPr>
-        <w:t>Comfortable with using computers and various web-apps, but not very familiar with social media applications. Uses a Samsung Note 8 Android smartphone</w:t>
-      </w:r>
-      <w:r>
-        <w:rPr>
-          <w:rFonts w:ascii="Helvetica" w:hAnsi="Helvetica" w:cs="Helvetica"/>
           <w:sz w:val="36"/>
           <w:szCs w:val="36"/>
         </w:rPr>
@@ -1114,748 +1535,7 @@
       <w:pPr>
         <w:pStyle w:val="Heading1"/>
       </w:pPr>
-      <w:bookmarkStart w:id="2" w:name="_Toc369102761"/>
-      <w:r>
-        <w:lastRenderedPageBreak/>
-        <w:t xml:space="preserve">Bruce </w:t>
-      </w:r>
-      <w:proofErr w:type="gramStart"/>
-      <w:r>
-        <w:t>Herman :</w:t>
-      </w:r>
-      <w:proofErr w:type="gramEnd"/>
-      <w:r>
-        <w:t xml:space="preserve"> Professor</w:t>
-      </w:r>
-      <w:bookmarkEnd w:id="2"/>
-    </w:p>
-    <w:p>
-      <w:pPr>
-        <w:pStyle w:val="ListParagraph"/>
-        <w:widowControl w:val="0"/>
-        <w:numPr>
-          <w:ilvl w:val="0"/>
-          <w:numId w:val="7"/>
-        </w:numPr>
-        <w:spacing w:after="0" w:line="240" w:lineRule="auto"/>
-        <w:contextualSpacing w:val="0"/>
-        <w:jc w:val="both"/>
-        <w:rPr>
-          <w:rFonts w:ascii="Helvetica" w:hAnsi="Helvetica"/>
-          <w:sz w:val="24"/>
-          <w:szCs w:val="24"/>
-        </w:rPr>
-      </w:pPr>
-      <w:r>
-        <w:rPr>
-          <w:rFonts w:ascii="Helvetica" w:hAnsi="Helvetica"/>
-          <w:sz w:val="24"/>
-          <w:szCs w:val="24"/>
-        </w:rPr>
-        <w:t>45 years</w:t>
-      </w:r>
-      <w:r>
-        <w:rPr>
-          <w:rFonts w:ascii="Helvetica" w:hAnsi="Helvetica"/>
-          <w:sz w:val="24"/>
-          <w:szCs w:val="24"/>
-        </w:rPr>
-        <w:t xml:space="preserve"> </w:t>
-      </w:r>
-      <w:r>
-        <w:rPr>
-          <w:rFonts w:ascii="Helvetica" w:hAnsi="Helvetica"/>
-          <w:sz w:val="24"/>
-          <w:szCs w:val="24"/>
-        </w:rPr>
-        <w:t>old</w:t>
-      </w:r>
-      <w:r>
-        <w:rPr>
-          <w:rFonts w:ascii="Helvetica" w:hAnsi="Helvetica"/>
-          <w:sz w:val="24"/>
-          <w:szCs w:val="24"/>
-        </w:rPr>
-        <w:t>, male.</w:t>
-      </w:r>
-    </w:p>
-    <w:p>
-      <w:pPr>
-        <w:pStyle w:val="ListParagraph"/>
-        <w:widowControl w:val="0"/>
-        <w:spacing w:after="0" w:line="240" w:lineRule="auto"/>
-        <w:ind w:left="480"/>
-        <w:contextualSpacing w:val="0"/>
-        <w:jc w:val="both"/>
-        <w:rPr>
-          <w:rFonts w:ascii="Helvetica" w:hAnsi="Helvetica"/>
-          <w:sz w:val="24"/>
-          <w:szCs w:val="24"/>
-        </w:rPr>
-      </w:pPr>
-    </w:p>
-    <w:p>
-      <w:pPr>
-        <w:pStyle w:val="ListParagraph"/>
-        <w:widowControl w:val="0"/>
-        <w:numPr>
-          <w:ilvl w:val="0"/>
-          <w:numId w:val="7"/>
-        </w:numPr>
-        <w:spacing w:after="0" w:line="240" w:lineRule="auto"/>
-        <w:contextualSpacing w:val="0"/>
-        <w:jc w:val="both"/>
-        <w:rPr>
-          <w:rFonts w:ascii="Helvetica" w:hAnsi="Helvetica"/>
-          <w:sz w:val="24"/>
-          <w:szCs w:val="24"/>
-        </w:rPr>
-      </w:pPr>
-      <w:r>
-        <w:rPr>
-          <w:rFonts w:ascii="Helvetica" w:hAnsi="Helvetica"/>
-          <w:sz w:val="24"/>
-          <w:szCs w:val="24"/>
-        </w:rPr>
-        <w:t>Speak</w:t>
-      </w:r>
-      <w:r>
-        <w:rPr>
-          <w:rFonts w:ascii="Helvetica" w:hAnsi="Helvetica"/>
-          <w:sz w:val="24"/>
-          <w:szCs w:val="24"/>
-        </w:rPr>
-        <w:t xml:space="preserve">s English and is </w:t>
-      </w:r>
-      <w:r>
-        <w:rPr>
-          <w:rFonts w:ascii="Helvetica" w:hAnsi="Helvetica"/>
-          <w:sz w:val="24"/>
-          <w:szCs w:val="24"/>
-        </w:rPr>
-        <w:t>fluent</w:t>
-      </w:r>
-      <w:r>
-        <w:rPr>
-          <w:rFonts w:ascii="Helvetica" w:hAnsi="Helvetica"/>
-          <w:sz w:val="24"/>
-          <w:szCs w:val="24"/>
-        </w:rPr>
-        <w:t xml:space="preserve"> in</w:t>
-      </w:r>
-      <w:r>
-        <w:rPr>
-          <w:rFonts w:ascii="Helvetica" w:hAnsi="Helvetica"/>
-          <w:sz w:val="24"/>
-          <w:szCs w:val="24"/>
-        </w:rPr>
-        <w:t xml:space="preserve"> French.</w:t>
-      </w:r>
-    </w:p>
-    <w:p>
-      <w:pPr>
-        <w:pStyle w:val="ListParagraph"/>
-        <w:widowControl w:val="0"/>
-        <w:spacing w:after="0" w:line="240" w:lineRule="auto"/>
-        <w:ind w:left="480"/>
-        <w:contextualSpacing w:val="0"/>
-        <w:jc w:val="both"/>
-        <w:rPr>
-          <w:rFonts w:ascii="Helvetica" w:hAnsi="Helvetica"/>
-          <w:sz w:val="24"/>
-          <w:szCs w:val="24"/>
-        </w:rPr>
-      </w:pPr>
-    </w:p>
-    <w:p>
-      <w:pPr>
-        <w:pStyle w:val="ListParagraph"/>
-        <w:widowControl w:val="0"/>
-        <w:numPr>
-          <w:ilvl w:val="0"/>
-          <w:numId w:val="7"/>
-        </w:numPr>
-        <w:spacing w:after="0" w:line="240" w:lineRule="auto"/>
-        <w:contextualSpacing w:val="0"/>
-        <w:jc w:val="both"/>
-        <w:rPr>
-          <w:rFonts w:ascii="Helvetica" w:hAnsi="Helvetica"/>
-          <w:sz w:val="24"/>
-          <w:szCs w:val="24"/>
-        </w:rPr>
-      </w:pPr>
-      <w:r>
-        <w:rPr>
-          <w:rFonts w:ascii="Helvetica" w:hAnsi="Helvetica"/>
-          <w:sz w:val="24"/>
-          <w:szCs w:val="24"/>
-        </w:rPr>
-        <w:t>Good com</w:t>
-      </w:r>
-      <w:r>
-        <w:rPr>
-          <w:rFonts w:ascii="Helvetica" w:hAnsi="Helvetica"/>
-          <w:sz w:val="24"/>
-          <w:szCs w:val="24"/>
-        </w:rPr>
-        <w:t>puter skills: uses applications</w:t>
-      </w:r>
-      <w:r>
-        <w:rPr>
-          <w:rFonts w:ascii="Helvetica" w:hAnsi="Helvetica"/>
-          <w:sz w:val="24"/>
-          <w:szCs w:val="24"/>
-        </w:rPr>
-        <w:t xml:space="preserve"> such as Microsoft Word </w:t>
-      </w:r>
-      <w:r>
-        <w:rPr>
-          <w:rFonts w:ascii="Helvetica" w:hAnsi="Helvetica"/>
-          <w:sz w:val="24"/>
-          <w:szCs w:val="24"/>
-        </w:rPr>
-        <w:t xml:space="preserve">and </w:t>
-      </w:r>
-    </w:p>
-    <w:p>
-      <w:pPr>
-        <w:widowControl w:val="0"/>
-        <w:spacing w:after="0" w:line="240" w:lineRule="auto"/>
-        <w:jc w:val="both"/>
-        <w:rPr>
-          <w:rFonts w:ascii="Helvetica" w:hAnsi="Helvetica"/>
-          <w:sz w:val="24"/>
-          <w:szCs w:val="24"/>
-        </w:rPr>
-      </w:pPr>
-    </w:p>
-    <w:p>
-      <w:pPr>
-        <w:pStyle w:val="ListParagraph"/>
-        <w:widowControl w:val="0"/>
-        <w:spacing w:after="0" w:line="240" w:lineRule="auto"/>
-        <w:ind w:left="840"/>
-        <w:contextualSpacing w:val="0"/>
-        <w:jc w:val="both"/>
-        <w:rPr>
-          <w:rFonts w:ascii="Helvetica" w:hAnsi="Helvetica"/>
-          <w:sz w:val="24"/>
-          <w:szCs w:val="24"/>
-        </w:rPr>
-      </w:pPr>
-      <w:r>
-        <w:rPr>
-          <w:rFonts w:ascii="Helvetica" w:hAnsi="Helvetica"/>
-          <w:sz w:val="24"/>
-          <w:szCs w:val="24"/>
-        </w:rPr>
-        <w:t xml:space="preserve">PowerPoint. </w:t>
-      </w:r>
-      <w:r>
-        <w:rPr>
-          <w:rFonts w:ascii="Helvetica" w:hAnsi="Helvetica"/>
-          <w:sz w:val="24"/>
-          <w:szCs w:val="24"/>
-        </w:rPr>
-        <w:t>Uses a BlackBerry 10 OS smartphone.</w:t>
-      </w:r>
-    </w:p>
-    <w:p>
-      <w:pPr>
-        <w:pStyle w:val="ListParagraph"/>
-        <w:widowControl w:val="0"/>
-        <w:spacing w:after="0" w:line="240" w:lineRule="auto"/>
-        <w:ind w:left="840"/>
-        <w:contextualSpacing w:val="0"/>
-        <w:jc w:val="both"/>
-        <w:rPr>
-          <w:rFonts w:ascii="Helvetica" w:hAnsi="Helvetica"/>
-          <w:sz w:val="24"/>
-          <w:szCs w:val="24"/>
-        </w:rPr>
-      </w:pPr>
-    </w:p>
-    <w:p>
-      <w:pPr>
-        <w:pStyle w:val="ListParagraph"/>
-        <w:widowControl w:val="0"/>
-        <w:numPr>
-          <w:ilvl w:val="0"/>
-          <w:numId w:val="11"/>
-        </w:numPr>
-        <w:spacing w:after="0" w:line="240" w:lineRule="auto"/>
-        <w:jc w:val="both"/>
-        <w:rPr>
-          <w:rFonts w:ascii="Helvetica" w:hAnsi="Helvetica"/>
-          <w:sz w:val="24"/>
-          <w:szCs w:val="24"/>
-        </w:rPr>
-      </w:pPr>
-      <w:r>
-        <w:rPr>
-          <w:rFonts w:ascii="Helvetica" w:hAnsi="Helvetica"/>
-          <w:sz w:val="24"/>
-          <w:szCs w:val="24"/>
-        </w:rPr>
-        <w:t>Open to learning new technologies and how to use them.</w:t>
-      </w:r>
-    </w:p>
-    <w:p>
-      <w:pPr>
-        <w:pStyle w:val="ListParagraph"/>
-        <w:widowControl w:val="0"/>
-        <w:spacing w:after="0" w:line="240" w:lineRule="auto"/>
-        <w:ind w:left="840"/>
-        <w:contextualSpacing w:val="0"/>
-        <w:jc w:val="both"/>
-        <w:rPr>
-          <w:rFonts w:ascii="Helvetica" w:hAnsi="Helvetica"/>
-          <w:sz w:val="24"/>
-          <w:szCs w:val="24"/>
-        </w:rPr>
-      </w:pPr>
-    </w:p>
-    <w:p>
-      <w:pPr>
-        <w:pStyle w:val="ListParagraph"/>
-        <w:widowControl w:val="0"/>
-        <w:numPr>
-          <w:ilvl w:val="0"/>
-          <w:numId w:val="7"/>
-        </w:numPr>
-        <w:spacing w:after="0" w:line="240" w:lineRule="auto"/>
-        <w:contextualSpacing w:val="0"/>
-        <w:jc w:val="both"/>
-        <w:rPr>
-          <w:rFonts w:ascii="Helvetica" w:hAnsi="Helvetica"/>
-          <w:sz w:val="24"/>
-          <w:szCs w:val="24"/>
-        </w:rPr>
-      </w:pPr>
-      <w:r>
-        <w:rPr>
-          <w:rFonts w:ascii="Helvetica" w:hAnsi="Helvetica"/>
-          <w:sz w:val="24"/>
-          <w:szCs w:val="24"/>
-        </w:rPr>
-        <w:t xml:space="preserve">Works at a big university and more than 600 students will take his course every </w:t>
-      </w:r>
-    </w:p>
-    <w:p>
-      <w:pPr>
-        <w:pStyle w:val="ListParagraph"/>
-        <w:widowControl w:val="0"/>
-        <w:spacing w:after="0" w:line="240" w:lineRule="auto"/>
-        <w:ind w:left="840"/>
-        <w:contextualSpacing w:val="0"/>
-        <w:jc w:val="both"/>
-        <w:rPr>
-          <w:rFonts w:ascii="Helvetica" w:hAnsi="Helvetica"/>
-          <w:sz w:val="24"/>
-          <w:szCs w:val="24"/>
-        </w:rPr>
-      </w:pPr>
-    </w:p>
-    <w:p>
-      <w:pPr>
-        <w:pStyle w:val="ListParagraph"/>
-        <w:widowControl w:val="0"/>
-        <w:spacing w:after="0" w:line="240" w:lineRule="auto"/>
-        <w:ind w:left="840"/>
-        <w:contextualSpacing w:val="0"/>
-        <w:jc w:val="both"/>
-        <w:rPr>
-          <w:rFonts w:ascii="Helvetica" w:hAnsi="Helvetica"/>
-          <w:sz w:val="24"/>
-          <w:szCs w:val="24"/>
-        </w:rPr>
-      </w:pPr>
-      <w:r>
-        <w:rPr>
-          <w:rFonts w:ascii="Helvetica" w:hAnsi="Helvetica"/>
-          <w:sz w:val="24"/>
-          <w:szCs w:val="24"/>
-        </w:rPr>
-        <w:t>year.</w:t>
-      </w:r>
-    </w:p>
-    <w:p>
-      <w:pPr>
-        <w:widowControl w:val="0"/>
-        <w:spacing w:after="0" w:line="240" w:lineRule="auto"/>
-        <w:jc w:val="both"/>
-        <w:rPr>
-          <w:rFonts w:ascii="Helvetica" w:hAnsi="Helvetica"/>
-          <w:sz w:val="24"/>
-          <w:szCs w:val="24"/>
-          <w:lang w:eastAsia="zh-CN"/>
-        </w:rPr>
-      </w:pPr>
-    </w:p>
-    <w:p>
-      <w:pPr>
-        <w:pStyle w:val="ListParagraph"/>
-        <w:widowControl w:val="0"/>
-        <w:numPr>
-          <w:ilvl w:val="0"/>
-          <w:numId w:val="7"/>
-        </w:numPr>
-        <w:spacing w:after="0" w:line="240" w:lineRule="auto"/>
-        <w:contextualSpacing w:val="0"/>
-        <w:jc w:val="both"/>
-        <w:rPr>
-          <w:rFonts w:ascii="Helvetica" w:hAnsi="Helvetica"/>
-          <w:sz w:val="24"/>
-          <w:szCs w:val="24"/>
-        </w:rPr>
-      </w:pPr>
-      <w:r>
-        <w:rPr>
-          <w:rFonts w:ascii="Helvetica" w:hAnsi="Helvetica"/>
-          <w:sz w:val="24"/>
-          <w:szCs w:val="24"/>
-        </w:rPr>
-        <w:t>Friendly and easy-going, but a little lazy on correcting assignments and exams.</w:t>
-      </w:r>
-    </w:p>
-    <w:p>
-      <w:pPr>
-        <w:pStyle w:val="ListParagraph"/>
-        <w:widowControl w:val="0"/>
-        <w:spacing w:after="0" w:line="240" w:lineRule="auto"/>
-        <w:ind w:left="480"/>
-        <w:contextualSpacing w:val="0"/>
-        <w:jc w:val="both"/>
-        <w:rPr>
-          <w:rFonts w:ascii="Helvetica" w:hAnsi="Helvetica"/>
-          <w:sz w:val="24"/>
-          <w:szCs w:val="24"/>
-        </w:rPr>
-      </w:pPr>
-    </w:p>
-    <w:p>
-      <w:pPr>
-        <w:pStyle w:val="ListParagraph"/>
-        <w:widowControl w:val="0"/>
-        <w:numPr>
-          <w:ilvl w:val="0"/>
-          <w:numId w:val="7"/>
-        </w:numPr>
-        <w:spacing w:after="0" w:line="240" w:lineRule="auto"/>
-        <w:contextualSpacing w:val="0"/>
-        <w:jc w:val="both"/>
-        <w:rPr>
-          <w:rFonts w:ascii="Helvetica" w:hAnsi="Helvetica"/>
-          <w:sz w:val="24"/>
-          <w:szCs w:val="24"/>
-        </w:rPr>
-      </w:pPr>
-      <w:r>
-        <w:rPr>
-          <w:rFonts w:ascii="Helvetica" w:hAnsi="Helvetica"/>
-          <w:sz w:val="24"/>
-          <w:szCs w:val="24"/>
-        </w:rPr>
-        <w:t xml:space="preserve">Herman also worries about how to help students to build a good homework </w:t>
-      </w:r>
-    </w:p>
-    <w:p>
-      <w:pPr>
-        <w:widowControl w:val="0"/>
-        <w:spacing w:after="0" w:line="240" w:lineRule="auto"/>
-        <w:jc w:val="both"/>
-        <w:rPr>
-          <w:rFonts w:ascii="Helvetica" w:hAnsi="Helvetica"/>
-          <w:sz w:val="24"/>
-          <w:szCs w:val="24"/>
-        </w:rPr>
-      </w:pPr>
-    </w:p>
-    <w:p>
-      <w:pPr>
-        <w:pStyle w:val="ListParagraph"/>
-        <w:widowControl w:val="0"/>
-        <w:spacing w:after="0" w:line="240" w:lineRule="auto"/>
-        <w:ind w:left="840"/>
-        <w:contextualSpacing w:val="0"/>
-        <w:jc w:val="both"/>
-        <w:rPr>
-          <w:rFonts w:ascii="Helvetica" w:hAnsi="Helvetica"/>
-          <w:sz w:val="24"/>
-          <w:szCs w:val="24"/>
-        </w:rPr>
-      </w:pPr>
-      <w:r>
-        <w:rPr>
-          <w:rFonts w:ascii="Helvetica" w:hAnsi="Helvetica"/>
-          <w:sz w:val="24"/>
-          <w:szCs w:val="24"/>
-        </w:rPr>
-        <w:t xml:space="preserve">habit </w:t>
-      </w:r>
-      <w:r>
-        <w:rPr>
-          <w:rFonts w:ascii="Helvetica" w:hAnsi="Helvetica"/>
-          <w:sz w:val="24"/>
-          <w:szCs w:val="24"/>
-        </w:rPr>
-        <w:t>and increase students’ engagement in assignment and study.</w:t>
-      </w:r>
-    </w:p>
-    <w:p>
-      <w:pPr>
-        <w:pStyle w:val="ListParagraph"/>
-        <w:widowControl w:val="0"/>
-        <w:spacing w:after="0" w:line="240" w:lineRule="auto"/>
-        <w:ind w:left="840"/>
-        <w:contextualSpacing w:val="0"/>
-        <w:jc w:val="both"/>
-        <w:rPr>
-          <w:rFonts w:ascii="Helvetica" w:hAnsi="Helvetica"/>
-          <w:sz w:val="24"/>
-          <w:szCs w:val="24"/>
-        </w:rPr>
-      </w:pPr>
-    </w:p>
-    <w:p>
-      <w:pPr>
-        <w:pStyle w:val="ListParagraph"/>
-        <w:widowControl w:val="0"/>
-        <w:numPr>
-          <w:ilvl w:val="0"/>
-          <w:numId w:val="7"/>
-        </w:numPr>
-        <w:spacing w:after="0" w:line="240" w:lineRule="auto"/>
-        <w:contextualSpacing w:val="0"/>
-        <w:jc w:val="both"/>
-        <w:rPr>
-          <w:rFonts w:ascii="Helvetica" w:hAnsi="Helvetica"/>
-          <w:sz w:val="24"/>
-          <w:szCs w:val="24"/>
-        </w:rPr>
-      </w:pPr>
-      <w:r>
-        <w:rPr>
-          <w:rFonts w:ascii="Helvetica" w:hAnsi="Helvetica"/>
-          <w:sz w:val="24"/>
-          <w:szCs w:val="24"/>
-        </w:rPr>
-        <w:t>Every student wants to get the score and answe</w:t>
-      </w:r>
-      <w:r>
-        <w:rPr>
-          <w:rFonts w:ascii="Helvetica" w:hAnsi="Helvetica"/>
-          <w:sz w:val="24"/>
-          <w:szCs w:val="24"/>
-        </w:rPr>
-        <w:t xml:space="preserve">rs of their homework as soon as </w:t>
-      </w:r>
-    </w:p>
-    <w:p>
-      <w:pPr>
-        <w:pStyle w:val="ListParagraph"/>
-        <w:widowControl w:val="0"/>
-        <w:spacing w:after="0" w:line="240" w:lineRule="auto"/>
-        <w:ind w:left="840"/>
-        <w:contextualSpacing w:val="0"/>
-        <w:jc w:val="both"/>
-        <w:rPr>
-          <w:rFonts w:ascii="Helvetica" w:hAnsi="Helvetica"/>
-          <w:sz w:val="24"/>
-          <w:szCs w:val="24"/>
-        </w:rPr>
-      </w:pPr>
-    </w:p>
-    <w:p>
-      <w:pPr>
-        <w:pStyle w:val="ListParagraph"/>
-        <w:widowControl w:val="0"/>
-        <w:spacing w:after="0" w:line="240" w:lineRule="auto"/>
-        <w:ind w:left="840"/>
-        <w:contextualSpacing w:val="0"/>
-        <w:jc w:val="both"/>
-        <w:rPr>
-          <w:rFonts w:ascii="Helvetica" w:hAnsi="Helvetica"/>
-          <w:sz w:val="24"/>
-          <w:szCs w:val="24"/>
-        </w:rPr>
-      </w:pPr>
-      <w:r>
-        <w:rPr>
-          <w:rFonts w:ascii="Helvetica" w:hAnsi="Helvetica"/>
-          <w:sz w:val="24"/>
-          <w:szCs w:val="24"/>
-        </w:rPr>
-        <w:t>possible.</w:t>
-      </w:r>
-    </w:p>
-    <w:p>
-      <w:pPr>
-        <w:pStyle w:val="ListParagraph"/>
-        <w:widowControl w:val="0"/>
-        <w:spacing w:after="0" w:line="240" w:lineRule="auto"/>
-        <w:ind w:left="480"/>
-        <w:contextualSpacing w:val="0"/>
-        <w:jc w:val="both"/>
-        <w:rPr>
-          <w:rFonts w:ascii="Helvetica" w:hAnsi="Helvetica"/>
-          <w:sz w:val="24"/>
-          <w:szCs w:val="24"/>
-        </w:rPr>
-      </w:pPr>
-    </w:p>
-    <w:p>
-      <w:pPr>
-        <w:pStyle w:val="ListParagraph"/>
-        <w:widowControl w:val="0"/>
-        <w:numPr>
-          <w:ilvl w:val="0"/>
-          <w:numId w:val="7"/>
-        </w:numPr>
-        <w:spacing w:after="0" w:line="240" w:lineRule="auto"/>
-        <w:contextualSpacing w:val="0"/>
-        <w:jc w:val="both"/>
-        <w:rPr>
-          <w:rFonts w:ascii="Helvetica" w:hAnsi="Helvetica"/>
-          <w:sz w:val="24"/>
-          <w:szCs w:val="24"/>
-        </w:rPr>
-      </w:pPr>
-      <w:r>
-        <w:rPr>
-          <w:rFonts w:ascii="Helvetica" w:hAnsi="Helvetica"/>
-          <w:sz w:val="24"/>
-          <w:szCs w:val="24"/>
-        </w:rPr>
-        <w:t>Herman would appreciate help correcting his s</w:t>
-      </w:r>
-      <w:r>
-        <w:rPr>
-          <w:rFonts w:ascii="Helvetica" w:hAnsi="Helvetica"/>
-          <w:sz w:val="24"/>
-          <w:szCs w:val="24"/>
-        </w:rPr>
-        <w:t xml:space="preserve">tudents’ homework correctly and </w:t>
-      </w:r>
-    </w:p>
-    <w:p>
-      <w:pPr>
-        <w:pStyle w:val="ListParagraph"/>
-        <w:widowControl w:val="0"/>
-        <w:spacing w:after="0" w:line="240" w:lineRule="auto"/>
-        <w:ind w:left="840"/>
-        <w:contextualSpacing w:val="0"/>
-        <w:jc w:val="both"/>
-        <w:rPr>
-          <w:rFonts w:ascii="Helvetica" w:hAnsi="Helvetica"/>
-          <w:sz w:val="24"/>
-          <w:szCs w:val="24"/>
-        </w:rPr>
-      </w:pPr>
-    </w:p>
-    <w:p>
-      <w:pPr>
-        <w:pStyle w:val="ListParagraph"/>
-        <w:widowControl w:val="0"/>
-        <w:spacing w:after="0" w:line="240" w:lineRule="auto"/>
-        <w:ind w:left="840"/>
-        <w:contextualSpacing w:val="0"/>
-        <w:jc w:val="both"/>
-        <w:rPr>
-          <w:rFonts w:ascii="Helvetica" w:hAnsi="Helvetica"/>
-          <w:sz w:val="24"/>
-          <w:szCs w:val="24"/>
-        </w:rPr>
-      </w:pPr>
-      <w:r>
-        <w:rPr>
-          <w:rFonts w:ascii="Helvetica" w:hAnsi="Helvetica"/>
-          <w:sz w:val="24"/>
-          <w:szCs w:val="24"/>
-        </w:rPr>
-        <w:t>fast.</w:t>
-      </w:r>
-    </w:p>
-    <w:p>
-      <w:pPr>
-        <w:pStyle w:val="ListParagraph"/>
-        <w:widowControl w:val="0"/>
-        <w:spacing w:after="0" w:line="240" w:lineRule="auto"/>
-        <w:ind w:left="840"/>
-        <w:contextualSpacing w:val="0"/>
-        <w:jc w:val="both"/>
-        <w:rPr>
-          <w:rFonts w:ascii="Helvetica" w:hAnsi="Helvetica"/>
-          <w:sz w:val="24"/>
-          <w:szCs w:val="24"/>
-        </w:rPr>
-      </w:pPr>
-    </w:p>
-    <w:p>
-      <w:pPr>
-        <w:pStyle w:val="Heading1"/>
-        <w:rPr>
-          <w:sz w:val="24"/>
-          <w:szCs w:val="24"/>
-          <w:lang w:eastAsia="zh-CN"/>
-        </w:rPr>
-      </w:pPr>
-    </w:p>
-    <w:p>
-      <w:pPr>
-        <w:pStyle w:val="Heading1"/>
-        <w:rPr>
-          <w:lang w:eastAsia="zh-CN"/>
-        </w:rPr>
-      </w:pPr>
-    </w:p>
-    <w:p>
-      <w:pPr>
-        <w:pStyle w:val="Heading1"/>
-        <w:rPr>
-          <w:lang w:eastAsia="zh-CN"/>
-        </w:rPr>
-      </w:pPr>
-    </w:p>
-    <w:p>
-      <w:pPr>
-        <w:pStyle w:val="Heading1"/>
-        <w:rPr>
-          <w:lang w:eastAsia="zh-CN"/>
-        </w:rPr>
-      </w:pPr>
-    </w:p>
-    <w:p>
-      <w:pPr>
-        <w:pStyle w:val="Heading1"/>
-        <w:rPr>
-          <w:lang w:eastAsia="zh-CN"/>
-        </w:rPr>
-      </w:pPr>
-    </w:p>
-    <w:p>
-      <w:pPr>
-        <w:pStyle w:val="Heading1"/>
-        <w:rPr>
-          <w:lang w:eastAsia="zh-CN"/>
-        </w:rPr>
-      </w:pPr>
-    </w:p>
-    <w:p>
-      <w:pPr>
-        <w:rPr>
-          <w:rFonts w:ascii="Helvetica" w:hAnsi="Helvetica" w:cs="Helvetica"/>
-          <w:sz w:val="36"/>
-          <w:szCs w:val="36"/>
-          <w:lang w:eastAsia="zh-CN"/>
-        </w:rPr>
-      </w:pPr>
-    </w:p>
-    <w:p>
-      <w:pPr>
-        <w:pStyle w:val="Heading1"/>
-      </w:pPr>
-      <w:bookmarkStart w:id="3" w:name="_Toc369102763"/>
+      <w:bookmarkStart w:id="3" w:name="_Toc495868388"/>
       <w:r>
         <w:lastRenderedPageBreak/>
         <w:t>Desmond Poon</w:t>
@@ -1885,7 +1565,47 @@
           <w:sz w:val="24"/>
           <w:szCs w:val="24"/>
         </w:rPr>
-        <w:t>18 years old, male</w:t>
+        <w:t>1</w:t>
+      </w:r>
+      <w:r>
+        <w:rPr>
+          <w:rFonts w:ascii="Helvetica" w:hAnsi="Helvetica" w:cs="Helvetica"/>
+          <w:sz w:val="24"/>
+          <w:szCs w:val="24"/>
+        </w:rPr>
+        <w:t>9</w:t>
+      </w:r>
+      <w:r>
+        <w:rPr>
+          <w:rFonts w:ascii="Helvetica" w:hAnsi="Helvetica" w:cs="Helvetica"/>
+          <w:sz w:val="24"/>
+          <w:szCs w:val="24"/>
+        </w:rPr>
+        <w:t xml:space="preserve"> years old, male</w:t>
+      </w:r>
+      <w:r>
+        <w:rPr>
+          <w:rFonts w:ascii="Helvetica" w:hAnsi="Helvetica" w:cs="Helvetica"/>
+          <w:sz w:val="24"/>
+          <w:szCs w:val="24"/>
+        </w:rPr>
+        <w:t>, a student in computer science specialist</w:t>
+      </w:r>
+      <w:r>
+        <w:rPr>
+          <w:rFonts w:ascii="Helvetica" w:hAnsi="Helvetica" w:cs="Helvetica"/>
+          <w:sz w:val="24"/>
+          <w:szCs w:val="24"/>
+        </w:rPr>
+        <w:t xml:space="preserve"> program</w:t>
+      </w:r>
+      <w:r>
+        <w:rPr>
+          <w:rFonts w:ascii="Helvetica" w:hAnsi="Helvetica" w:cs="Helvetica"/>
+          <w:sz w:val="24"/>
+          <w:szCs w:val="24"/>
+        </w:rPr>
+        <w:t>.</w:t>
       </w:r>
     </w:p>
     <w:p>
@@ -1908,15 +1628,15 @@
           <w:sz w:val="24"/>
           <w:szCs w:val="24"/>
         </w:rPr>
-        <w:t xml:space="preserve">Playful personality, responsible, strives to do his best. </w:t>
-      </w:r>
-      <w:r>
-        <w:rPr>
-          <w:rFonts w:ascii="Helvetica" w:hAnsi="Helvetica" w:cs="Helvetica"/>
-          <w:sz w:val="24"/>
-          <w:szCs w:val="24"/>
-        </w:rPr>
-        <w:t xml:space="preserve">Loves to play classic video games like </w:t>
+        <w:t xml:space="preserve">Loves video games, especially the classical ones, </w:t>
+      </w:r>
+      <w:r>
+        <w:rPr>
+          <w:rFonts w:ascii="Helvetica" w:hAnsi="Helvetica" w:cs="Helvetica"/>
+          <w:sz w:val="24"/>
+          <w:szCs w:val="24"/>
+        </w:rPr>
+        <w:t xml:space="preserve">like </w:t>
       </w:r>
       <w:proofErr w:type="spellStart"/>
       <w:r>
@@ -1957,83 +1677,7 @@
           <w:sz w:val="24"/>
           <w:szCs w:val="24"/>
         </w:rPr>
-        <w:t>Prefers having work that is provides a challenge but isn’t challenging to the point of being unfair</w:t>
-      </w:r>
-      <w:bookmarkStart w:id="4" w:name="_GoBack"/>
-      <w:bookmarkEnd w:id="4"/>
-    </w:p>
-    <w:p>
-      <w:pPr>
-        <w:pStyle w:val="ListParagraph"/>
-        <w:widowControl w:val="0"/>
-        <w:numPr>
-          <w:ilvl w:val="0"/>
-          <w:numId w:val="2"/>
-        </w:numPr>
-        <w:spacing w:after="0" w:line="480" w:lineRule="auto"/>
-        <w:contextualSpacing w:val="0"/>
-        <w:jc w:val="both"/>
-        <w:rPr>
-          <w:rFonts w:ascii="Helvetica" w:hAnsi="Helvetica"/>
-          <w:sz w:val="24"/>
-          <w:szCs w:val="24"/>
-        </w:rPr>
-      </w:pPr>
-      <w:r>
-        <w:rPr>
-          <w:rFonts w:ascii="Helvetica" w:hAnsi="Helvetica"/>
-          <w:sz w:val="24"/>
-          <w:szCs w:val="24"/>
-        </w:rPr>
-        <w:t xml:space="preserve">Prefers </w:t>
-      </w:r>
-      <w:r>
-        <w:rPr>
-          <w:rFonts w:ascii="Helvetica" w:hAnsi="Helvetica"/>
-          <w:sz w:val="24"/>
-          <w:szCs w:val="24"/>
-        </w:rPr>
-        <w:t>to know the correct answer</w:t>
-      </w:r>
-      <w:r>
-        <w:rPr>
-          <w:rFonts w:ascii="Helvetica" w:hAnsi="Helvetica"/>
-          <w:sz w:val="24"/>
-          <w:szCs w:val="24"/>
-        </w:rPr>
-        <w:t>s</w:t>
-      </w:r>
-      <w:r>
-        <w:rPr>
-          <w:rFonts w:ascii="Helvetica" w:hAnsi="Helvetica"/>
-          <w:sz w:val="24"/>
-          <w:szCs w:val="24"/>
-        </w:rPr>
-        <w:t xml:space="preserve"> and score</w:t>
-      </w:r>
-      <w:r>
-        <w:rPr>
-          <w:rFonts w:ascii="Helvetica" w:hAnsi="Helvetica"/>
-          <w:sz w:val="24"/>
-          <w:szCs w:val="24"/>
-        </w:rPr>
-        <w:t xml:space="preserve"> after </w:t>
-      </w:r>
-      <w:r>
-        <w:rPr>
-          <w:rFonts w:ascii="Helvetica" w:hAnsi="Helvetica"/>
-          <w:sz w:val="24"/>
-          <w:szCs w:val="24"/>
-        </w:rPr>
-        <w:t xml:space="preserve">submitting his </w:t>
-      </w:r>
-      <w:r>
-        <w:rPr>
-          <w:rFonts w:ascii="Helvetica" w:hAnsi="Helvetica"/>
-          <w:sz w:val="24"/>
-          <w:szCs w:val="24"/>
-        </w:rPr>
-        <w:t xml:space="preserve">homework as soon as possible. </w:t>
+        <w:t>And programing skills are good enough to create his own websites, knowing variety of web technology, and are open to more new techs.</w:t>
       </w:r>
     </w:p>
     <w:p>
@@ -2056,63 +1700,88 @@
           <w:sz w:val="24"/>
           <w:szCs w:val="24"/>
         </w:rPr>
-        <w:t>Math knowledge is above average.</w:t>
-      </w:r>
-    </w:p>
-    <w:p>
-      <w:pPr>
-        <w:pStyle w:val="ListParagraph"/>
-        <w:widowControl w:val="0"/>
-        <w:numPr>
-          <w:ilvl w:val="0"/>
-          <w:numId w:val="9"/>
-        </w:numPr>
-        <w:spacing w:after="0" w:line="240" w:lineRule="auto"/>
-        <w:contextualSpacing w:val="0"/>
-        <w:jc w:val="both"/>
-        <w:rPr>
-          <w:rFonts w:ascii="Helvetica" w:hAnsi="Helvetica"/>
-          <w:sz w:val="24"/>
-          <w:szCs w:val="24"/>
-        </w:rPr>
-      </w:pPr>
-      <w:r>
-        <w:rPr>
-          <w:rFonts w:ascii="Helvetica" w:hAnsi="Helvetica" w:cs="Helvetica"/>
-          <w:sz w:val="24"/>
-          <w:szCs w:val="24"/>
-        </w:rPr>
-        <w:t>Speaks fluent English and Cantonese</w:t>
-      </w:r>
-      <w:r>
-        <w:rPr>
-          <w:rFonts w:ascii="Helvetica" w:hAnsi="Helvetica" w:cs="Helvetica"/>
-          <w:sz w:val="24"/>
-          <w:szCs w:val="24"/>
-        </w:rPr>
-        <w:t xml:space="preserve">. </w:t>
-      </w:r>
-      <w:r>
-        <w:rPr>
-          <w:rFonts w:ascii="Helvetica" w:hAnsi="Helvetica"/>
-          <w:sz w:val="24"/>
-          <w:szCs w:val="24"/>
-        </w:rPr>
-        <w:t>Knows a bit of Japanese.</w:t>
-      </w:r>
-    </w:p>
-    <w:p>
-      <w:pPr>
-        <w:widowControl w:val="0"/>
-        <w:spacing w:after="0" w:line="240" w:lineRule="auto"/>
-        <w:ind w:left="360"/>
-        <w:jc w:val="both"/>
-        <w:rPr>
-          <w:rFonts w:ascii="Helvetica" w:hAnsi="Helvetica"/>
-          <w:sz w:val="24"/>
-          <w:szCs w:val="24"/>
-        </w:rPr>
-      </w:pPr>
+        <w:t xml:space="preserve">Math knowledge is below </w:t>
+      </w:r>
+      <w:r>
+        <w:rPr>
+          <w:rFonts w:ascii="Helvetica" w:hAnsi="Helvetica" w:cs="Helvetica"/>
+          <w:sz w:val="24"/>
+          <w:szCs w:val="24"/>
+        </w:rPr>
+        <w:t>average, only takes</w:t>
+      </w:r>
+      <w:r>
+        <w:rPr>
+          <w:rFonts w:ascii="Helvetica" w:hAnsi="Helvetica" w:cs="Helvetica"/>
+          <w:sz w:val="24"/>
+          <w:szCs w:val="24"/>
+        </w:rPr>
+        <w:t xml:space="preserve"> math course</w:t>
+      </w:r>
+      <w:r>
+        <w:rPr>
+          <w:rFonts w:ascii="Helvetica" w:hAnsi="Helvetica" w:cs="Helvetica"/>
+          <w:sz w:val="24"/>
+          <w:szCs w:val="24"/>
+        </w:rPr>
+        <w:t>s</w:t>
+      </w:r>
+      <w:r>
+        <w:rPr>
+          <w:rFonts w:ascii="Helvetica" w:hAnsi="Helvetica" w:cs="Helvetica"/>
+          <w:sz w:val="24"/>
+          <w:szCs w:val="24"/>
+        </w:rPr>
+        <w:t xml:space="preserve"> as </w:t>
+      </w:r>
+      <w:r>
+        <w:rPr>
+          <w:rFonts w:ascii="Helvetica" w:hAnsi="Helvetica" w:cs="Helvetica"/>
+          <w:sz w:val="24"/>
+          <w:szCs w:val="24"/>
+        </w:rPr>
+        <w:t xml:space="preserve">the </w:t>
+      </w:r>
+      <w:r>
+        <w:rPr>
+          <w:rFonts w:ascii="Helvetica" w:hAnsi="Helvetica" w:cs="Helvetica"/>
+          <w:sz w:val="24"/>
+          <w:szCs w:val="24"/>
+        </w:rPr>
+        <w:t xml:space="preserve">program </w:t>
+      </w:r>
+      <w:r>
+        <w:rPr>
+          <w:rFonts w:ascii="Helvetica" w:hAnsi="Helvetica" w:cs="Helvetica"/>
+          <w:sz w:val="24"/>
+          <w:szCs w:val="24"/>
+        </w:rPr>
+        <w:t>requires</w:t>
+      </w:r>
+      <w:r>
+        <w:rPr>
+          <w:rFonts w:ascii="Helvetica" w:hAnsi="Helvetica" w:cs="Helvetica"/>
+          <w:sz w:val="24"/>
+          <w:szCs w:val="24"/>
+        </w:rPr>
+        <w:t xml:space="preserve">, math is </w:t>
+      </w:r>
+      <w:r>
+        <w:rPr>
+          <w:rFonts w:ascii="Helvetica" w:hAnsi="Helvetica" w:cs="Helvetica"/>
+          <w:sz w:val="24"/>
+          <w:szCs w:val="24"/>
+        </w:rPr>
+        <w:t xml:space="preserve">a </w:t>
+      </w:r>
+      <w:r>
+        <w:rPr>
+          <w:rFonts w:ascii="Helvetica" w:hAnsi="Helvetica" w:cs="Helvetica"/>
+          <w:sz w:val="24"/>
+          <w:szCs w:val="24"/>
+        </w:rPr>
+        <w:t>suffering for him.</w:t>
+      </w:r>
     </w:p>
     <w:p>
       <w:pPr>
@@ -2134,23 +1803,39 @@
           <w:sz w:val="24"/>
           <w:szCs w:val="24"/>
         </w:rPr>
-        <w:t>Very familiar with various apps such as Facebook, Google Drive, Dropbox, etc.</w:t>
-      </w:r>
-      <w:r>
-        <w:rPr>
-          <w:rFonts w:ascii="Helvetica" w:hAnsi="Helvetica" w:cs="Helvetica"/>
-          <w:sz w:val="24"/>
-          <w:szCs w:val="24"/>
-        </w:rPr>
-        <w:t xml:space="preserve"> Uses a One Plus 5 Android </w:t>
-      </w:r>
-      <w:r>
-        <w:rPr>
-          <w:rFonts w:ascii="Helvetica" w:hAnsi="Helvetica" w:cs="Helvetica"/>
-          <w:sz w:val="24"/>
-          <w:szCs w:val="28"/>
-        </w:rPr>
-        <w:t>smartphone</w:t>
+        <w:t>Is lazy, a</w:t>
+      </w:r>
+      <w:r>
+        <w:rPr>
+          <w:rFonts w:ascii="Helvetica" w:hAnsi="Helvetica" w:cs="Helvetica"/>
+          <w:sz w:val="24"/>
+          <w:szCs w:val="24"/>
+        </w:rPr>
+        <w:t>lways works on the</w:t>
+      </w:r>
+      <w:r>
+        <w:rPr>
+          <w:rFonts w:ascii="Helvetica" w:hAnsi="Helvetica" w:cs="Helvetica"/>
+          <w:sz w:val="24"/>
+          <w:szCs w:val="24"/>
+        </w:rPr>
+        <w:t xml:space="preserve"> his</w:t>
+      </w:r>
+      <w:r>
+        <w:rPr>
+          <w:rFonts w:ascii="Helvetica" w:hAnsi="Helvetica" w:cs="Helvetica"/>
+          <w:sz w:val="24"/>
+          <w:szCs w:val="24"/>
+        </w:rPr>
+        <w:t xml:space="preserve"> assignment </w:t>
+      </w:r>
+      <w:r>
+        <w:rPr>
+          <w:rFonts w:ascii="Helvetica" w:hAnsi="Helvetica" w:cs="Helvetica"/>
+          <w:sz w:val="24"/>
+          <w:szCs w:val="24"/>
+        </w:rPr>
+        <w:t>at last minute, is strive in keeping up to the deadline.</w:t>
       </w:r>
     </w:p>
     <w:p>
@@ -2173,7 +1858,23 @@
           <w:sz w:val="24"/>
           <w:szCs w:val="24"/>
         </w:rPr>
-        <w:t>No knowledge of computer programming or programming languages</w:t>
+        <w:t>Speaks fluent English and Cantonese</w:t>
+      </w:r>
+      <w:r>
+        <w:rPr>
+          <w:rFonts w:ascii="Helvetica" w:hAnsi="Helvetica" w:cs="Helvetica"/>
+          <w:sz w:val="24"/>
+          <w:szCs w:val="24"/>
+        </w:rPr>
+        <w:t xml:space="preserve">. </w:t>
+      </w:r>
+      <w:r>
+        <w:rPr>
+          <w:rFonts w:ascii="Helvetica" w:hAnsi="Helvetica"/>
+          <w:sz w:val="24"/>
+          <w:szCs w:val="24"/>
+        </w:rPr>
+        <w:t>Knows a bit of Japanese.</w:t>
       </w:r>
     </w:p>
     <w:p>
@@ -2196,34 +1897,55 @@
           <w:sz w:val="24"/>
           <w:szCs w:val="24"/>
         </w:rPr>
-        <w:t>Enjoys statistics but feels that some courses are rather dry (</w:t>
-      </w:r>
-      <w:proofErr w:type="spellStart"/>
-      <w:r>
-        <w:rPr>
-          <w:rFonts w:ascii="Helvetica" w:hAnsi="Helvetica" w:cs="Helvetica"/>
-          <w:sz w:val="24"/>
-          <w:szCs w:val="24"/>
-        </w:rPr>
-        <w:t>i.e</w:t>
-      </w:r>
-      <w:proofErr w:type="spellEnd"/>
-      <w:r>
-        <w:rPr>
-          <w:rFonts w:ascii="Helvetica" w:hAnsi="Helvetica" w:cs="Helvetica"/>
-          <w:sz w:val="24"/>
-          <w:szCs w:val="24"/>
-        </w:rPr>
-        <w:t xml:space="preserve"> boring)</w:t>
-      </w:r>
-      <w:r>
-        <w:rPr>
-          <w:rFonts w:ascii="Helvetica" w:hAnsi="Helvetica" w:cs="Helvetica"/>
-          <w:sz w:val="24"/>
-          <w:szCs w:val="24"/>
-        </w:rPr>
-        <w:t xml:space="preserve"> </w:t>
-      </w:r>
+        <w:t>Very familiar with various apps such as Facebook, Google Drive, Dropbox, etc.</w:t>
+      </w:r>
+      <w:r>
+        <w:rPr>
+          <w:rFonts w:ascii="Helvetica" w:hAnsi="Helvetica" w:cs="Helvetica"/>
+          <w:sz w:val="24"/>
+          <w:szCs w:val="24"/>
+        </w:rPr>
+        <w:t xml:space="preserve"> Uses a</w:t>
+      </w:r>
+      <w:r>
+        <w:rPr>
+          <w:rFonts w:ascii="Helvetica" w:hAnsi="Helvetica" w:cs="Helvetica"/>
+          <w:sz w:val="24"/>
+          <w:szCs w:val="24"/>
+        </w:rPr>
+        <w:t>n</w:t>
+      </w:r>
+      <w:r>
+        <w:rPr>
+          <w:rFonts w:ascii="Helvetica" w:hAnsi="Helvetica" w:cs="Helvetica"/>
+          <w:sz w:val="24"/>
+          <w:szCs w:val="24"/>
+        </w:rPr>
+        <w:t xml:space="preserve"> Android </w:t>
+      </w:r>
+      <w:r>
+        <w:rPr>
+          <w:rFonts w:ascii="Helvetica" w:hAnsi="Helvetica" w:cs="Helvetica"/>
+          <w:sz w:val="24"/>
+          <w:szCs w:val="28"/>
+        </w:rPr>
+        <w:t>smartphone</w:t>
+      </w:r>
+    </w:p>
+    <w:p>
+      <w:pPr>
+        <w:pStyle w:val="ListParagraph"/>
+        <w:numPr>
+          <w:ilvl w:val="0"/>
+          <w:numId w:val="2"/>
+        </w:numPr>
+        <w:spacing w:line="480" w:lineRule="auto"/>
+        <w:rPr>
+          <w:rFonts w:ascii="Helvetica" w:hAnsi="Helvetica" w:cs="Helvetica"/>
+          <w:sz w:val="24"/>
+          <w:szCs w:val="24"/>
+        </w:rPr>
+      </w:pPr>
       <w:r>
         <w:rPr>
           <w:rFonts w:ascii="Helvetica" w:hAnsi="Helvetica" w:cs="Helvetica"/>
@@ -2241,15 +1963,18 @@
           <w:szCs w:val="24"/>
         </w:rPr>
       </w:pPr>
-      <w:bookmarkStart w:id="5" w:name="_Toc369102764"/>
+      <w:bookmarkStart w:id="4" w:name="_Toc495868389"/>
       <w:r>
         <w:lastRenderedPageBreak/>
-        <w:t>Brian Lau</w:t>
+        <w:t>Brian</w:t>
+      </w:r>
+      <w:r>
+        <w:t xml:space="preserve"> Lau</w:t>
       </w:r>
       <w:r>
         <w:t>: Student</w:t>
       </w:r>
-      <w:bookmarkEnd w:id="5"/>
+      <w:bookmarkEnd w:id="4"/>
     </w:p>
     <w:p>
       <w:pPr>
@@ -2271,7 +1996,23 @@
           <w:sz w:val="24"/>
           <w:szCs w:val="28"/>
         </w:rPr>
-        <w:t>19 years old, male</w:t>
+        <w:t>20</w:t>
+      </w:r>
+      <w:r>
+        <w:rPr>
+          <w:rFonts w:ascii="Helvetica" w:hAnsi="Helvetica" w:cs="Helvetica"/>
+          <w:sz w:val="24"/>
+          <w:szCs w:val="28"/>
+        </w:rPr>
+        <w:t xml:space="preserve"> years old, male</w:t>
+      </w:r>
+      <w:r>
+        <w:rPr>
+          <w:rFonts w:ascii="Helvetica" w:hAnsi="Helvetica" w:cs="Helvetica"/>
+          <w:sz w:val="24"/>
+          <w:szCs w:val="28"/>
+        </w:rPr>
+        <w:t>, majors in math and statistic.</w:t>
       </w:r>
     </w:p>
     <w:p>
@@ -2294,67 +2035,39 @@
           <w:sz w:val="24"/>
           <w:szCs w:val="28"/>
         </w:rPr>
-        <w:t>Rather apathetic and lazy</w:t>
-      </w:r>
-      <w:r>
-        <w:rPr>
-          <w:rFonts w:ascii="Helvetica" w:hAnsi="Helvetica" w:cs="Helvetica"/>
-          <w:sz w:val="24"/>
-          <w:szCs w:val="28"/>
-        </w:rPr>
-        <w:t xml:space="preserve"> personality. Will usually still complete assignments given to him, but is prone to putting them off in </w:t>
-      </w:r>
-      <w:r>
-        <w:rPr>
-          <w:rFonts w:ascii="Helvetica" w:hAnsi="Helvetica" w:cs="Helvetica"/>
-          <w:sz w:val="24"/>
-          <w:szCs w:val="28"/>
-        </w:rPr>
-        <w:t>favour</w:t>
-      </w:r>
-      <w:r>
-        <w:rPr>
-          <w:rFonts w:ascii="Helvetica" w:hAnsi="Helvetica" w:cs="Helvetica"/>
-          <w:sz w:val="24"/>
-          <w:szCs w:val="28"/>
-        </w:rPr>
-        <w:t xml:space="preserve"> of video games. Is a fan of competitive first-person shooter games (</w:t>
-      </w:r>
-      <w:proofErr w:type="spellStart"/>
-      <w:r>
-        <w:rPr>
-          <w:rFonts w:ascii="Helvetica" w:hAnsi="Helvetica" w:cs="Helvetica"/>
-          <w:sz w:val="24"/>
-          <w:szCs w:val="28"/>
-        </w:rPr>
-        <w:t>e.g</w:t>
-      </w:r>
-      <w:proofErr w:type="spellEnd"/>
-      <w:r>
-        <w:rPr>
-          <w:rFonts w:ascii="Helvetica" w:hAnsi="Helvetica" w:cs="Helvetica"/>
-          <w:sz w:val="24"/>
-          <w:szCs w:val="28"/>
-        </w:rPr>
-        <w:t xml:space="preserve"> Counter Strike, </w:t>
-      </w:r>
-      <w:proofErr w:type="spellStart"/>
-      <w:r>
-        <w:rPr>
-          <w:rFonts w:ascii="Helvetica" w:hAnsi="Helvetica" w:cs="Helvetica"/>
-          <w:sz w:val="24"/>
-          <w:szCs w:val="28"/>
-        </w:rPr>
-        <w:t>Overwatch</w:t>
-      </w:r>
-      <w:proofErr w:type="spellEnd"/>
-      <w:r>
-        <w:rPr>
-          <w:rFonts w:ascii="Helvetica" w:hAnsi="Helvetica" w:cs="Helvetica"/>
-          <w:sz w:val="24"/>
-          <w:szCs w:val="28"/>
-        </w:rPr>
-        <w:t>, Rainbow Six Siege)</w:t>
+        <w:t>Will rather take math course</w:t>
+      </w:r>
+      <w:r>
+        <w:rPr>
+          <w:rFonts w:ascii="Helvetica" w:hAnsi="Helvetica" w:cs="Helvetica"/>
+          <w:sz w:val="24"/>
+          <w:szCs w:val="28"/>
+        </w:rPr>
+        <w:t>s</w:t>
+      </w:r>
+      <w:r>
+        <w:rPr>
+          <w:rFonts w:ascii="Helvetica" w:hAnsi="Helvetica" w:cs="Helvetica"/>
+          <w:sz w:val="24"/>
+          <w:szCs w:val="28"/>
+        </w:rPr>
+        <w:t xml:space="preserve"> over other</w:t>
+      </w:r>
+      <w:r>
+        <w:rPr>
+          <w:rFonts w:ascii="Helvetica" w:hAnsi="Helvetica" w:cs="Helvetica"/>
+          <w:sz w:val="24"/>
+          <w:szCs w:val="28"/>
+        </w:rPr>
+        <w:t>s as elective</w:t>
+      </w:r>
+      <w:r>
+        <w:rPr>
+          <w:rFonts w:ascii="Helvetica" w:hAnsi="Helvetica" w:cs="Helvetica"/>
+          <w:sz w:val="24"/>
+          <w:szCs w:val="28"/>
+        </w:rPr>
+        <w:t>.</w:t>
       </w:r>
     </w:p>
     <w:p>
@@ -2377,7 +2090,23 @@
           <w:sz w:val="24"/>
           <w:szCs w:val="28"/>
         </w:rPr>
-        <w:t>Average math knowledge</w:t>
+        <w:t>Proficient in dealing with numbers, and doing</w:t>
+      </w:r>
+      <w:r>
+        <w:rPr>
+          <w:rFonts w:ascii="Helvetica" w:hAnsi="Helvetica" w:cs="Helvetica"/>
+          <w:sz w:val="24"/>
+          <w:szCs w:val="28"/>
+        </w:rPr>
+        <w:t xml:space="preserve"> statistical</w:t>
+      </w:r>
+      <w:r>
+        <w:rPr>
+          <w:rFonts w:ascii="Helvetica" w:hAnsi="Helvetica" w:cs="Helvetica"/>
+          <w:sz w:val="24"/>
+          <w:szCs w:val="28"/>
+        </w:rPr>
+        <w:t xml:space="preserve"> analysis.</w:t>
       </w:r>
     </w:p>
     <w:p>
@@ -2400,7 +2129,47 @@
           <w:sz w:val="24"/>
           <w:szCs w:val="28"/>
         </w:rPr>
-        <w:t>Mainly speaks English and slight amounts of Cantonese</w:t>
+        <w:t>Being cautious, l</w:t>
+      </w:r>
+      <w:r>
+        <w:rPr>
+          <w:rFonts w:ascii="Helvetica" w:hAnsi="Helvetica" w:cs="Helvetica"/>
+          <w:sz w:val="24"/>
+          <w:szCs w:val="28"/>
+        </w:rPr>
+        <w:t xml:space="preserve">ike </w:t>
+      </w:r>
+      <w:r>
+        <w:rPr>
+          <w:rFonts w:ascii="Helvetica" w:hAnsi="Helvetica" w:cs="Helvetica"/>
+          <w:sz w:val="24"/>
+          <w:szCs w:val="28"/>
+        </w:rPr>
+        <w:t xml:space="preserve">to </w:t>
+      </w:r>
+      <w:r>
+        <w:rPr>
+          <w:rFonts w:ascii="Helvetica" w:hAnsi="Helvetica" w:cs="Helvetica"/>
+          <w:sz w:val="24"/>
+          <w:szCs w:val="28"/>
+        </w:rPr>
+        <w:t xml:space="preserve">scratch </w:t>
+      </w:r>
+      <w:r>
+        <w:rPr>
+          <w:rFonts w:ascii="Helvetica" w:hAnsi="Helvetica" w:cs="Helvetica"/>
+          <w:sz w:val="24"/>
+          <w:szCs w:val="28"/>
+        </w:rPr>
+        <w:t xml:space="preserve">and review </w:t>
+      </w:r>
+      <w:r>
+        <w:rPr>
+          <w:rFonts w:ascii="Helvetica" w:hAnsi="Helvetica" w:cs="Helvetica"/>
+          <w:sz w:val="24"/>
+          <w:szCs w:val="28"/>
+        </w:rPr>
+        <w:t xml:space="preserve">solution on the paper before putting them into a formal paper. </w:t>
       </w:r>
     </w:p>
     <w:p>
@@ -2414,32 +2183,74 @@
         <w:rPr>
           <w:rFonts w:ascii="Helvetica" w:hAnsi="Helvetica" w:cs="Helvetica"/>
           <w:sz w:val="24"/>
-          <w:szCs w:val="28"/>
-        </w:rPr>
-      </w:pPr>
-      <w:r>
-        <w:rPr>
-          <w:rFonts w:ascii="Helvetica" w:hAnsi="Helvetica" w:cs="Helvetica"/>
-          <w:sz w:val="24"/>
-          <w:szCs w:val="28"/>
-        </w:rPr>
-        <w:t>Familiar with a few social media apps such a</w:t>
-      </w:r>
-      <w:r>
-        <w:rPr>
-          <w:rFonts w:ascii="Helvetica" w:hAnsi="Helvetica" w:cs="Helvetica"/>
-          <w:sz w:val="24"/>
-          <w:szCs w:val="28"/>
-        </w:rPr>
-        <w:t>s Discord and Facebook. Uses an</w:t>
-      </w:r>
-      <w:r>
-        <w:rPr>
-          <w:rFonts w:ascii="Helvetica" w:hAnsi="Helvetica" w:cs="Helvetica"/>
-          <w:sz w:val="24"/>
-          <w:szCs w:val="28"/>
-        </w:rPr>
-        <w:t xml:space="preserve"> LG G3 Android smartphone</w:t>
+          <w:szCs w:val="24"/>
+        </w:rPr>
+      </w:pPr>
+      <w:r>
+        <w:rPr>
+          <w:rFonts w:ascii="Helvetica" w:hAnsi="Helvetica" w:cs="Helvetica"/>
+          <w:sz w:val="24"/>
+          <w:szCs w:val="24"/>
+        </w:rPr>
+        <w:t xml:space="preserve">Prefers having work that </w:t>
+      </w:r>
+      <w:r>
+        <w:rPr>
+          <w:rFonts w:ascii="Helvetica" w:hAnsi="Helvetica" w:cs="Helvetica"/>
+          <w:sz w:val="24"/>
+          <w:szCs w:val="24"/>
+        </w:rPr>
+        <w:t>provide</w:t>
+      </w:r>
+      <w:r>
+        <w:rPr>
+          <w:rFonts w:ascii="Helvetica" w:hAnsi="Helvetica" w:cs="Helvetica"/>
+          <w:sz w:val="24"/>
+          <w:szCs w:val="24"/>
+        </w:rPr>
+        <w:t>s a challenge, normal assignme</w:t>
+      </w:r>
+      <w:r>
+        <w:rPr>
+          <w:rFonts w:ascii="Helvetica" w:hAnsi="Helvetica" w:cs="Helvetica"/>
+          <w:sz w:val="24"/>
+          <w:szCs w:val="24"/>
+        </w:rPr>
+        <w:t xml:space="preserve">nt and </w:t>
+      </w:r>
+      <w:proofErr w:type="spellStart"/>
+      <w:r>
+        <w:rPr>
+          <w:rFonts w:ascii="Helvetica" w:hAnsi="Helvetica" w:cs="Helvetica"/>
+          <w:sz w:val="24"/>
+          <w:szCs w:val="24"/>
+        </w:rPr>
+        <w:t>homeworks</w:t>
+      </w:r>
+      <w:proofErr w:type="spellEnd"/>
+      <w:r>
+        <w:rPr>
+          <w:rFonts w:ascii="Helvetica" w:hAnsi="Helvetica" w:cs="Helvetica"/>
+          <w:sz w:val="24"/>
+          <w:szCs w:val="24"/>
+        </w:rPr>
+        <w:t xml:space="preserve"> are too bored</w:t>
+      </w:r>
+      <w:r>
+        <w:rPr>
+          <w:rFonts w:ascii="Helvetica" w:hAnsi="Helvetica" w:cs="Helvetica"/>
+          <w:sz w:val="24"/>
+          <w:szCs w:val="24"/>
+        </w:rPr>
+        <w:t xml:space="preserve"> for her</w:t>
+      </w:r>
+      <w:r>
+        <w:rPr>
+          <w:rFonts w:ascii="Helvetica" w:hAnsi="Helvetica" w:cs="Helvetica"/>
+          <w:sz w:val="24"/>
+          <w:szCs w:val="24"/>
+        </w:rPr>
+        <w:t>.</w:t>
       </w:r>
     </w:p>
     <w:p>
@@ -2462,7 +2273,71 @@
           <w:sz w:val="24"/>
           <w:szCs w:val="28"/>
         </w:rPr>
-        <w:t>Little to no programming background</w:t>
+        <w:t>know</w:t>
+      </w:r>
+      <w:r>
+        <w:rPr>
+          <w:rFonts w:ascii="Helvetica" w:hAnsi="Helvetica" w:cs="Helvetica"/>
+          <w:sz w:val="24"/>
+          <w:szCs w:val="28"/>
+        </w:rPr>
+        <w:t>s</w:t>
+      </w:r>
+      <w:r>
+        <w:rPr>
+          <w:rFonts w:ascii="Helvetica" w:hAnsi="Helvetica" w:cs="Helvetica"/>
+          <w:sz w:val="24"/>
+          <w:szCs w:val="28"/>
+        </w:rPr>
+        <w:t xml:space="preserve"> how to use </w:t>
+      </w:r>
+      <w:r>
+        <w:rPr>
+          <w:rFonts w:ascii="Helvetica" w:hAnsi="Helvetica" w:cs="Helvetica"/>
+          <w:sz w:val="24"/>
+          <w:szCs w:val="28"/>
+        </w:rPr>
+        <w:t>Microsoft office</w:t>
+      </w:r>
+      <w:r>
+        <w:rPr>
+          <w:rFonts w:ascii="Helvetica" w:hAnsi="Helvetica" w:cs="Helvetica"/>
+          <w:sz w:val="24"/>
+          <w:szCs w:val="28"/>
+        </w:rPr>
+        <w:t>,</w:t>
+      </w:r>
+      <w:r>
+        <w:rPr>
+          <w:rFonts w:ascii="Helvetica" w:hAnsi="Helvetica" w:cs="Helvetica"/>
+          <w:sz w:val="24"/>
+          <w:szCs w:val="28"/>
+        </w:rPr>
+        <w:t xml:space="preserve"> most proficient in</w:t>
+      </w:r>
+      <w:r>
+        <w:rPr>
+          <w:rFonts w:ascii="Helvetica" w:hAnsi="Helvetica" w:cs="Helvetica"/>
+          <w:sz w:val="24"/>
+          <w:szCs w:val="28"/>
+        </w:rPr>
+        <w:t xml:space="preserve"> Excel</w:t>
+      </w:r>
+      <w:r>
+        <w:rPr>
+          <w:rFonts w:ascii="Helvetica" w:hAnsi="Helvetica" w:cs="Helvetica"/>
+          <w:sz w:val="24"/>
+          <w:szCs w:val="28"/>
+        </w:rPr>
+        <w:t xml:space="preserve"> to process data.</w:t>
+      </w:r>
+      <w:r>
+        <w:rPr>
+          <w:rFonts w:ascii="Helvetica" w:hAnsi="Helvetica" w:cs="Helvetica"/>
+          <w:sz w:val="24"/>
+          <w:szCs w:val="28"/>
+        </w:rPr>
+        <w:t>.</w:t>
       </w:r>
     </w:p>
     <w:p>
@@ -2485,16 +2360,210 @@
           <w:sz w:val="24"/>
           <w:szCs w:val="28"/>
         </w:rPr>
-        <w:t>Needs to take a Statistics course for an elective, and like most university students, he doesn’t care too much about his elective courses</w:t>
-      </w:r>
-      <w:r>
-        <w:rPr>
-          <w:rFonts w:ascii="Helvetica" w:hAnsi="Helvetica" w:cs="Helvetica"/>
-          <w:sz w:val="24"/>
-          <w:szCs w:val="28"/>
-        </w:rPr>
-        <w:br w:type="page"/>
-      </w:r>
+        <w:t xml:space="preserve">Does </w:t>
+      </w:r>
+      <w:r>
+        <w:rPr>
+          <w:rFonts w:ascii="Helvetica" w:hAnsi="Helvetica" w:cs="Helvetica"/>
+          <w:sz w:val="24"/>
+          <w:szCs w:val="28"/>
+        </w:rPr>
+        <w:t xml:space="preserve">know how to interact with electronic device , but </w:t>
+      </w:r>
+      <w:r>
+        <w:rPr>
+          <w:rFonts w:ascii="Helvetica" w:hAnsi="Helvetica" w:cs="Helvetica"/>
+          <w:sz w:val="24"/>
+          <w:szCs w:val="28"/>
+        </w:rPr>
+        <w:t xml:space="preserve">does not </w:t>
+      </w:r>
+      <w:r>
+        <w:rPr>
+          <w:rFonts w:ascii="Helvetica" w:hAnsi="Helvetica" w:cs="Helvetica"/>
+          <w:sz w:val="24"/>
+          <w:szCs w:val="28"/>
+        </w:rPr>
+        <w:t xml:space="preserve">like </w:t>
+      </w:r>
+      <w:r>
+        <w:rPr>
+          <w:rFonts w:ascii="Helvetica" w:hAnsi="Helvetica" w:cs="Helvetica"/>
+          <w:sz w:val="24"/>
+          <w:szCs w:val="28"/>
+        </w:rPr>
+        <w:t xml:space="preserve">them </w:t>
+      </w:r>
+      <w:r>
+        <w:rPr>
+          <w:rFonts w:ascii="Helvetica" w:hAnsi="Helvetica" w:cs="Helvetica"/>
+          <w:sz w:val="24"/>
+          <w:szCs w:val="28"/>
+        </w:rPr>
+        <w:t>in general</w:t>
+      </w:r>
+      <w:r>
+        <w:rPr>
+          <w:rFonts w:ascii="Helvetica" w:hAnsi="Helvetica" w:cs="Helvetica"/>
+          <w:sz w:val="24"/>
+          <w:szCs w:val="28"/>
+        </w:rPr>
+        <w:t>, always</w:t>
+      </w:r>
+      <w:r>
+        <w:rPr>
+          <w:rFonts w:ascii="Helvetica" w:hAnsi="Helvetica" w:cs="Helvetica"/>
+          <w:sz w:val="24"/>
+          <w:szCs w:val="28"/>
+        </w:rPr>
+        <w:t xml:space="preserve"> carry a</w:t>
+      </w:r>
+      <w:r>
+        <w:rPr>
+          <w:rFonts w:ascii="Helvetica" w:hAnsi="Helvetica" w:cs="Helvetica"/>
+          <w:sz w:val="24"/>
+          <w:szCs w:val="28"/>
+        </w:rPr>
+        <w:t xml:space="preserve"> </w:t>
+      </w:r>
+      <w:r>
+        <w:rPr>
+          <w:rFonts w:ascii="Helvetica" w:hAnsi="Helvetica" w:cs="Helvetica"/>
+          <w:sz w:val="24"/>
+          <w:szCs w:val="28"/>
+        </w:rPr>
+        <w:t>book with her</w:t>
+      </w:r>
+      <w:r>
+        <w:rPr>
+          <w:rFonts w:ascii="Helvetica" w:hAnsi="Helvetica" w:cs="Helvetica"/>
+          <w:sz w:val="24"/>
+          <w:szCs w:val="28"/>
+        </w:rPr>
+        <w:t>.</w:t>
+      </w:r>
+    </w:p>
+    <w:p>
+      <w:pPr>
+        <w:pStyle w:val="ListParagraph"/>
+        <w:numPr>
+          <w:ilvl w:val="0"/>
+          <w:numId w:val="3"/>
+        </w:numPr>
+        <w:spacing w:line="480" w:lineRule="auto"/>
+        <w:rPr>
+          <w:rFonts w:ascii="Helvetica" w:hAnsi="Helvetica" w:cs="Helvetica"/>
+          <w:sz w:val="24"/>
+          <w:szCs w:val="28"/>
+        </w:rPr>
+      </w:pPr>
+      <w:r>
+        <w:rPr>
+          <w:rFonts w:ascii="Helvetica" w:hAnsi="Helvetica" w:cs="Helvetica"/>
+          <w:sz w:val="24"/>
+          <w:szCs w:val="28"/>
+        </w:rPr>
+        <w:t>Always complain about the time that the TA needs to mark her assignment, as it always takes few weeks to have any feedback from the TA in general.</w:t>
+      </w:r>
+    </w:p>
+    <w:p>
+      <w:pPr>
+        <w:pStyle w:val="ListParagraph"/>
+        <w:spacing w:line="480" w:lineRule="auto"/>
+        <w:rPr>
+          <w:rFonts w:ascii="Helvetica" w:hAnsi="Helvetica" w:cs="Helvetica"/>
+          <w:sz w:val="24"/>
+          <w:szCs w:val="28"/>
+        </w:rPr>
+      </w:pPr>
+    </w:p>
+    <w:p>
+      <w:pPr>
+        <w:pStyle w:val="ListParagraph"/>
+        <w:spacing w:line="480" w:lineRule="auto"/>
+        <w:rPr>
+          <w:rFonts w:ascii="Helvetica" w:hAnsi="Helvetica" w:cs="Helvetica"/>
+          <w:sz w:val="24"/>
+          <w:szCs w:val="28"/>
+        </w:rPr>
+      </w:pPr>
+    </w:p>
+    <w:p>
+      <w:pPr>
+        <w:pStyle w:val="ListParagraph"/>
+        <w:spacing w:line="480" w:lineRule="auto"/>
+        <w:rPr>
+          <w:rFonts w:ascii="Helvetica" w:hAnsi="Helvetica" w:cs="Helvetica"/>
+          <w:sz w:val="24"/>
+          <w:szCs w:val="28"/>
+        </w:rPr>
+      </w:pPr>
+    </w:p>
+    <w:p>
+      <w:pPr>
+        <w:pStyle w:val="ListParagraph"/>
+        <w:spacing w:line="480" w:lineRule="auto"/>
+        <w:rPr>
+          <w:rFonts w:ascii="Helvetica" w:hAnsi="Helvetica" w:cs="Helvetica"/>
+          <w:sz w:val="24"/>
+          <w:szCs w:val="28"/>
+        </w:rPr>
+      </w:pPr>
+    </w:p>
+    <w:p>
+      <w:pPr>
+        <w:pStyle w:val="ListParagraph"/>
+        <w:spacing w:line="480" w:lineRule="auto"/>
+        <w:rPr>
+          <w:rFonts w:ascii="Helvetica" w:hAnsi="Helvetica" w:cs="Helvetica"/>
+          <w:sz w:val="24"/>
+          <w:szCs w:val="28"/>
+        </w:rPr>
+      </w:pPr>
+    </w:p>
+    <w:p>
+      <w:pPr>
+        <w:pStyle w:val="ListParagraph"/>
+        <w:spacing w:line="480" w:lineRule="auto"/>
+        <w:rPr>
+          <w:rFonts w:ascii="Helvetica" w:hAnsi="Helvetica" w:cs="Helvetica"/>
+          <w:sz w:val="24"/>
+          <w:szCs w:val="28"/>
+        </w:rPr>
+      </w:pPr>
+    </w:p>
+    <w:p>
+      <w:pPr>
+        <w:pStyle w:val="ListParagraph"/>
+        <w:spacing w:line="480" w:lineRule="auto"/>
+        <w:rPr>
+          <w:rFonts w:ascii="Helvetica" w:hAnsi="Helvetica" w:cs="Helvetica"/>
+          <w:sz w:val="24"/>
+          <w:szCs w:val="28"/>
+        </w:rPr>
+      </w:pPr>
+    </w:p>
+    <w:p>
+      <w:pPr>
+        <w:pStyle w:val="ListParagraph"/>
+        <w:spacing w:line="480" w:lineRule="auto"/>
+        <w:rPr>
+          <w:rFonts w:ascii="Helvetica" w:hAnsi="Helvetica" w:cs="Helvetica"/>
+          <w:sz w:val="24"/>
+          <w:szCs w:val="28"/>
+        </w:rPr>
+      </w:pPr>
+    </w:p>
+    <w:p>
+      <w:pPr>
+        <w:pStyle w:val="ListParagraph"/>
+        <w:spacing w:line="480" w:lineRule="auto"/>
+        <w:rPr>
+          <w:rFonts w:ascii="Helvetica" w:hAnsi="Helvetica" w:cs="Helvetica"/>
+          <w:sz w:val="24"/>
+          <w:szCs w:val="28"/>
+        </w:rPr>
+      </w:pPr>
     </w:p>
     <w:p>
       <w:pPr>
@@ -2503,14 +2572,13 @@
           <w:sz w:val="24"/>
         </w:rPr>
       </w:pPr>
-      <w:bookmarkStart w:id="6" w:name="_Toc369102765"/>
+      <w:bookmarkStart w:id="5" w:name="_Toc369102765"/>
+      <w:bookmarkStart w:id="6" w:name="_Toc495868390"/>
       <w:r>
         <w:lastRenderedPageBreak/>
-        <w:t>Ruby Hayden</w:t>
-      </w:r>
-      <w:r>
-        <w:t>: TA</w:t>
-      </w:r>
+        <w:t>Ruby Hayden: TA</w:t>
+      </w:r>
+      <w:bookmarkEnd w:id="5"/>
       <w:bookmarkEnd w:id="6"/>
     </w:p>
     <w:p>
@@ -2625,15 +2693,7 @@
           <w:sz w:val="24"/>
           <w:szCs w:val="28"/>
         </w:rPr>
-        <w:t>Somewhat familiar with computers and technology. Can use social media apps and has some MySQL knowledge</w:t>
-      </w:r>
-      <w:r>
-        <w:rPr>
-          <w:rFonts w:ascii="Helvetica" w:hAnsi="Helvetica" w:cs="Helvetica"/>
-          <w:sz w:val="24"/>
-          <w:szCs w:val="28"/>
-        </w:rPr>
-        <w:t>. Uses an iPhone X smartphone</w:t>
+        <w:t>Somewhat familiar with computers and technology. Can use social media apps and has some MySQL knowledge. Uses an iPhone X smartphone</w:t>
       </w:r>
     </w:p>
     <w:p>
@@ -2656,8 +2716,50 @@
           <w:sz w:val="24"/>
           <w:szCs w:val="28"/>
         </w:rPr>
-        <w:t>Is TA for STAB22. As a TA, she is responsible for marking and posting marks for her tutorials.</w:t>
-      </w:r>
+        <w:t>Willing to learn new tech if she feels they are useful.</w:t>
+      </w:r>
+    </w:p>
+    <w:p>
+      <w:pPr>
+        <w:pStyle w:val="ListParagraph"/>
+        <w:numPr>
+          <w:ilvl w:val="0"/>
+          <w:numId w:val="4"/>
+        </w:numPr>
+        <w:spacing w:line="480" w:lineRule="auto"/>
+        <w:rPr>
+          <w:rFonts w:ascii="Helvetica" w:hAnsi="Helvetica" w:cs="Helvetica"/>
+          <w:sz w:val="24"/>
+          <w:szCs w:val="28"/>
+        </w:rPr>
+      </w:pPr>
+      <w:r>
+        <w:rPr>
+          <w:rFonts w:ascii="Helvetica" w:hAnsi="Helvetica" w:cs="Helvetica"/>
+          <w:sz w:val="24"/>
+          <w:szCs w:val="28"/>
+        </w:rPr>
+        <w:t xml:space="preserve">Was TA for STAB22. As a TA, she was </w:t>
+      </w:r>
+      <w:r>
+        <w:rPr>
+          <w:rFonts w:ascii="Helvetica" w:hAnsi="Helvetica" w:cs="Helvetica"/>
+          <w:sz w:val="24"/>
+          <w:szCs w:val="28"/>
+        </w:rPr>
+        <w:t>responsible for marking and posting marks for her tutorials.</w:t>
+      </w:r>
+    </w:p>
+    <w:p>
+      <w:pPr>
+        <w:pStyle w:val="ListParagraph"/>
+        <w:spacing w:line="480" w:lineRule="auto"/>
+        <w:rPr>
+          <w:rFonts w:ascii="Helvetica" w:hAnsi="Helvetica" w:cs="Helvetica"/>
+          <w:sz w:val="24"/>
+          <w:szCs w:val="28"/>
+        </w:rPr>
+      </w:pPr>
     </w:p>
     <w:sectPr>
       <w:headerReference w:type="default" r:id="rId8"/>
@@ -2671,7 +2773,7 @@
 </file>
 
 <file path=word/endnotes.xml><?xml version="1.0" encoding="utf-8"?>
-<w:endnotes xmlns:wpc="http://schemas.microsoft.com/office/word/2010/wordprocessingCanvas" xmlns:cx="http://schemas.microsoft.com/office/drawing/2014/chartex" xmlns:cx1="http://schemas.microsoft.com/office/drawing/2015/9/8/chartex" xmlns:cx2="http://schemas.microsoft.com/office/drawing/2015/10/21/chartex" xmlns:cx3="http://schemas.microsoft.com/office/drawing/2016/5/9/chartex" xmlns:cx4="http://schemas.microsoft.com/office/drawing/2016/5/10/chartex" xmlns:cx5="http://schemas.microsoft.com/office/drawing/2016/5/11/chartex" xmlns:cx6="http://schemas.microsoft.com/office/drawing/2016/5/12/chartex" xmlns:cx7="http://schemas.microsoft.com/office/drawing/2016/5/13/chartex" xmlns:cx8="http://schemas.microsoft.com/office/drawing/2016/5/14/chartex" xmlns:mc="http://schemas.openxmlformats.org/markup-compatibility/2006" xmlns:aink="http://schemas.microsoft.com/office/drawing/2016/ink" xmlns:am3d="http://schemas.microsoft.com/office/drawing/2017/model3d" xmlns:o="urn:schemas-microsoft-com:office:office" xmlns:r="http://schemas.openxmlformats.org/officeDocument/2006/relationships" xmlns:m="http://schemas.openxmlformats.org/officeDocument/2006/math" xmlns:v="urn:schemas-microsoft-com:vml" xmlns:wp14="http://schemas.microsoft.com/office/word/2010/wordprocessingDrawing" xmlns:wp="http://schemas.openxmlformats.org/drawingml/2006/wordprocessingDrawing" xmlns:w10="urn:schemas-microsoft-com:office:word" xmlns:w="http://schemas.openxmlformats.org/wordprocessingml/2006/main" xmlns:w14="http://schemas.microsoft.com/office/word/2010/wordml" xmlns:w15="http://schemas.microsoft.com/office/word/2012/wordml" xmlns:w16cid="http://schemas.microsoft.com/office/word/2016/wordml/cid" xmlns:w16se="http://schemas.microsoft.com/office/word/2015/wordml/symex" xmlns:wpg="http://schemas.microsoft.com/office/word/2010/wordprocessingGroup" xmlns:wpi="http://schemas.microsoft.com/office/word/2010/wordprocessingInk" xmlns:wne="http://schemas.microsoft.com/office/word/2006/wordml" xmlns:wps="http://schemas.microsoft.com/office/word/2010/wordprocessingShape" mc:Ignorable="w14 w15 w16se w16cid wp14">
+<w:endnotes xmlns:wpc="http://schemas.microsoft.com/office/word/2010/wordprocessingCanvas" xmlns:mo="http://schemas.microsoft.com/office/mac/office/2008/main" xmlns:mc="http://schemas.openxmlformats.org/markup-compatibility/2006" xmlns:mv="urn:schemas-microsoft-com:mac:vml" xmlns:o="urn:schemas-microsoft-com:office:office" xmlns:r="http://schemas.openxmlformats.org/officeDocument/2006/relationships" xmlns:m="http://schemas.openxmlformats.org/officeDocument/2006/math" xmlns:v="urn:schemas-microsoft-com:vml" xmlns:wp14="http://schemas.microsoft.com/office/word/2010/wordprocessingDrawing" xmlns:wp="http://schemas.openxmlformats.org/drawingml/2006/wordprocessingDrawing" xmlns:w10="urn:schemas-microsoft-com:office:word" xmlns:w="http://schemas.openxmlformats.org/wordprocessingml/2006/main" xmlns:w14="http://schemas.microsoft.com/office/word/2010/wordml" xmlns:w15="http://schemas.microsoft.com/office/word/2012/wordml" xmlns:wpg="http://schemas.microsoft.com/office/word/2010/wordprocessingGroup" xmlns:wpi="http://schemas.microsoft.com/office/word/2010/wordprocessingInk" xmlns:wne="http://schemas.microsoft.com/office/word/2006/wordml" xmlns:wps="http://schemas.microsoft.com/office/word/2010/wordprocessingShape" mc:Ignorable="w14 w15 wp14">
   <w:endnote w:type="separator" w:id="-1">
     <w:p>
       <w:pPr>
@@ -2696,7 +2798,7 @@
 </file>
 
 <file path=word/footnotes.xml><?xml version="1.0" encoding="utf-8"?>
-<w:footnotes xmlns:wpc="http://schemas.microsoft.com/office/word/2010/wordprocessingCanvas" xmlns:cx="http://schemas.microsoft.com/office/drawing/2014/chartex" xmlns:cx1="http://schemas.microsoft.com/office/drawing/2015/9/8/chartex" xmlns:cx2="http://schemas.microsoft.com/office/drawing/2015/10/21/chartex" xmlns:cx3="http://schemas.microsoft.com/office/drawing/2016/5/9/chartex" xmlns:cx4="http://schemas.microsoft.com/office/drawing/2016/5/10/chartex" xmlns:cx5="http://schemas.microsoft.com/office/drawing/2016/5/11/chartex" xmlns:cx6="http://schemas.microsoft.com/office/drawing/2016/5/12/chartex" xmlns:cx7="http://schemas.microsoft.com/office/drawing/2016/5/13/chartex" xmlns:cx8="http://schemas.microsoft.com/office/drawing/2016/5/14/chartex" xmlns:mc="http://schemas.openxmlformats.org/markup-compatibility/2006" xmlns:aink="http://schemas.microsoft.com/office/drawing/2016/ink" xmlns:am3d="http://schemas.microsoft.com/office/drawing/2017/model3d" xmlns:o="urn:schemas-microsoft-com:office:office" xmlns:r="http://schemas.openxmlformats.org/officeDocument/2006/relationships" xmlns:m="http://schemas.openxmlformats.org/officeDocument/2006/math" xmlns:v="urn:schemas-microsoft-com:vml" xmlns:wp14="http://schemas.microsoft.com/office/word/2010/wordprocessingDrawing" xmlns:wp="http://schemas.openxmlformats.org/drawingml/2006/wordprocessingDrawing" xmlns:w10="urn:schemas-microsoft-com:office:word" xmlns:w="http://schemas.openxmlformats.org/wordprocessingml/2006/main" xmlns:w14="http://schemas.microsoft.com/office/word/2010/wordml" xmlns:w15="http://schemas.microsoft.com/office/word/2012/wordml" xmlns:w16cid="http://schemas.microsoft.com/office/word/2016/wordml/cid" xmlns:w16se="http://schemas.microsoft.com/office/word/2015/wordml/symex" xmlns:wpg="http://schemas.microsoft.com/office/word/2010/wordprocessingGroup" xmlns:wpi="http://schemas.microsoft.com/office/word/2010/wordprocessingInk" xmlns:wne="http://schemas.microsoft.com/office/word/2006/wordml" xmlns:wps="http://schemas.microsoft.com/office/word/2010/wordprocessingShape" mc:Ignorable="w14 w15 w16se w16cid wp14">
+<w:footnotes xmlns:wpc="http://schemas.microsoft.com/office/word/2010/wordprocessingCanvas" xmlns:mo="http://schemas.microsoft.com/office/mac/office/2008/main" xmlns:mc="http://schemas.openxmlformats.org/markup-compatibility/2006" xmlns:mv="urn:schemas-microsoft-com:mac:vml" xmlns:o="urn:schemas-microsoft-com:office:office" xmlns:r="http://schemas.openxmlformats.org/officeDocument/2006/relationships" xmlns:m="http://schemas.openxmlformats.org/officeDocument/2006/math" xmlns:v="urn:schemas-microsoft-com:vml" xmlns:wp14="http://schemas.microsoft.com/office/word/2010/wordprocessingDrawing" xmlns:wp="http://schemas.openxmlformats.org/drawingml/2006/wordprocessingDrawing" xmlns:w10="urn:schemas-microsoft-com:office:word" xmlns:w="http://schemas.openxmlformats.org/wordprocessingml/2006/main" xmlns:w14="http://schemas.microsoft.com/office/word/2010/wordml" xmlns:w15="http://schemas.microsoft.com/office/word/2012/wordml" xmlns:wpg="http://schemas.microsoft.com/office/word/2010/wordprocessingGroup" xmlns:wpi="http://schemas.microsoft.com/office/word/2010/wordprocessingInk" xmlns:wne="http://schemas.microsoft.com/office/word/2006/wordml" xmlns:wps="http://schemas.microsoft.com/office/word/2010/wordprocessingShape" mc:Ignorable="w14 w15 wp14">
   <w:footnote w:type="separator" w:id="-1">
     <w:p>
       <w:pPr>
@@ -2721,7 +2823,7 @@
 </file>
 
 <file path=word/header1.xml><?xml version="1.0" encoding="utf-8"?>
-<w:hdr xmlns:wpc="http://schemas.microsoft.com/office/word/2010/wordprocessingCanvas" xmlns:cx="http://schemas.microsoft.com/office/drawing/2014/chartex" xmlns:cx1="http://schemas.microsoft.com/office/drawing/2015/9/8/chartex" xmlns:cx2="http://schemas.microsoft.com/office/drawing/2015/10/21/chartex" xmlns:cx3="http://schemas.microsoft.com/office/drawing/2016/5/9/chartex" xmlns:cx4="http://schemas.microsoft.com/office/drawing/2016/5/10/chartex" xmlns:cx5="http://schemas.microsoft.com/office/drawing/2016/5/11/chartex" xmlns:cx6="http://schemas.microsoft.com/office/drawing/2016/5/12/chartex" xmlns:cx7="http://schemas.microsoft.com/office/drawing/2016/5/13/chartex" xmlns:cx8="http://schemas.microsoft.com/office/drawing/2016/5/14/chartex" xmlns:mc="http://schemas.openxmlformats.org/markup-compatibility/2006" xmlns:aink="http://schemas.microsoft.com/office/drawing/2016/ink" xmlns:am3d="http://schemas.microsoft.com/office/drawing/2017/model3d" xmlns:o="urn:schemas-microsoft-com:office:office" xmlns:r="http://schemas.openxmlformats.org/officeDocument/2006/relationships" xmlns:m="http://schemas.openxmlformats.org/officeDocument/2006/math" xmlns:v="urn:schemas-microsoft-com:vml" xmlns:wp14="http://schemas.microsoft.com/office/word/2010/wordprocessingDrawing" xmlns:wp="http://schemas.openxmlformats.org/drawingml/2006/wordprocessingDrawing" xmlns:w10="urn:schemas-microsoft-com:office:word" xmlns:w="http://schemas.openxmlformats.org/wordprocessingml/2006/main" xmlns:w14="http://schemas.microsoft.com/office/word/2010/wordml" xmlns:w15="http://schemas.microsoft.com/office/word/2012/wordml" xmlns:w16cid="http://schemas.microsoft.com/office/word/2016/wordml/cid" xmlns:w16se="http://schemas.microsoft.com/office/word/2015/wordml/symex" xmlns:wpg="http://schemas.microsoft.com/office/word/2010/wordprocessingGroup" xmlns:wpi="http://schemas.microsoft.com/office/word/2010/wordprocessingInk" xmlns:wne="http://schemas.microsoft.com/office/word/2006/wordml" xmlns:wps="http://schemas.microsoft.com/office/word/2010/wordprocessingShape" mc:Ignorable="w14 w15 w16se w16cid wp14">
+<w:hdr xmlns:wpc="http://schemas.microsoft.com/office/word/2010/wordprocessingCanvas" xmlns:mo="http://schemas.microsoft.com/office/mac/office/2008/main" xmlns:mc="http://schemas.openxmlformats.org/markup-compatibility/2006" xmlns:mv="urn:schemas-microsoft-com:mac:vml" xmlns:o="urn:schemas-microsoft-com:office:office" xmlns:r="http://schemas.openxmlformats.org/officeDocument/2006/relationships" xmlns:m="http://schemas.openxmlformats.org/officeDocument/2006/math" xmlns:v="urn:schemas-microsoft-com:vml" xmlns:wp14="http://schemas.microsoft.com/office/word/2010/wordprocessingDrawing" xmlns:wp="http://schemas.openxmlformats.org/drawingml/2006/wordprocessingDrawing" xmlns:w10="urn:schemas-microsoft-com:office:word" xmlns:w="http://schemas.openxmlformats.org/wordprocessingml/2006/main" xmlns:w14="http://schemas.microsoft.com/office/word/2010/wordml" xmlns:w15="http://schemas.microsoft.com/office/word/2012/wordml" xmlns:wpg="http://schemas.microsoft.com/office/word/2010/wordprocessingGroup" xmlns:wpi="http://schemas.microsoft.com/office/word/2010/wordprocessingInk" xmlns:wne="http://schemas.microsoft.com/office/word/2006/wordml" xmlns:wps="http://schemas.microsoft.com/office/word/2010/wordprocessingShape" mc:Ignorable="w14 w15 wp14">
   <w:sdt>
     <w:sdtPr>
       <w:id w:val="371432375"/>
@@ -2754,7 +2856,7 @@
           <w:rPr>
             <w:noProof/>
           </w:rPr>
-          <w:t>5</w:t>
+          <w:t>1</w:t>
         </w:r>
         <w:r>
           <w:rPr>
@@ -2774,8 +2876,8 @@
 </file>
 
 <file path=word/numbering.xml><?xml version="1.0" encoding="utf-8"?>
-<w:numbering xmlns:wpc="http://schemas.microsoft.com/office/word/2010/wordprocessingCanvas" xmlns:cx="http://schemas.microsoft.com/office/drawing/2014/chartex" xmlns:cx1="http://schemas.microsoft.com/office/drawing/2015/9/8/chartex" xmlns:cx2="http://schemas.microsoft.com/office/drawing/2015/10/21/chartex" xmlns:cx3="http://schemas.microsoft.com/office/drawing/2016/5/9/chartex" xmlns:cx4="http://schemas.microsoft.com/office/drawing/2016/5/10/chartex" xmlns:cx5="http://schemas.microsoft.com/office/drawing/2016/5/11/chartex" xmlns:cx6="http://schemas.microsoft.com/office/drawing/2016/5/12/chartex" xmlns:cx7="http://schemas.microsoft.com/office/drawing/2016/5/13/chartex" xmlns:cx8="http://schemas.microsoft.com/office/drawing/2016/5/14/chartex" xmlns:mc="http://schemas.openxmlformats.org/markup-compatibility/2006" xmlns:aink="http://schemas.microsoft.com/office/drawing/2016/ink" xmlns:am3d="http://schemas.microsoft.com/office/drawing/2017/model3d" xmlns:o="urn:schemas-microsoft-com:office:office" xmlns:r="http://schemas.openxmlformats.org/officeDocument/2006/relationships" xmlns:m="http://schemas.openxmlformats.org/officeDocument/2006/math" xmlns:v="urn:schemas-microsoft-com:vml" xmlns:wp14="http://schemas.microsoft.com/office/word/2010/wordprocessingDrawing" xmlns:wp="http://schemas.openxmlformats.org/drawingml/2006/wordprocessingDrawing" xmlns:w10="urn:schemas-microsoft-com:office:word" xmlns:w="http://schemas.openxmlformats.org/wordprocessingml/2006/main" xmlns:w14="http://schemas.microsoft.com/office/word/2010/wordml" xmlns:w15="http://schemas.microsoft.com/office/word/2012/wordml" xmlns:w16cid="http://schemas.microsoft.com/office/word/2016/wordml/cid" xmlns:w16se="http://schemas.microsoft.com/office/word/2015/wordml/symex" xmlns:wpg="http://schemas.microsoft.com/office/word/2010/wordprocessingGroup" xmlns:wpi="http://schemas.microsoft.com/office/word/2010/wordprocessingInk" xmlns:wne="http://schemas.microsoft.com/office/word/2006/wordml" xmlns:wps="http://schemas.microsoft.com/office/word/2010/wordprocessingShape" mc:Ignorable="w14 w15 w16se w16cid wp14">
-  <w:abstractNum w:abstractNumId="0" w15:restartNumberingAfterBreak="0">
+<w:numbering xmlns:wpc="http://schemas.microsoft.com/office/word/2010/wordprocessingCanvas" xmlns:mo="http://schemas.microsoft.com/office/mac/office/2008/main" xmlns:mc="http://schemas.openxmlformats.org/markup-compatibility/2006" xmlns:mv="urn:schemas-microsoft-com:mac:vml" xmlns:o="urn:schemas-microsoft-com:office:office" xmlns:r="http://schemas.openxmlformats.org/officeDocument/2006/relationships" xmlns:m="http://schemas.openxmlformats.org/officeDocument/2006/math" xmlns:v="urn:schemas-microsoft-com:vml" xmlns:wp14="http://schemas.microsoft.com/office/word/2010/wordprocessingDrawing" xmlns:wp="http://schemas.openxmlformats.org/drawingml/2006/wordprocessingDrawing" xmlns:w10="urn:schemas-microsoft-com:office:word" xmlns:w="http://schemas.openxmlformats.org/wordprocessingml/2006/main" xmlns:w14="http://schemas.microsoft.com/office/word/2010/wordml" xmlns:w15="http://schemas.microsoft.com/office/word/2012/wordml" xmlns:wpg="http://schemas.microsoft.com/office/word/2010/wordprocessingGroup" xmlns:wpi="http://schemas.microsoft.com/office/word/2010/wordprocessingInk" xmlns:wne="http://schemas.microsoft.com/office/word/2006/wordml" xmlns:wps="http://schemas.microsoft.com/office/word/2010/wordprocessingShape" mc:Ignorable="w14 w15 wp14">
+  <w:abstractNum w:abstractNumId="0">
     <w:nsid w:val="1D447606"/>
     <w:multiLevelType w:val="hybridMultilevel"/>
     <w:tmpl w:val="1CECEADA"/>
@@ -2888,7 +2990,7 @@
       </w:rPr>
     </w:lvl>
   </w:abstractNum>
-  <w:abstractNum w:abstractNumId="1" w15:restartNumberingAfterBreak="0">
+  <w:abstractNum w:abstractNumId="1">
     <w:nsid w:val="1FD73495"/>
     <w:multiLevelType w:val="hybridMultilevel"/>
     <w:tmpl w:val="E21E4AF8"/>
@@ -3001,7 +3103,7 @@
       </w:rPr>
     </w:lvl>
   </w:abstractNum>
-  <w:abstractNum w:abstractNumId="2" w15:restartNumberingAfterBreak="0">
+  <w:abstractNum w:abstractNumId="2">
     <w:nsid w:val="234F4BFD"/>
     <w:multiLevelType w:val="hybridMultilevel"/>
     <w:tmpl w:val="F312BF60"/>
@@ -3114,7 +3216,7 @@
       </w:rPr>
     </w:lvl>
   </w:abstractNum>
-  <w:abstractNum w:abstractNumId="3" w15:restartNumberingAfterBreak="0">
+  <w:abstractNum w:abstractNumId="3">
     <w:nsid w:val="2B6B70DA"/>
     <w:multiLevelType w:val="hybridMultilevel"/>
     <w:tmpl w:val="6F6851E4"/>
@@ -3227,7 +3329,7 @@
       </w:rPr>
     </w:lvl>
   </w:abstractNum>
-  <w:abstractNum w:abstractNumId="4" w15:restartNumberingAfterBreak="0">
+  <w:abstractNum w:abstractNumId="4">
     <w:nsid w:val="2F307524"/>
     <w:multiLevelType w:val="hybridMultilevel"/>
     <w:tmpl w:val="8A22D91A"/>
@@ -3340,7 +3442,7 @@
       </w:rPr>
     </w:lvl>
   </w:abstractNum>
-  <w:abstractNum w:abstractNumId="5" w15:restartNumberingAfterBreak="0">
+  <w:abstractNum w:abstractNumId="5">
     <w:nsid w:val="35D56229"/>
     <w:multiLevelType w:val="hybridMultilevel"/>
     <w:tmpl w:val="EF8EE32E"/>
@@ -3453,7 +3555,7 @@
       </w:rPr>
     </w:lvl>
   </w:abstractNum>
-  <w:abstractNum w:abstractNumId="6" w15:restartNumberingAfterBreak="0">
+  <w:abstractNum w:abstractNumId="6">
     <w:nsid w:val="4EB70500"/>
     <w:multiLevelType w:val="hybridMultilevel"/>
     <w:tmpl w:val="2460F51C"/>
@@ -3566,7 +3668,7 @@
       </w:rPr>
     </w:lvl>
   </w:abstractNum>
-  <w:abstractNum w:abstractNumId="7" w15:restartNumberingAfterBreak="0">
+  <w:abstractNum w:abstractNumId="7">
     <w:nsid w:val="754943A5"/>
     <w:multiLevelType w:val="hybridMultilevel"/>
     <w:tmpl w:val="9432A7DC"/>
@@ -3679,7 +3781,7 @@
       </w:rPr>
     </w:lvl>
   </w:abstractNum>
-  <w:abstractNum w:abstractNumId="8" w15:restartNumberingAfterBreak="0">
+  <w:abstractNum w:abstractNumId="8">
     <w:nsid w:val="784F472C"/>
     <w:multiLevelType w:val="hybridMultilevel"/>
     <w:tmpl w:val="6CE871CC"/>
@@ -3792,7 +3894,7 @@
       </w:rPr>
     </w:lvl>
   </w:abstractNum>
-  <w:abstractNum w:abstractNumId="9" w15:restartNumberingAfterBreak="0">
+  <w:abstractNum w:abstractNumId="9">
     <w:nsid w:val="7CC27C37"/>
     <w:multiLevelType w:val="hybridMultilevel"/>
     <w:tmpl w:val="1F1252AC"/>
@@ -3905,7 +4007,7 @@
       </w:rPr>
     </w:lvl>
   </w:abstractNum>
-  <w:abstractNum w:abstractNumId="10" w15:restartNumberingAfterBreak="0">
+  <w:abstractNum w:abstractNumId="10">
     <w:nsid w:val="7D5E53FA"/>
     <w:multiLevelType w:val="hybridMultilevel"/>
     <w:tmpl w:val="DA904400"/>
@@ -4055,7 +4157,7 @@
 </file>
 
 <file path=word/styles.xml><?xml version="1.0" encoding="utf-8"?>
-<w:styles xmlns:mc="http://schemas.openxmlformats.org/markup-compatibility/2006" xmlns:r="http://schemas.openxmlformats.org/officeDocument/2006/relationships" xmlns:w="http://schemas.openxmlformats.org/wordprocessingml/2006/main" xmlns:w14="http://schemas.microsoft.com/office/word/2010/wordml" xmlns:w15="http://schemas.microsoft.com/office/word/2012/wordml" xmlns:w16cid="http://schemas.microsoft.com/office/word/2016/wordml/cid" xmlns:w16se="http://schemas.microsoft.com/office/word/2015/wordml/symex" mc:Ignorable="w14 w15 w16se w16cid">
+<w:styles xmlns:mc="http://schemas.openxmlformats.org/markup-compatibility/2006" xmlns:r="http://schemas.openxmlformats.org/officeDocument/2006/relationships" xmlns:w="http://schemas.openxmlformats.org/wordprocessingml/2006/main" xmlns:w14="http://schemas.microsoft.com/office/word/2010/wordml" xmlns:w15="http://schemas.microsoft.com/office/word/2012/wordml" mc:Ignorable="w14 w15">
   <w:docDefaults>
     <w:rPrDefault>
       <w:rPr>
@@ -4071,7 +4173,7 @@
       </w:pPr>
     </w:pPrDefault>
   </w:docDefaults>
-  <w:latentStyles w:defLockedState="0" w:defUIPriority="99" w:defSemiHidden="0" w:defUnhideWhenUsed="0" w:defQFormat="0" w:count="375">
+  <w:latentStyles w:defLockedState="0" w:defUIPriority="99" w:defSemiHidden="0" w:defUnhideWhenUsed="0" w:defQFormat="0" w:count="382">
     <w:lsdException w:name="Normal" w:uiPriority="0" w:qFormat="1"/>
     <w:lsdException w:name="heading 1" w:uiPriority="9" w:qFormat="1"/>
     <w:lsdException w:name="heading 2" w:semiHidden="1" w:uiPriority="9" w:unhideWhenUsed="1" w:qFormat="1"/>
@@ -4436,8 +4538,6 @@
     <w:lsdException w:name="List Table 7 Colorful Accent 6" w:uiPriority="52"/>
     <w:lsdException w:name="Mention" w:semiHidden="1" w:unhideWhenUsed="1"/>
     <w:lsdException w:name="Smart Hyperlink" w:semiHidden="1" w:unhideWhenUsed="1"/>
-    <w:lsdException w:name="Hashtag" w:semiHidden="1" w:unhideWhenUsed="1"/>
-    <w:lsdException w:name="Unresolved Mention" w:semiHidden="1" w:unhideWhenUsed="1"/>
   </w:latentStyles>
   <w:style w:type="paragraph" w:default="1" w:styleId="Normal">
     <w:name w:val="Normal"/>
@@ -4985,7 +5085,7 @@
 </file>
 
 <file path=customXml/itemProps1.xml><?xml version="1.0" encoding="utf-8"?>
-<ds:datastoreItem xmlns:ds="http://schemas.openxmlformats.org/officeDocument/2006/customXml" ds:itemID="{E5723647-9F56-4F18-A8B9-839C2A2897F8}">
+<ds:datastoreItem xmlns:ds="http://schemas.openxmlformats.org/officeDocument/2006/customXml" ds:itemID="{B09BA42E-9A7B-9D4A-AF99-07B4AF502360}">
   <ds:schemaRefs>
     <ds:schemaRef ds:uri="http://schemas.openxmlformats.org/officeDocument/2006/bibliography"/>
   </ds:schemaRefs>

</xml_diff>

<commit_message>
Made personas document more consistent and fixed grammer
</commit_message>
<xml_diff>
--- a/doc/product backlog/0/personas.docx
+++ b/doc/product backlog/0/personas.docx
@@ -1,6 +1,6 @@
 
 <file path=word/document.xml><?xml version="1.0" encoding="utf-8"?>
-<w:document xmlns:wpc="http://schemas.microsoft.com/office/word/2010/wordprocessingCanvas" xmlns:mo="http://schemas.microsoft.com/office/mac/office/2008/main" xmlns:mc="http://schemas.openxmlformats.org/markup-compatibility/2006" xmlns:mv="urn:schemas-microsoft-com:mac:vml" xmlns:o="urn:schemas-microsoft-com:office:office" xmlns:r="http://schemas.openxmlformats.org/officeDocument/2006/relationships" xmlns:m="http://schemas.openxmlformats.org/officeDocument/2006/math" xmlns:v="urn:schemas-microsoft-com:vml" xmlns:wp14="http://schemas.microsoft.com/office/word/2010/wordprocessingDrawing" xmlns:wp="http://schemas.openxmlformats.org/drawingml/2006/wordprocessingDrawing" xmlns:w10="urn:schemas-microsoft-com:office:word" xmlns:w="http://schemas.openxmlformats.org/wordprocessingml/2006/main" xmlns:w14="http://schemas.microsoft.com/office/word/2010/wordml" xmlns:w15="http://schemas.microsoft.com/office/word/2012/wordml" xmlns:wpg="http://schemas.microsoft.com/office/word/2010/wordprocessingGroup" xmlns:wpi="http://schemas.microsoft.com/office/word/2010/wordprocessingInk" xmlns:wne="http://schemas.microsoft.com/office/word/2006/wordml" xmlns:wps="http://schemas.microsoft.com/office/word/2010/wordprocessingShape" mc:Ignorable="w14 w15 wp14">
+<w:document xmlns:wpc="http://schemas.microsoft.com/office/word/2010/wordprocessingCanvas" xmlns:mc="http://schemas.openxmlformats.org/markup-compatibility/2006" xmlns:o="urn:schemas-microsoft-com:office:office" xmlns:r="http://schemas.openxmlformats.org/officeDocument/2006/relationships" xmlns:m="http://schemas.openxmlformats.org/officeDocument/2006/math" xmlns:v="urn:schemas-microsoft-com:vml" xmlns:wp14="http://schemas.microsoft.com/office/word/2010/wordprocessingDrawing" xmlns:wp="http://schemas.openxmlformats.org/drawingml/2006/wordprocessingDrawing" xmlns:w10="urn:schemas-microsoft-com:office:word" xmlns:w="http://schemas.openxmlformats.org/wordprocessingml/2006/main" xmlns:w14="http://schemas.microsoft.com/office/word/2010/wordml" xmlns:wpg="http://schemas.microsoft.com/office/word/2010/wordprocessingGroup" xmlns:wpi="http://schemas.microsoft.com/office/word/2010/wordprocessingInk" xmlns:wne="http://schemas.microsoft.com/office/word/2006/wordml" xmlns:wps="http://schemas.microsoft.com/office/word/2010/wordprocessingShape" mc:Ignorable="w14 wp14">
   <w:body>
     <w:sdt>
       <w:sdtPr>
@@ -32,25 +32,7 @@
               <w:sz w:val="48"/>
               <w:u w:val="single"/>
             </w:rPr>
-            <w:t>PERSONAS (</w:t>
-          </w:r>
-          <w:proofErr w:type="spellStart"/>
-          <w:r>
-            <w:rPr>
-              <w:b/>
-              <w:sz w:val="48"/>
-              <w:u w:val="single"/>
-            </w:rPr>
-            <w:t>Ver</w:t>
-          </w:r>
-          <w:proofErr w:type="spellEnd"/>
-          <w:r>
-            <w:rPr>
-              <w:b/>
-              <w:sz w:val="48"/>
-              <w:u w:val="single"/>
-            </w:rPr>
-            <w:t xml:space="preserve"> 0)</w:t>
+            <w:t>PERSONAS (Ver 0)</w:t>
           </w:r>
         </w:p>
         <w:p>
@@ -63,38 +45,40 @@
               <w:noProof/>
               <w:sz w:val="24"/>
               <w:szCs w:val="24"/>
-              <w:lang w:val="en-US"/>
+              <w:lang w:eastAsia="ja-JP"/>
             </w:rPr>
           </w:pPr>
           <w:r>
             <w:rPr>
               <w:rFonts w:ascii="Helvetica" w:hAnsi="Helvetica" w:cs="Helvetica"/>
-              <w:sz w:val="36"/>
-              <w:szCs w:val="36"/>
+              <w:sz w:val="24"/>
+              <w:szCs w:val="24"/>
             </w:rPr>
             <w:fldChar w:fldCharType="begin"/>
           </w:r>
           <w:r>
             <w:rPr>
               <w:rFonts w:ascii="Helvetica" w:hAnsi="Helvetica" w:cs="Helvetica"/>
-              <w:sz w:val="36"/>
-              <w:szCs w:val="36"/>
+              <w:sz w:val="24"/>
+              <w:szCs w:val="24"/>
             </w:rPr>
             <w:instrText xml:space="preserve"> TOC \o "1-3" \h \z \u </w:instrText>
           </w:r>
           <w:r>
             <w:rPr>
               <w:rFonts w:ascii="Helvetica" w:hAnsi="Helvetica" w:cs="Helvetica"/>
-              <w:sz w:val="36"/>
-              <w:szCs w:val="36"/>
+              <w:sz w:val="24"/>
+              <w:szCs w:val="24"/>
             </w:rPr>
             <w:fldChar w:fldCharType="separate"/>
           </w:r>
-          <w:hyperlink w:anchor="_Toc495868386" w:history="1">
+          <w:hyperlink w:anchor="_Toc495870502" w:history="1">
             <w:r>
               <w:rPr>
                 <w:rStyle w:val="Hyperlink"/>
                 <w:noProof/>
+                <w:sz w:val="24"/>
+                <w:szCs w:val="24"/>
               </w:rPr>
               <w:t>Sohee Kang: Professor</w:t>
             </w:r>
@@ -102,6 +86,8 @@
               <w:rPr>
                 <w:noProof/>
                 <w:webHidden/>
+                <w:sz w:val="24"/>
+                <w:szCs w:val="24"/>
               </w:rPr>
               <w:tab/>
             </w:r>
@@ -109,6 +95,8 @@
               <w:rPr>
                 <w:noProof/>
                 <w:webHidden/>
+                <w:sz w:val="24"/>
+                <w:szCs w:val="24"/>
               </w:rPr>
               <w:fldChar w:fldCharType="begin"/>
             </w:r>
@@ -116,19 +104,25 @@
               <w:rPr>
                 <w:noProof/>
                 <w:webHidden/>
+                <w:sz w:val="24"/>
+                <w:szCs w:val="24"/>
               </w:rPr>
-              <w:instrText xml:space="preserve"> PAGEREF _Toc495868386 \h </w:instrText>
+              <w:instrText xml:space="preserve"> PAGEREF _Toc495870502 \h </w:instrText>
             </w:r>
             <w:r>
               <w:rPr>
                 <w:noProof/>
                 <w:webHidden/>
+                <w:sz w:val="24"/>
+                <w:szCs w:val="24"/>
               </w:rPr>
             </w:r>
             <w:r>
               <w:rPr>
                 <w:noProof/>
                 <w:webHidden/>
+                <w:sz w:val="24"/>
+                <w:szCs w:val="24"/>
               </w:rPr>
               <w:fldChar w:fldCharType="separate"/>
             </w:r>
@@ -136,6 +130,8 @@
               <w:rPr>
                 <w:noProof/>
                 <w:webHidden/>
+                <w:sz w:val="24"/>
+                <w:szCs w:val="24"/>
               </w:rPr>
               <w:t>2</w:t>
             </w:r>
@@ -143,6 +139,8 @@
               <w:rPr>
                 <w:noProof/>
                 <w:webHidden/>
+                <w:sz w:val="24"/>
+                <w:szCs w:val="24"/>
               </w:rPr>
               <w:fldChar w:fldCharType="end"/>
             </w:r>
@@ -158,14 +156,16 @@
               <w:noProof/>
               <w:sz w:val="24"/>
               <w:szCs w:val="24"/>
-              <w:lang w:val="en-US"/>
+              <w:lang w:eastAsia="ja-JP"/>
             </w:rPr>
           </w:pPr>
-          <w:hyperlink w:anchor="_Toc495868387" w:history="1">
+          <w:hyperlink w:anchor="_Toc495870503" w:history="1">
             <w:r>
               <w:rPr>
                 <w:rStyle w:val="Hyperlink"/>
                 <w:noProof/>
+                <w:sz w:val="24"/>
+                <w:szCs w:val="24"/>
               </w:rPr>
               <w:t>Stephen Hsung: Professor</w:t>
             </w:r>
@@ -173,6 +173,8 @@
               <w:rPr>
                 <w:noProof/>
                 <w:webHidden/>
+                <w:sz w:val="24"/>
+                <w:szCs w:val="24"/>
               </w:rPr>
               <w:tab/>
             </w:r>
@@ -180,6 +182,8 @@
               <w:rPr>
                 <w:noProof/>
                 <w:webHidden/>
+                <w:sz w:val="24"/>
+                <w:szCs w:val="24"/>
               </w:rPr>
               <w:fldChar w:fldCharType="begin"/>
             </w:r>
@@ -187,19 +191,25 @@
               <w:rPr>
                 <w:noProof/>
                 <w:webHidden/>
+                <w:sz w:val="24"/>
+                <w:szCs w:val="24"/>
               </w:rPr>
-              <w:instrText xml:space="preserve"> PAGEREF _Toc495868387 \h </w:instrText>
+              <w:instrText xml:space="preserve"> PAGEREF _Toc495870503 \h </w:instrText>
             </w:r>
             <w:r>
               <w:rPr>
                 <w:noProof/>
                 <w:webHidden/>
+                <w:sz w:val="24"/>
+                <w:szCs w:val="24"/>
               </w:rPr>
             </w:r>
             <w:r>
               <w:rPr>
                 <w:noProof/>
                 <w:webHidden/>
+                <w:sz w:val="24"/>
+                <w:szCs w:val="24"/>
               </w:rPr>
               <w:fldChar w:fldCharType="separate"/>
             </w:r>
@@ -207,6 +217,8 @@
               <w:rPr>
                 <w:noProof/>
                 <w:webHidden/>
+                <w:sz w:val="24"/>
+                <w:szCs w:val="24"/>
               </w:rPr>
               <w:t>3</w:t>
             </w:r>
@@ -214,6 +226,8 @@
               <w:rPr>
                 <w:noProof/>
                 <w:webHidden/>
+                <w:sz w:val="24"/>
+                <w:szCs w:val="24"/>
               </w:rPr>
               <w:fldChar w:fldCharType="end"/>
             </w:r>
@@ -229,14 +243,16 @@
               <w:noProof/>
               <w:sz w:val="24"/>
               <w:szCs w:val="24"/>
-              <w:lang w:val="en-US"/>
+              <w:lang w:eastAsia="ja-JP"/>
             </w:rPr>
           </w:pPr>
-          <w:hyperlink w:anchor="_Toc495868388" w:history="1">
+          <w:hyperlink w:anchor="_Toc495870504" w:history="1">
             <w:r>
               <w:rPr>
                 <w:rStyle w:val="Hyperlink"/>
                 <w:noProof/>
+                <w:sz w:val="24"/>
+                <w:szCs w:val="24"/>
               </w:rPr>
               <w:t>Desmond Poon: Student</w:t>
             </w:r>
@@ -244,6 +260,8 @@
               <w:rPr>
                 <w:noProof/>
                 <w:webHidden/>
+                <w:sz w:val="24"/>
+                <w:szCs w:val="24"/>
               </w:rPr>
               <w:tab/>
             </w:r>
@@ -251,6 +269,8 @@
               <w:rPr>
                 <w:noProof/>
                 <w:webHidden/>
+                <w:sz w:val="24"/>
+                <w:szCs w:val="24"/>
               </w:rPr>
               <w:fldChar w:fldCharType="begin"/>
             </w:r>
@@ -258,19 +278,25 @@
               <w:rPr>
                 <w:noProof/>
                 <w:webHidden/>
+                <w:sz w:val="24"/>
+                <w:szCs w:val="24"/>
               </w:rPr>
-              <w:instrText xml:space="preserve"> PAGEREF _Toc495868388 \h </w:instrText>
+              <w:instrText xml:space="preserve"> PAGEREF _Toc495870504 \h </w:instrText>
             </w:r>
             <w:r>
               <w:rPr>
                 <w:noProof/>
                 <w:webHidden/>
+                <w:sz w:val="24"/>
+                <w:szCs w:val="24"/>
               </w:rPr>
             </w:r>
             <w:r>
               <w:rPr>
                 <w:noProof/>
                 <w:webHidden/>
+                <w:sz w:val="24"/>
+                <w:szCs w:val="24"/>
               </w:rPr>
               <w:fldChar w:fldCharType="separate"/>
             </w:r>
@@ -278,6 +304,8 @@
               <w:rPr>
                 <w:noProof/>
                 <w:webHidden/>
+                <w:sz w:val="24"/>
+                <w:szCs w:val="24"/>
               </w:rPr>
               <w:t>4</w:t>
             </w:r>
@@ -285,6 +313,8 @@
               <w:rPr>
                 <w:noProof/>
                 <w:webHidden/>
+                <w:sz w:val="24"/>
+                <w:szCs w:val="24"/>
               </w:rPr>
               <w:fldChar w:fldCharType="end"/>
             </w:r>
@@ -300,14 +330,16 @@
               <w:noProof/>
               <w:sz w:val="24"/>
               <w:szCs w:val="24"/>
-              <w:lang w:val="en-US"/>
+              <w:lang w:eastAsia="ja-JP"/>
             </w:rPr>
           </w:pPr>
-          <w:hyperlink w:anchor="_Toc495868389" w:history="1">
+          <w:hyperlink w:anchor="_Toc495870505" w:history="1">
             <w:r>
               <w:rPr>
                 <w:rStyle w:val="Hyperlink"/>
                 <w:noProof/>
+                <w:sz w:val="24"/>
+                <w:szCs w:val="24"/>
               </w:rPr>
               <w:t>Brian Lau: Student</w:t>
             </w:r>
@@ -315,6 +347,8 @@
               <w:rPr>
                 <w:noProof/>
                 <w:webHidden/>
+                <w:sz w:val="24"/>
+                <w:szCs w:val="24"/>
               </w:rPr>
               <w:tab/>
             </w:r>
@@ -322,6 +356,8 @@
               <w:rPr>
                 <w:noProof/>
                 <w:webHidden/>
+                <w:sz w:val="24"/>
+                <w:szCs w:val="24"/>
               </w:rPr>
               <w:fldChar w:fldCharType="begin"/>
             </w:r>
@@ -329,19 +365,25 @@
               <w:rPr>
                 <w:noProof/>
                 <w:webHidden/>
+                <w:sz w:val="24"/>
+                <w:szCs w:val="24"/>
               </w:rPr>
-              <w:instrText xml:space="preserve"> PAGEREF _Toc495868389 \h </w:instrText>
+              <w:instrText xml:space="preserve"> PAGEREF _Toc495870505 \h </w:instrText>
             </w:r>
             <w:r>
               <w:rPr>
                 <w:noProof/>
                 <w:webHidden/>
+                <w:sz w:val="24"/>
+                <w:szCs w:val="24"/>
               </w:rPr>
             </w:r>
             <w:r>
               <w:rPr>
                 <w:noProof/>
                 <w:webHidden/>
+                <w:sz w:val="24"/>
+                <w:szCs w:val="24"/>
               </w:rPr>
               <w:fldChar w:fldCharType="separate"/>
             </w:r>
@@ -349,6 +391,8 @@
               <w:rPr>
                 <w:noProof/>
                 <w:webHidden/>
+                <w:sz w:val="24"/>
+                <w:szCs w:val="24"/>
               </w:rPr>
               <w:t>5</w:t>
             </w:r>
@@ -356,6 +400,8 @@
               <w:rPr>
                 <w:noProof/>
                 <w:webHidden/>
+                <w:sz w:val="24"/>
+                <w:szCs w:val="24"/>
               </w:rPr>
               <w:fldChar w:fldCharType="end"/>
             </w:r>
@@ -371,14 +417,16 @@
               <w:noProof/>
               <w:sz w:val="24"/>
               <w:szCs w:val="24"/>
-              <w:lang w:val="en-US"/>
+              <w:lang w:eastAsia="ja-JP"/>
             </w:rPr>
           </w:pPr>
-          <w:hyperlink w:anchor="_Toc495868390" w:history="1">
+          <w:hyperlink w:anchor="_Toc495870506" w:history="1">
             <w:r>
               <w:rPr>
                 <w:rStyle w:val="Hyperlink"/>
                 <w:noProof/>
+                <w:sz w:val="24"/>
+                <w:szCs w:val="24"/>
               </w:rPr>
               <w:t>Ruby Hayden: TA</w:t>
             </w:r>
@@ -386,6 +434,8 @@
               <w:rPr>
                 <w:noProof/>
                 <w:webHidden/>
+                <w:sz w:val="24"/>
+                <w:szCs w:val="24"/>
               </w:rPr>
               <w:tab/>
             </w:r>
@@ -393,6 +443,8 @@
               <w:rPr>
                 <w:noProof/>
                 <w:webHidden/>
+                <w:sz w:val="24"/>
+                <w:szCs w:val="24"/>
               </w:rPr>
               <w:fldChar w:fldCharType="begin"/>
             </w:r>
@@ -400,19 +452,25 @@
               <w:rPr>
                 <w:noProof/>
                 <w:webHidden/>
+                <w:sz w:val="24"/>
+                <w:szCs w:val="24"/>
               </w:rPr>
-              <w:instrText xml:space="preserve"> PAGEREF _Toc495868390 \h </w:instrText>
+              <w:instrText xml:space="preserve"> PAGEREF _Toc495870506 \h </w:instrText>
             </w:r>
             <w:r>
               <w:rPr>
                 <w:noProof/>
                 <w:webHidden/>
+                <w:sz w:val="24"/>
+                <w:szCs w:val="24"/>
               </w:rPr>
             </w:r>
             <w:r>
               <w:rPr>
                 <w:noProof/>
                 <w:webHidden/>
+                <w:sz w:val="24"/>
+                <w:szCs w:val="24"/>
               </w:rPr>
               <w:fldChar w:fldCharType="separate"/>
             </w:r>
@@ -420,6 +478,8 @@
               <w:rPr>
                 <w:noProof/>
                 <w:webHidden/>
+                <w:sz w:val="24"/>
+                <w:szCs w:val="24"/>
               </w:rPr>
               <w:t>6</w:t>
             </w:r>
@@ -427,6 +487,8 @@
               <w:rPr>
                 <w:noProof/>
                 <w:webHidden/>
+                <w:sz w:val="24"/>
+                <w:szCs w:val="24"/>
               </w:rPr>
               <w:fldChar w:fldCharType="end"/>
             </w:r>
@@ -439,8 +501,8 @@
               <w:b/>
               <w:bCs/>
               <w:noProof/>
-              <w:sz w:val="36"/>
-              <w:szCs w:val="36"/>
+              <w:sz w:val="24"/>
+              <w:szCs w:val="24"/>
             </w:rPr>
             <w:fldChar w:fldCharType="end"/>
           </w:r>
@@ -466,27 +528,20 @@
         </w:rPr>
         <w:br w:type="page"/>
       </w:r>
-      <w:bookmarkStart w:id="0" w:name="_GoBack"/>
-      <w:bookmarkEnd w:id="0"/>
     </w:p>
     <w:p>
       <w:pPr>
         <w:pStyle w:val="Heading1"/>
       </w:pPr>
-      <w:bookmarkStart w:id="1" w:name="_Toc495868386"/>
-      <w:proofErr w:type="spellStart"/>
+      <w:bookmarkStart w:id="0" w:name="_Toc495870502"/>
       <w:r>
         <w:lastRenderedPageBreak/>
-        <w:t>Sohee</w:t>
-      </w:r>
-      <w:proofErr w:type="spellEnd"/>
-      <w:r>
-        <w:t xml:space="preserve"> Kang</w:t>
+        <w:t>Sohee Kang</w:t>
       </w:r>
       <w:r>
         <w:t>: Professor</w:t>
       </w:r>
-      <w:bookmarkEnd w:id="1"/>
+      <w:bookmarkEnd w:id="0"/>
     </w:p>
     <w:p>
       <w:pPr>
@@ -534,14 +589,6 @@
         </w:rPr>
         <w:t xml:space="preserve"> years old lady, female</w:t>
       </w:r>
-      <w:r>
-        <w:rPr>
-          <w:rFonts w:ascii="Helvetica" w:hAnsi="Helvetica" w:cstheme="minorHAnsi"/>
-          <w:sz w:val="24"/>
-          <w:szCs w:val="36"/>
-        </w:rPr>
-        <w:t>.</w:t>
-      </w:r>
     </w:p>
     <w:p>
       <w:pPr>
@@ -602,7 +649,7 @@
           <w:sz w:val="24"/>
           <w:szCs w:val="36"/>
         </w:rPr>
-        <w:t xml:space="preserve"> the Math and Stat department of University of Toronto,</w:t>
+        <w:t xml:space="preserve"> the Math and Stat depa</w:t>
       </w:r>
       <w:r>
         <w:rPr>
@@ -610,7 +657,23 @@
           <w:sz w:val="24"/>
           <w:szCs w:val="36"/>
         </w:rPr>
-        <w:t xml:space="preserve">  hosts lecture occasionally.</w:t>
+        <w:t xml:space="preserve">rtment of University of Toronto; </w:t>
+      </w:r>
+      <w:r>
+        <w:rPr>
+          <w:rFonts w:ascii="Helvetica" w:hAnsi="Helvetica" w:cstheme="minorHAnsi"/>
+          <w:sz w:val="24"/>
+          <w:szCs w:val="36"/>
+        </w:rPr>
+        <w:t>hosts lecture</w:t>
+      </w:r>
+      <w:r>
+        <w:rPr>
+          <w:rFonts w:ascii="Helvetica" w:hAnsi="Helvetica" w:cstheme="minorHAnsi"/>
+          <w:sz w:val="24"/>
+          <w:szCs w:val="36"/>
+        </w:rPr>
+        <w:t>s occasionally</w:t>
       </w:r>
     </w:p>
     <w:p>
@@ -633,8 +696,18 @@
           <w:sz w:val="24"/>
           <w:szCs w:val="36"/>
         </w:rPr>
-        <w:t>Aims to help ease in first year students into Statistics, and making stats intriguing and fun.</w:t>
-      </w:r>
+        <w:t xml:space="preserve">Aims to help ease in first year students into Statistics, and </w:t>
+      </w:r>
+      <w:r>
+        <w:rPr>
+          <w:rFonts w:ascii="Helvetica" w:hAnsi="Helvetica" w:cstheme="minorHAnsi"/>
+          <w:sz w:val="24"/>
+          <w:szCs w:val="36"/>
+        </w:rPr>
+        <w:t>making stats intriguing and fun</w:t>
+      </w:r>
+      <w:bookmarkStart w:id="1" w:name="_GoBack"/>
+      <w:bookmarkEnd w:id="1"/>
     </w:p>
     <w:p>
       <w:pPr>
@@ -656,7 +729,7 @@
           <w:sz w:val="24"/>
           <w:szCs w:val="36"/>
         </w:rPr>
-        <w:t>Isn’t really familiar with computers and technology, only be able to work with Microsoft office, browse webpage and uses email applications. And having an android smartphone.</w:t>
+        <w:t xml:space="preserve">Isn’t really familiar with computers and technology, only be able to work with Microsoft office, browse webpage and uses email applications. </w:t>
       </w:r>
     </w:p>
     <w:p>
@@ -679,7 +752,7 @@
           <w:sz w:val="24"/>
           <w:szCs w:val="36"/>
         </w:rPr>
-        <w:t>Will only learn new technology if it is necessary, as she is already occupied with other things</w:t>
+        <w:t>Has</w:t>
       </w:r>
       <w:r>
         <w:rPr>
@@ -687,7 +760,7 @@
           <w:sz w:val="24"/>
           <w:szCs w:val="36"/>
         </w:rPr>
-        <w:t>.</w:t>
+        <w:t xml:space="preserve"> an android smartphone.</w:t>
       </w:r>
     </w:p>
     <w:p>
@@ -710,69 +783,31 @@
           <w:sz w:val="24"/>
           <w:szCs w:val="36"/>
         </w:rPr>
-        <w:t xml:space="preserve">All course works from her course are assigned through Learning Portal, and manually marked by her </w:t>
-      </w:r>
-      <w:proofErr w:type="spellStart"/>
+        <w:t>Will only learn ne</w:t>
+      </w:r>
       <w:r>
         <w:rPr>
           <w:rFonts w:ascii="Helvetica" w:hAnsi="Helvetica" w:cstheme="minorHAnsi"/>
           <w:sz w:val="24"/>
           <w:szCs w:val="36"/>
         </w:rPr>
-        <w:t>TAs.</w:t>
-      </w:r>
-      <w:proofErr w:type="spellEnd"/>
+        <w:t>w technology if it is necessary</w:t>
+      </w:r>
       <w:r>
         <w:rPr>
           <w:rFonts w:ascii="Helvetica" w:hAnsi="Helvetica" w:cstheme="minorHAnsi"/>
           <w:sz w:val="24"/>
           <w:szCs w:val="36"/>
         </w:rPr>
-        <w:t xml:space="preserve"> And the marks are entered by </w:t>
-      </w:r>
-      <w:proofErr w:type="spellStart"/>
+        <w:t xml:space="preserve"> as she is already occupied with other things</w:t>
+      </w:r>
       <w:r>
         <w:rPr>
           <w:rFonts w:ascii="Helvetica" w:hAnsi="Helvetica" w:cstheme="minorHAnsi"/>
           <w:sz w:val="24"/>
           <w:szCs w:val="36"/>
         </w:rPr>
-        <w:t>TAs.</w:t>
-      </w:r>
-      <w:proofErr w:type="spellEnd"/>
-      <w:r>
-        <w:rPr>
-          <w:rFonts w:ascii="Helvetica" w:hAnsi="Helvetica" w:cstheme="minorHAnsi"/>
-          <w:sz w:val="24"/>
-          <w:szCs w:val="36"/>
-        </w:rPr>
-        <w:t xml:space="preserve"> And is looking for a more effective way </w:t>
-      </w:r>
-      <w:r>
-        <w:rPr>
-          <w:rFonts w:ascii="Helvetica" w:hAnsi="Helvetica" w:cstheme="minorHAnsi"/>
-          <w:sz w:val="24"/>
-          <w:szCs w:val="36"/>
-        </w:rPr>
-        <w:t xml:space="preserve">to take over this </w:t>
-      </w:r>
-      <w:proofErr w:type="spellStart"/>
-      <w:r>
-        <w:rPr>
-          <w:rFonts w:ascii="Helvetica" w:hAnsi="Helvetica" w:cstheme="minorHAnsi"/>
-          <w:sz w:val="24"/>
-          <w:szCs w:val="36"/>
-        </w:rPr>
-        <w:t>homeworks</w:t>
-      </w:r>
-      <w:proofErr w:type="spellEnd"/>
-      <w:r>
-        <w:rPr>
-          <w:rFonts w:ascii="Helvetica" w:hAnsi="Helvetica" w:cstheme="minorHAnsi"/>
-          <w:sz w:val="24"/>
-          <w:szCs w:val="36"/>
-        </w:rPr>
-        <w:t xml:space="preserve"> process.</w:t>
+        <w:t>.</w:t>
       </w:r>
     </w:p>
     <w:p>
@@ -795,7 +830,7 @@
           <w:sz w:val="24"/>
           <w:szCs w:val="36"/>
         </w:rPr>
-        <w:t>Will carefully explain any question or concerns that the student direct to her, but d</w:t>
+        <w:t>All course works from her course are a</w:t>
       </w:r>
       <w:r>
         <w:rPr>
@@ -803,7 +838,7 @@
           <w:sz w:val="24"/>
           <w:szCs w:val="36"/>
         </w:rPr>
-        <w:t>oes not prefer student</w:t>
+        <w:t>ssigned through Learning Portal</w:t>
       </w:r>
       <w:r>
         <w:rPr>
@@ -811,7 +846,7 @@
           <w:sz w:val="24"/>
           <w:szCs w:val="36"/>
         </w:rPr>
-        <w:t>s</w:t>
+        <w:t xml:space="preserve"> and manually marked by her TAs. </w:t>
       </w:r>
       <w:r>
         <w:rPr>
@@ -819,7 +854,7 @@
           <w:sz w:val="24"/>
           <w:szCs w:val="36"/>
         </w:rPr>
-        <w:t xml:space="preserve"> sending her any email for questions, as she ha</w:t>
+        <w:t>T</w:t>
       </w:r>
       <w:r>
         <w:rPr>
@@ -827,7 +862,7 @@
           <w:sz w:val="24"/>
           <w:szCs w:val="36"/>
         </w:rPr>
-        <w:t xml:space="preserve">s a lot of emails to go through </w:t>
+        <w:t>he marks are entered by TAs</w:t>
       </w:r>
       <w:r>
         <w:rPr>
@@ -835,11 +870,80 @@
           <w:sz w:val="24"/>
           <w:szCs w:val="36"/>
         </w:rPr>
-        <w:t>each day.</w:t>
+        <w:t xml:space="preserve"> a</w:t>
+      </w:r>
+      <w:r>
+        <w:rPr>
+          <w:rFonts w:ascii="Helvetica" w:hAnsi="Helvetica" w:cstheme="minorHAnsi"/>
+          <w:sz w:val="24"/>
+          <w:szCs w:val="36"/>
+        </w:rPr>
+        <w:t xml:space="preserve">nd </w:t>
+      </w:r>
+      <w:r>
+        <w:rPr>
+          <w:rFonts w:ascii="Helvetica" w:hAnsi="Helvetica" w:cstheme="minorHAnsi"/>
+          <w:sz w:val="24"/>
+          <w:szCs w:val="36"/>
+        </w:rPr>
+        <w:t xml:space="preserve">she </w:t>
+      </w:r>
+      <w:r>
+        <w:rPr>
+          <w:rFonts w:ascii="Helvetica" w:hAnsi="Helvetica" w:cstheme="minorHAnsi"/>
+          <w:sz w:val="24"/>
+          <w:szCs w:val="36"/>
+        </w:rPr>
+        <w:t xml:space="preserve">is looking for a more effective way </w:t>
+      </w:r>
+      <w:r>
+        <w:rPr>
+          <w:rFonts w:ascii="Helvetica" w:hAnsi="Helvetica" w:cstheme="minorHAnsi"/>
+          <w:sz w:val="24"/>
+          <w:szCs w:val="36"/>
+        </w:rPr>
+        <w:t xml:space="preserve">to </w:t>
+      </w:r>
+      <w:r>
+        <w:rPr>
+          <w:rFonts w:ascii="Helvetica" w:hAnsi="Helvetica" w:cstheme="minorHAnsi"/>
+          <w:sz w:val="24"/>
+          <w:szCs w:val="36"/>
+        </w:rPr>
+        <w:t>replace this</w:t>
+      </w:r>
+      <w:r>
+        <w:rPr>
+          <w:rFonts w:ascii="Helvetica" w:hAnsi="Helvetica" w:cstheme="minorHAnsi"/>
+          <w:sz w:val="24"/>
+          <w:szCs w:val="36"/>
+        </w:rPr>
+        <w:t xml:space="preserve"> </w:t>
+      </w:r>
+      <w:r>
+        <w:rPr>
+          <w:rFonts w:ascii="Helvetica" w:hAnsi="Helvetica" w:cstheme="minorHAnsi"/>
+          <w:sz w:val="24"/>
+          <w:szCs w:val="36"/>
+        </w:rPr>
+        <w:t>homework</w:t>
+      </w:r>
+      <w:r>
+        <w:rPr>
+          <w:rFonts w:ascii="Helvetica" w:hAnsi="Helvetica" w:cstheme="minorHAnsi"/>
+          <w:sz w:val="24"/>
+          <w:szCs w:val="36"/>
+        </w:rPr>
+        <w:t xml:space="preserve"> process.</w:t>
       </w:r>
     </w:p>
     <w:p>
       <w:pPr>
+        <w:pStyle w:val="ListParagraph"/>
+        <w:numPr>
+          <w:ilvl w:val="0"/>
+          <w:numId w:val="1"/>
+        </w:numPr>
         <w:spacing w:line="480" w:lineRule="auto"/>
         <w:rPr>
           <w:rFonts w:ascii="Helvetica" w:hAnsi="Helvetica" w:cstheme="minorHAnsi"/>
@@ -847,53 +951,90 @@
           <w:szCs w:val="36"/>
         </w:rPr>
       </w:pPr>
+      <w:r>
+        <w:rPr>
+          <w:rFonts w:ascii="Helvetica" w:hAnsi="Helvetica" w:cstheme="minorHAnsi"/>
+          <w:sz w:val="24"/>
+          <w:szCs w:val="36"/>
+        </w:rPr>
+        <w:t>Will carefully explain any question or concerns that the student direct to her, but d</w:t>
+      </w:r>
+      <w:r>
+        <w:rPr>
+          <w:rFonts w:ascii="Helvetica" w:hAnsi="Helvetica" w:cstheme="minorHAnsi"/>
+          <w:sz w:val="24"/>
+          <w:szCs w:val="36"/>
+        </w:rPr>
+        <w:t>oes not prefer student</w:t>
+      </w:r>
+      <w:r>
+        <w:rPr>
+          <w:rFonts w:ascii="Helvetica" w:hAnsi="Helvetica" w:cstheme="minorHAnsi"/>
+          <w:sz w:val="24"/>
+          <w:szCs w:val="36"/>
+        </w:rPr>
+        <w:t>s</w:t>
+      </w:r>
+      <w:r>
+        <w:rPr>
+          <w:rFonts w:ascii="Helvetica" w:hAnsi="Helvetica" w:cstheme="minorHAnsi"/>
+          <w:sz w:val="24"/>
+          <w:szCs w:val="36"/>
+        </w:rPr>
+        <w:t xml:space="preserve"> send</w:t>
+      </w:r>
+      <w:r>
+        <w:rPr>
+          <w:rFonts w:ascii="Helvetica" w:hAnsi="Helvetica" w:cstheme="minorHAnsi"/>
+          <w:sz w:val="24"/>
+          <w:szCs w:val="36"/>
+        </w:rPr>
+        <w:t>ing her any email for questions</w:t>
+      </w:r>
+      <w:r>
+        <w:rPr>
+          <w:rFonts w:ascii="Helvetica" w:hAnsi="Helvetica" w:cstheme="minorHAnsi"/>
+          <w:sz w:val="24"/>
+          <w:szCs w:val="36"/>
+        </w:rPr>
+        <w:t xml:space="preserve"> as she ha</w:t>
+      </w:r>
+      <w:r>
+        <w:rPr>
+          <w:rFonts w:ascii="Helvetica" w:hAnsi="Helvetica" w:cstheme="minorHAnsi"/>
+          <w:sz w:val="24"/>
+          <w:szCs w:val="36"/>
+        </w:rPr>
+        <w:t xml:space="preserve">s a lot of emails to go through </w:t>
+      </w:r>
+      <w:r>
+        <w:rPr>
+          <w:rFonts w:ascii="Helvetica" w:hAnsi="Helvetica" w:cstheme="minorHAnsi"/>
+          <w:sz w:val="24"/>
+          <w:szCs w:val="36"/>
+        </w:rPr>
+        <w:t>each day.</w:t>
+      </w:r>
+      <w:r>
+        <w:rPr>
+          <w:rFonts w:ascii="Helvetica" w:hAnsi="Helvetica" w:cstheme="minorHAnsi"/>
+          <w:sz w:val="24"/>
+          <w:szCs w:val="36"/>
+        </w:rPr>
+        <w:br w:type="page"/>
+      </w:r>
     </w:p>
     <w:p>
       <w:pPr>
-        <w:spacing w:line="480" w:lineRule="auto"/>
-        <w:rPr>
-          <w:rFonts w:ascii="Helvetica" w:hAnsi="Helvetica" w:cstheme="minorHAnsi"/>
-          <w:sz w:val="24"/>
-          <w:szCs w:val="36"/>
-        </w:rPr>
-      </w:pPr>
-    </w:p>
-    <w:p>
-      <w:pPr>
-        <w:rPr>
-          <w:rFonts w:ascii="Helvetica" w:hAnsi="Helvetica" w:cstheme="minorHAnsi"/>
-          <w:sz w:val="24"/>
-          <w:szCs w:val="36"/>
-        </w:rPr>
-      </w:pPr>
-      <w:r>
-        <w:rPr>
-          <w:rFonts w:ascii="Helvetica" w:hAnsi="Helvetica" w:cstheme="minorHAnsi"/>
-          <w:sz w:val="24"/>
-          <w:szCs w:val="36"/>
-        </w:rPr>
-        <w:br w:type="page"/>
-      </w:r>
-    </w:p>
-    <w:p>
-      <w:pPr>
         <w:pStyle w:val="Heading1"/>
       </w:pPr>
-      <w:bookmarkStart w:id="2" w:name="_Toc495868387"/>
+      <w:bookmarkStart w:id="2" w:name="_Toc495870503"/>
       <w:r>
         <w:lastRenderedPageBreak/>
         <w:t>Stephen</w:t>
       </w:r>
       <w:r>
-        <w:t xml:space="preserve"> </w:t>
-      </w:r>
-      <w:proofErr w:type="spellStart"/>
-      <w:r>
-        <w:t>Hsung</w:t>
-      </w:r>
-      <w:proofErr w:type="spellEnd"/>
-      <w:r>
-        <w:t>: Professor</w:t>
+        <w:t xml:space="preserve"> Hsung: Professor</w:t>
       </w:r>
       <w:bookmarkEnd w:id="2"/>
     </w:p>
@@ -995,15 +1136,15 @@
           <w:sz w:val="24"/>
           <w:szCs w:val="24"/>
         </w:rPr>
-        <w:t>, in UTSC</w:t>
-      </w:r>
-      <w:r>
-        <w:rPr>
-          <w:rFonts w:ascii="Helvetica" w:hAnsi="Helvetica" w:cs="Helvetica"/>
-          <w:sz w:val="24"/>
-          <w:szCs w:val="24"/>
-        </w:rPr>
-        <w:t>,</w:t>
+        <w:t xml:space="preserve"> in UTSC</w:t>
+      </w:r>
+      <w:r>
+        <w:rPr>
+          <w:rFonts w:ascii="Helvetica" w:hAnsi="Helvetica" w:cs="Helvetica"/>
+          <w:sz w:val="24"/>
+          <w:szCs w:val="24"/>
+        </w:rPr>
+        <w:t>, and he</w:t>
       </w:r>
       <w:r>
         <w:rPr>
@@ -1019,7 +1160,23 @@
           <w:sz w:val="24"/>
           <w:szCs w:val="24"/>
         </w:rPr>
-        <w:t>Lecturing few courses a semester, depending on the load.</w:t>
+        <w:t>lectures few courses a semester</w:t>
+      </w:r>
+      <w:r>
+        <w:rPr>
+          <w:rFonts w:ascii="Helvetica" w:hAnsi="Helvetica" w:cs="Helvetica"/>
+          <w:sz w:val="24"/>
+          <w:szCs w:val="24"/>
+        </w:rPr>
+        <w:t xml:space="preserve"> depending on </w:t>
+      </w:r>
+      <w:r>
+        <w:rPr>
+          <w:rFonts w:ascii="Helvetica" w:hAnsi="Helvetica" w:cs="Helvetica"/>
+          <w:sz w:val="24"/>
+          <w:szCs w:val="24"/>
+        </w:rPr>
+        <w:t>his work load</w:t>
       </w:r>
     </w:p>
     <w:p>
@@ -1042,7 +1199,31 @@
           <w:sz w:val="24"/>
           <w:szCs w:val="24"/>
         </w:rPr>
-        <w:t xml:space="preserve">Embracing new technologies, and exploit them in every aspect of his work. </w:t>
+        <w:t>Embracing new technologies</w:t>
+      </w:r>
+      <w:r>
+        <w:rPr>
+          <w:rFonts w:ascii="Helvetica" w:hAnsi="Helvetica" w:cs="Helvetica"/>
+          <w:sz w:val="24"/>
+          <w:szCs w:val="24"/>
+        </w:rPr>
+        <w:t xml:space="preserve"> and exploit</w:t>
+      </w:r>
+      <w:r>
+        <w:rPr>
+          <w:rFonts w:ascii="Helvetica" w:hAnsi="Helvetica" w:cs="Helvetica"/>
+          <w:sz w:val="24"/>
+          <w:szCs w:val="24"/>
+        </w:rPr>
+        <w:t>s</w:t>
+      </w:r>
+      <w:r>
+        <w:rPr>
+          <w:rFonts w:ascii="Helvetica" w:hAnsi="Helvetica" w:cs="Helvetica"/>
+          <w:sz w:val="24"/>
+          <w:szCs w:val="24"/>
+        </w:rPr>
+        <w:t xml:space="preserve"> them in every aspect of his work. </w:t>
       </w:r>
     </w:p>
     <w:p>
@@ -1065,15 +1246,31 @@
           <w:sz w:val="24"/>
           <w:szCs w:val="24"/>
         </w:rPr>
-        <w:t>And I</w:t>
-      </w:r>
-      <w:r>
-        <w:rPr>
-          <w:rFonts w:ascii="Helvetica" w:hAnsi="Helvetica" w:cs="Helvetica"/>
-          <w:sz w:val="24"/>
-          <w:szCs w:val="24"/>
-        </w:rPr>
-        <w:t>t is often the case that 600 students will be taking his intro</w:t>
+        <w:t>An average of</w:t>
+      </w:r>
+      <w:r>
+        <w:rPr>
+          <w:rFonts w:ascii="Helvetica" w:hAnsi="Helvetica" w:cs="Helvetica"/>
+          <w:sz w:val="24"/>
+          <w:szCs w:val="24"/>
+        </w:rPr>
+        <w:t xml:space="preserve"> 600 students </w:t>
+      </w:r>
+      <w:r>
+        <w:rPr>
+          <w:rFonts w:ascii="Helvetica" w:hAnsi="Helvetica" w:cs="Helvetica"/>
+          <w:sz w:val="24"/>
+          <w:szCs w:val="24"/>
+        </w:rPr>
+        <w:t>usually takes</w:t>
+      </w:r>
+      <w:r>
+        <w:rPr>
+          <w:rFonts w:ascii="Helvetica" w:hAnsi="Helvetica" w:cs="Helvetica"/>
+          <w:sz w:val="24"/>
+          <w:szCs w:val="24"/>
+        </w:rPr>
+        <w:t xml:space="preserve"> his intro</w:t>
       </w:r>
       <w:r>
         <w:rPr>
@@ -1128,33 +1325,23 @@
           <w:sz w:val="24"/>
           <w:szCs w:val="24"/>
         </w:rPr>
-        <w:t xml:space="preserve">uses </w:t>
-      </w:r>
-      <w:proofErr w:type="spellStart"/>
-      <w:r>
-        <w:rPr>
-          <w:rFonts w:ascii="Helvetica" w:hAnsi="Helvetica" w:cs="Helvetica"/>
-          <w:sz w:val="24"/>
-          <w:szCs w:val="24"/>
-        </w:rPr>
-        <w:t>Web</w:t>
-      </w:r>
-      <w:r>
-        <w:rPr>
-          <w:rFonts w:ascii="Helvetica" w:hAnsi="Helvetica" w:cs="Helvetica"/>
-          <w:sz w:val="24"/>
-          <w:szCs w:val="24"/>
-        </w:rPr>
-        <w:t>Work</w:t>
-      </w:r>
-      <w:proofErr w:type="spellEnd"/>
-      <w:r>
-        <w:rPr>
-          <w:rFonts w:ascii="Helvetica" w:hAnsi="Helvetica" w:cs="Helvetica"/>
-          <w:sz w:val="24"/>
-          <w:szCs w:val="24"/>
-        </w:rPr>
-        <w:t xml:space="preserve"> to </w:t>
+        <w:t>U</w:t>
+      </w:r>
+      <w:r>
+        <w:rPr>
+          <w:rFonts w:ascii="Helvetica" w:hAnsi="Helvetica" w:cs="Helvetica"/>
+          <w:sz w:val="24"/>
+          <w:szCs w:val="24"/>
+        </w:rPr>
+        <w:t>ses Web</w:t>
+      </w:r>
+      <w:r>
+        <w:rPr>
+          <w:rFonts w:ascii="Helvetica" w:hAnsi="Helvetica" w:cs="Helvetica"/>
+          <w:sz w:val="24"/>
+          <w:szCs w:val="24"/>
+        </w:rPr>
+        <w:t xml:space="preserve">Work to </w:t>
       </w:r>
       <w:r>
         <w:rPr>
@@ -1193,41 +1380,39 @@
           <w:sz w:val="24"/>
           <w:szCs w:val="24"/>
         </w:rPr>
-        <w:t xml:space="preserve">Knowing several </w:t>
-      </w:r>
-      <w:r>
-        <w:rPr>
-          <w:rFonts w:ascii="Helvetica" w:hAnsi="Helvetica" w:cs="Helvetica"/>
-          <w:sz w:val="24"/>
-          <w:szCs w:val="24"/>
-        </w:rPr>
-        <w:t xml:space="preserve">programming languages, such as </w:t>
-      </w:r>
-      <w:proofErr w:type="spellStart"/>
-      <w:r>
-        <w:rPr>
-          <w:rFonts w:ascii="Helvetica" w:hAnsi="Helvetica" w:cs="Helvetica"/>
-          <w:sz w:val="24"/>
-          <w:szCs w:val="24"/>
-        </w:rPr>
-        <w:t>M</w:t>
-      </w:r>
-      <w:r>
-        <w:rPr>
-          <w:rFonts w:ascii="Helvetica" w:hAnsi="Helvetica" w:cs="Helvetica"/>
-          <w:sz w:val="24"/>
-          <w:szCs w:val="24"/>
-        </w:rPr>
-        <w:t>atLab</w:t>
-      </w:r>
-      <w:proofErr w:type="spellEnd"/>
-      <w:r>
-        <w:rPr>
-          <w:rFonts w:ascii="Helvetica" w:hAnsi="Helvetica" w:cs="Helvetica"/>
-          <w:sz w:val="24"/>
-          <w:szCs w:val="24"/>
-        </w:rPr>
-        <w:t xml:space="preserve"> and R, to do the </w:t>
+        <w:t>Know</w:t>
+      </w:r>
+      <w:r>
+        <w:rPr>
+          <w:rFonts w:ascii="Helvetica" w:hAnsi="Helvetica" w:cs="Helvetica"/>
+          <w:sz w:val="24"/>
+          <w:szCs w:val="24"/>
+        </w:rPr>
+        <w:t>s</w:t>
+      </w:r>
+      <w:r>
+        <w:rPr>
+          <w:rFonts w:ascii="Helvetica" w:hAnsi="Helvetica" w:cs="Helvetica"/>
+          <w:sz w:val="24"/>
+          <w:szCs w:val="24"/>
+        </w:rPr>
+        <w:t xml:space="preserve"> several </w:t>
+      </w:r>
+      <w:r>
+        <w:rPr>
+          <w:rFonts w:ascii="Helvetica" w:hAnsi="Helvetica" w:cs="Helvetica"/>
+          <w:sz w:val="24"/>
+          <w:szCs w:val="24"/>
+        </w:rPr>
+        <w:t>programming languages, such as M</w:t>
+      </w:r>
+      <w:r>
+        <w:rPr>
+          <w:rFonts w:ascii="Helvetica" w:hAnsi="Helvetica" w:cs="Helvetica"/>
+          <w:sz w:val="24"/>
+          <w:szCs w:val="24"/>
+        </w:rPr>
+        <w:t xml:space="preserve">atLab and R, to do the </w:t>
       </w:r>
       <w:r>
         <w:rPr>
@@ -1244,46 +1429,6 @@
           <w:szCs w:val="24"/>
         </w:rPr>
         <w:t xml:space="preserve">ata analysis. </w:t>
-      </w:r>
-      <w:r>
-        <w:rPr>
-          <w:rFonts w:ascii="Helvetica" w:hAnsi="Helvetica" w:cs="Helvetica"/>
-          <w:sz w:val="24"/>
-          <w:szCs w:val="24"/>
-        </w:rPr>
-        <w:t>Having</w:t>
-      </w:r>
-      <w:r>
-        <w:rPr>
-          <w:rFonts w:ascii="Helvetica" w:hAnsi="Helvetica" w:cs="Helvetica"/>
-          <w:sz w:val="24"/>
-          <w:szCs w:val="24"/>
-        </w:rPr>
-        <w:t xml:space="preserve"> both </w:t>
-      </w:r>
-      <w:r>
-        <w:rPr>
-          <w:rFonts w:ascii="Helvetica" w:hAnsi="Helvetica" w:cs="Helvetica"/>
-          <w:sz w:val="24"/>
-          <w:szCs w:val="24"/>
-        </w:rPr>
-        <w:t>IOS</w:t>
-      </w:r>
-      <w:r>
-        <w:rPr>
-          <w:rFonts w:ascii="Helvetica" w:hAnsi="Helvetica" w:cs="Helvetica"/>
-          <w:sz w:val="24"/>
-          <w:szCs w:val="24"/>
-        </w:rPr>
-        <w:t xml:space="preserve"> smartphone</w:t>
-      </w:r>
-      <w:r>
-        <w:rPr>
-          <w:rFonts w:ascii="Helvetica" w:hAnsi="Helvetica" w:cs="Helvetica"/>
-          <w:sz w:val="24"/>
-          <w:szCs w:val="24"/>
-        </w:rPr>
-        <w:t xml:space="preserve"> and Android smartphone</w:t>
       </w:r>
     </w:p>
     <w:p>
@@ -1295,6 +1440,61 @@
         </w:numPr>
         <w:spacing w:line="480" w:lineRule="auto"/>
         <w:rPr>
+          <w:rFonts w:ascii="Helvetica" w:hAnsi="Helvetica" w:cs="Helvetica"/>
+          <w:sz w:val="24"/>
+          <w:szCs w:val="24"/>
+        </w:rPr>
+      </w:pPr>
+      <w:r>
+        <w:rPr>
+          <w:rFonts w:ascii="Helvetica" w:hAnsi="Helvetica" w:cs="Helvetica"/>
+          <w:sz w:val="24"/>
+          <w:szCs w:val="24"/>
+        </w:rPr>
+        <w:t>Has</w:t>
+      </w:r>
+      <w:r>
+        <w:rPr>
+          <w:rFonts w:ascii="Helvetica" w:hAnsi="Helvetica" w:cs="Helvetica"/>
+          <w:sz w:val="24"/>
+          <w:szCs w:val="24"/>
+        </w:rPr>
+        <w:t xml:space="preserve"> both </w:t>
+      </w:r>
+      <w:r>
+        <w:rPr>
+          <w:rFonts w:ascii="Helvetica" w:hAnsi="Helvetica" w:cs="Helvetica"/>
+          <w:sz w:val="24"/>
+          <w:szCs w:val="24"/>
+        </w:rPr>
+        <w:t>IOS</w:t>
+      </w:r>
+      <w:r>
+        <w:rPr>
+          <w:rFonts w:ascii="Helvetica" w:hAnsi="Helvetica" w:cs="Helvetica"/>
+          <w:sz w:val="24"/>
+          <w:szCs w:val="24"/>
+        </w:rPr>
+        <w:t xml:space="preserve"> </w:t>
+      </w:r>
+      <w:r>
+        <w:rPr>
+          <w:rFonts w:ascii="Helvetica" w:hAnsi="Helvetica" w:cs="Helvetica"/>
+          <w:sz w:val="24"/>
+          <w:szCs w:val="24"/>
+        </w:rPr>
+        <w:t>and Android smartphone</w:t>
+      </w:r>
+    </w:p>
+    <w:p>
+      <w:pPr>
+        <w:pStyle w:val="ListParagraph"/>
+        <w:numPr>
+          <w:ilvl w:val="0"/>
+          <w:numId w:val="5"/>
+        </w:numPr>
+        <w:spacing w:line="480" w:lineRule="auto"/>
+        <w:rPr>
           <w:rFonts w:ascii="Helvetica" w:hAnsi="Helvetica" w:cstheme="minorHAnsi"/>
           <w:sz w:val="24"/>
           <w:szCs w:val="36"/>
@@ -1322,41 +1522,39 @@
           <w:sz w:val="24"/>
           <w:szCs w:val="24"/>
         </w:rPr>
-        <w:t xml:space="preserve">every assignment and homework </w:t>
-      </w:r>
-      <w:r>
-        <w:rPr>
-          <w:rFonts w:ascii="Helvetica" w:hAnsi="Helvetica" w:cs="Helvetica"/>
-          <w:sz w:val="24"/>
-          <w:szCs w:val="24"/>
-        </w:rPr>
-        <w:t xml:space="preserve">, as he thinks that is the best reflection of his </w:t>
-      </w:r>
-      <w:proofErr w:type="spellStart"/>
-      <w:r>
-        <w:rPr>
-          <w:rFonts w:ascii="Helvetica" w:hAnsi="Helvetica" w:cs="Helvetica"/>
-          <w:sz w:val="24"/>
-          <w:szCs w:val="24"/>
-        </w:rPr>
-        <w:t>students’s</w:t>
-      </w:r>
-      <w:proofErr w:type="spellEnd"/>
-      <w:r>
-        <w:rPr>
-          <w:rFonts w:ascii="Helvetica" w:hAnsi="Helvetica" w:cs="Helvetica"/>
-          <w:sz w:val="24"/>
-          <w:szCs w:val="24"/>
-        </w:rPr>
-        <w:t xml:space="preserve"> skills.</w:t>
-      </w:r>
-      <w:r>
-        <w:rPr>
-          <w:rFonts w:ascii="Helvetica" w:hAnsi="Helvetica" w:cs="Helvetica"/>
-          <w:sz w:val="24"/>
-          <w:szCs w:val="24"/>
-        </w:rPr>
-        <w:t xml:space="preserve"> Thus, no remark request.</w:t>
+        <w:t>every assignment and homework</w:t>
+      </w:r>
+      <w:r>
+        <w:rPr>
+          <w:rFonts w:ascii="Helvetica" w:hAnsi="Helvetica" w:cs="Helvetica"/>
+          <w:sz w:val="24"/>
+          <w:szCs w:val="24"/>
+        </w:rPr>
+        <w:t>, as he thinks that is the best refl</w:t>
+      </w:r>
+      <w:r>
+        <w:rPr>
+          <w:rFonts w:ascii="Helvetica" w:hAnsi="Helvetica" w:cs="Helvetica"/>
+          <w:sz w:val="24"/>
+          <w:szCs w:val="24"/>
+        </w:rPr>
+        <w:t>ection of his students’ skills;</w:t>
+      </w:r>
+      <w:r>
+        <w:rPr>
+          <w:rFonts w:ascii="Helvetica" w:hAnsi="Helvetica" w:cs="Helvetica"/>
+          <w:sz w:val="24"/>
+          <w:szCs w:val="24"/>
+        </w:rPr>
+        <w:t xml:space="preserve"> </w:t>
+      </w:r>
+      <w:r>
+        <w:rPr>
+          <w:rFonts w:ascii="Helvetica" w:hAnsi="Helvetica" w:cs="Helvetica"/>
+          <w:sz w:val="24"/>
+          <w:szCs w:val="24"/>
+        </w:rPr>
+        <w:t>no remark request are allowed</w:t>
       </w:r>
     </w:p>
     <w:p>
@@ -1389,7 +1587,6 @@
         </w:rPr>
         <w:t xml:space="preserve">student can find answers to the questions to </w:t>
       </w:r>
-      <w:proofErr w:type="spellStart"/>
       <w:r>
         <w:rPr>
           <w:rFonts w:ascii="Helvetica" w:hAnsi="Helvetica" w:cs="Helvetica"/>
@@ -1398,7 +1595,6 @@
         </w:rPr>
         <w:t>WebWork</w:t>
       </w:r>
-      <w:proofErr w:type="spellEnd"/>
       <w:r>
         <w:rPr>
           <w:rFonts w:ascii="Helvetica" w:hAnsi="Helvetica" w:cs="Helvetica"/>
@@ -1431,7 +1627,6 @@
         </w:rPr>
         <w:t xml:space="preserve">so learned </w:t>
       </w:r>
-      <w:proofErr w:type="spellStart"/>
       <w:r>
         <w:rPr>
           <w:rFonts w:ascii="Helvetica" w:hAnsi="Helvetica" w:cs="Helvetica"/>
@@ -1440,7 +1635,6 @@
         </w:rPr>
         <w:t>MathJax</w:t>
       </w:r>
-      <w:proofErr w:type="spellEnd"/>
       <w:r>
         <w:rPr>
           <w:rFonts w:ascii="Helvetica" w:hAnsi="Helvetica" w:cs="Helvetica"/>
@@ -1487,25 +1681,7 @@
           <w:sz w:val="24"/>
           <w:szCs w:val="24"/>
         </w:rPr>
-        <w:t xml:space="preserve"> on </w:t>
-      </w:r>
-      <w:proofErr w:type="spellStart"/>
-      <w:r>
-        <w:rPr>
-          <w:rFonts w:ascii="Helvetica" w:hAnsi="Helvetica" w:cs="Helvetica"/>
-          <w:sz w:val="24"/>
-          <w:szCs w:val="24"/>
-        </w:rPr>
-        <w:t>WebWork</w:t>
-      </w:r>
-      <w:proofErr w:type="spellEnd"/>
-      <w:r>
-        <w:rPr>
-          <w:rFonts w:ascii="Helvetica" w:hAnsi="Helvetica" w:cs="Helvetica"/>
-          <w:sz w:val="24"/>
-          <w:szCs w:val="24"/>
-        </w:rPr>
-        <w:t>.</w:t>
+        <w:t xml:space="preserve"> on WebWork</w:t>
       </w:r>
     </w:p>
     <w:p>
@@ -1535,7 +1711,7 @@
       <w:pPr>
         <w:pStyle w:val="Heading1"/>
       </w:pPr>
-      <w:bookmarkStart w:id="3" w:name="_Toc495868388"/>
+      <w:bookmarkStart w:id="3" w:name="_Toc495870504"/>
       <w:r>
         <w:lastRenderedPageBreak/>
         <w:t>Desmond Poon</w:t>
@@ -1581,7 +1757,15 @@
           <w:sz w:val="24"/>
           <w:szCs w:val="24"/>
         </w:rPr>
-        <w:t xml:space="preserve"> years old, male</w:t>
+        <w:t xml:space="preserve"> year</w:t>
+      </w:r>
+      <w:r>
+        <w:rPr>
+          <w:rFonts w:ascii="Helvetica" w:hAnsi="Helvetica" w:cs="Helvetica"/>
+          <w:sz w:val="24"/>
+          <w:szCs w:val="24"/>
+        </w:rPr>
+        <w:t xml:space="preserve"> old, male</w:t>
       </w:r>
       <w:r>
         <w:rPr>
@@ -1598,14 +1782,6 @@
           <w:szCs w:val="24"/>
         </w:rPr>
         <w:t xml:space="preserve"> program</w:t>
-      </w:r>
-      <w:r>
-        <w:rPr>
-          <w:rFonts w:ascii="Helvetica" w:hAnsi="Helvetica" w:cs="Helvetica"/>
-          <w:sz w:val="24"/>
-          <w:szCs w:val="24"/>
-        </w:rPr>
-        <w:t>.</w:t>
       </w:r>
     </w:p>
     <w:p>
@@ -1628,26 +1804,32 @@
           <w:sz w:val="24"/>
           <w:szCs w:val="24"/>
         </w:rPr>
-        <w:t xml:space="preserve">Loves video games, especially the classical ones, </w:t>
-      </w:r>
-      <w:r>
-        <w:rPr>
-          <w:rFonts w:ascii="Helvetica" w:hAnsi="Helvetica" w:cs="Helvetica"/>
-          <w:sz w:val="24"/>
-          <w:szCs w:val="24"/>
-        </w:rPr>
-        <w:t xml:space="preserve">like </w:t>
-      </w:r>
-      <w:proofErr w:type="spellStart"/>
-      <w:r>
-        <w:rPr>
-          <w:rFonts w:ascii="Helvetica" w:hAnsi="Helvetica" w:cs="Helvetica"/>
-          <w:sz w:val="24"/>
-          <w:szCs w:val="24"/>
-        </w:rPr>
-        <w:t>Pokemon</w:t>
-      </w:r>
-      <w:proofErr w:type="spellEnd"/>
+        <w:t>Loves video games, especially the classical ones</w:t>
+      </w:r>
+      <w:r>
+        <w:rPr>
+          <w:rFonts w:ascii="Helvetica" w:hAnsi="Helvetica" w:cs="Helvetica"/>
+          <w:sz w:val="24"/>
+          <w:szCs w:val="24"/>
+        </w:rPr>
+        <w:t xml:space="preserve"> such as</w:t>
+      </w:r>
+      <w:r>
+        <w:rPr>
+          <w:rFonts w:ascii="Helvetica" w:hAnsi="Helvetica" w:cs="Helvetica"/>
+          <w:sz w:val="24"/>
+          <w:szCs w:val="24"/>
+        </w:rPr>
+        <w:t xml:space="preserve"> </w:t>
+      </w:r>
+      <w:r>
+        <w:rPr>
+          <w:rFonts w:ascii="Helvetica" w:hAnsi="Helvetica" w:cs="Helvetica"/>
+          <w:sz w:val="24"/>
+          <w:szCs w:val="24"/>
+        </w:rPr>
+        <w:t>Pokémon</w:t>
+      </w:r>
       <w:r>
         <w:rPr>
           <w:rFonts w:ascii="Helvetica" w:hAnsi="Helvetica" w:cs="Helvetica"/>
@@ -1677,7 +1859,55 @@
           <w:sz w:val="24"/>
           <w:szCs w:val="24"/>
         </w:rPr>
-        <w:t>And programing skills are good enough to create his own websites, knowing variety of web technology, and are open to more new techs.</w:t>
+        <w:t>His</w:t>
+      </w:r>
+      <w:r>
+        <w:rPr>
+          <w:rFonts w:ascii="Helvetica" w:hAnsi="Helvetica" w:cs="Helvetica"/>
+          <w:sz w:val="24"/>
+          <w:szCs w:val="24"/>
+        </w:rPr>
+        <w:t xml:space="preserve"> programing skills are good en</w:t>
+      </w:r>
+      <w:r>
+        <w:rPr>
+          <w:rFonts w:ascii="Helvetica" w:hAnsi="Helvetica" w:cs="Helvetica"/>
+          <w:sz w:val="24"/>
+          <w:szCs w:val="24"/>
+        </w:rPr>
+        <w:t>ough to create his own websites. He</w:t>
+      </w:r>
+      <w:r>
+        <w:rPr>
+          <w:rFonts w:ascii="Helvetica" w:hAnsi="Helvetica" w:cs="Helvetica"/>
+          <w:sz w:val="24"/>
+          <w:szCs w:val="24"/>
+        </w:rPr>
+        <w:t xml:space="preserve"> </w:t>
+      </w:r>
+      <w:r>
+        <w:rPr>
+          <w:rFonts w:ascii="Helvetica" w:hAnsi="Helvetica" w:cs="Helvetica"/>
+          <w:sz w:val="24"/>
+          <w:szCs w:val="24"/>
+        </w:rPr>
+        <w:t xml:space="preserve">knows a </w:t>
+      </w:r>
+      <w:r>
+        <w:rPr>
+          <w:rFonts w:ascii="Helvetica" w:hAnsi="Helvetica" w:cs="Helvetica"/>
+          <w:sz w:val="24"/>
+          <w:szCs w:val="24"/>
+        </w:rPr>
+        <w:t xml:space="preserve">variety of web technology, and </w:t>
+      </w:r>
+      <w:r>
+        <w:rPr>
+          <w:rFonts w:ascii="Helvetica" w:hAnsi="Helvetica" w:cs="Helvetica"/>
+          <w:sz w:val="24"/>
+          <w:szCs w:val="24"/>
+        </w:rPr>
+        <w:t xml:space="preserve">is open to more new technology </w:t>
       </w:r>
     </w:p>
     <w:p>
@@ -1764,23 +1994,7 @@
           <w:sz w:val="24"/>
           <w:szCs w:val="24"/>
         </w:rPr>
-        <w:t xml:space="preserve">, math is </w:t>
-      </w:r>
-      <w:r>
-        <w:rPr>
-          <w:rFonts w:ascii="Helvetica" w:hAnsi="Helvetica" w:cs="Helvetica"/>
-          <w:sz w:val="24"/>
-          <w:szCs w:val="24"/>
-        </w:rPr>
-        <w:t xml:space="preserve">a </w:t>
-      </w:r>
-      <w:r>
-        <w:rPr>
-          <w:rFonts w:ascii="Helvetica" w:hAnsi="Helvetica" w:cs="Helvetica"/>
-          <w:sz w:val="24"/>
-          <w:szCs w:val="24"/>
-        </w:rPr>
-        <w:t>suffering for him.</w:t>
+        <w:t>. He does not like math</w:t>
       </w:r>
     </w:p>
     <w:p>
@@ -1803,39 +2017,103 @@
           <w:sz w:val="24"/>
           <w:szCs w:val="24"/>
         </w:rPr>
-        <w:t>Is lazy, a</w:t>
-      </w:r>
-      <w:r>
-        <w:rPr>
-          <w:rFonts w:ascii="Helvetica" w:hAnsi="Helvetica" w:cs="Helvetica"/>
-          <w:sz w:val="24"/>
-          <w:szCs w:val="24"/>
-        </w:rPr>
-        <w:t>lways works on the</w:t>
-      </w:r>
-      <w:r>
-        <w:rPr>
-          <w:rFonts w:ascii="Helvetica" w:hAnsi="Helvetica" w:cs="Helvetica"/>
-          <w:sz w:val="24"/>
-          <w:szCs w:val="24"/>
-        </w:rPr>
-        <w:t xml:space="preserve"> his</w:t>
-      </w:r>
-      <w:r>
-        <w:rPr>
-          <w:rFonts w:ascii="Helvetica" w:hAnsi="Helvetica" w:cs="Helvetica"/>
-          <w:sz w:val="24"/>
-          <w:szCs w:val="24"/>
-        </w:rPr>
-        <w:t xml:space="preserve"> assignment </w:t>
-      </w:r>
-      <w:r>
-        <w:rPr>
-          <w:rFonts w:ascii="Helvetica" w:hAnsi="Helvetica" w:cs="Helvetica"/>
-          <w:sz w:val="24"/>
-          <w:szCs w:val="24"/>
-        </w:rPr>
-        <w:t>at last minute, is strive in keeping up to the deadline.</w:t>
+        <w:t>Is lazy</w:t>
+      </w:r>
+      <w:r>
+        <w:rPr>
+          <w:rFonts w:ascii="Helvetica" w:hAnsi="Helvetica" w:cs="Helvetica"/>
+          <w:sz w:val="24"/>
+          <w:szCs w:val="24"/>
+        </w:rPr>
+        <w:t xml:space="preserve"> and</w:t>
+      </w:r>
+      <w:r>
+        <w:rPr>
+          <w:rFonts w:ascii="Helvetica" w:hAnsi="Helvetica" w:cs="Helvetica"/>
+          <w:sz w:val="24"/>
+          <w:szCs w:val="24"/>
+        </w:rPr>
+        <w:t xml:space="preserve"> a</w:t>
+      </w:r>
+      <w:r>
+        <w:rPr>
+          <w:rFonts w:ascii="Helvetica" w:hAnsi="Helvetica" w:cs="Helvetica"/>
+          <w:sz w:val="24"/>
+          <w:szCs w:val="24"/>
+        </w:rPr>
+        <w:t xml:space="preserve">lways works on </w:t>
+      </w:r>
+      <w:r>
+        <w:rPr>
+          <w:rFonts w:ascii="Helvetica" w:hAnsi="Helvetica" w:cs="Helvetica"/>
+          <w:sz w:val="24"/>
+          <w:szCs w:val="24"/>
+        </w:rPr>
+        <w:t>his</w:t>
+      </w:r>
+      <w:r>
+        <w:rPr>
+          <w:rFonts w:ascii="Helvetica" w:hAnsi="Helvetica" w:cs="Helvetica"/>
+          <w:sz w:val="24"/>
+          <w:szCs w:val="24"/>
+        </w:rPr>
+        <w:t xml:space="preserve"> assignment</w:t>
+      </w:r>
+      <w:r>
+        <w:rPr>
+          <w:rFonts w:ascii="Helvetica" w:hAnsi="Helvetica" w:cs="Helvetica"/>
+          <w:sz w:val="24"/>
+          <w:szCs w:val="24"/>
+        </w:rPr>
+        <w:t>s</w:t>
+      </w:r>
+      <w:r>
+        <w:rPr>
+          <w:rFonts w:ascii="Helvetica" w:hAnsi="Helvetica" w:cs="Helvetica"/>
+          <w:sz w:val="24"/>
+          <w:szCs w:val="24"/>
+        </w:rPr>
+        <w:t xml:space="preserve"> </w:t>
+      </w:r>
+      <w:r>
+        <w:rPr>
+          <w:rFonts w:ascii="Helvetica" w:hAnsi="Helvetica" w:cs="Helvetica"/>
+          <w:sz w:val="24"/>
+          <w:szCs w:val="24"/>
+        </w:rPr>
+        <w:t xml:space="preserve">at </w:t>
+      </w:r>
+      <w:r>
+        <w:rPr>
+          <w:rFonts w:ascii="Helvetica" w:hAnsi="Helvetica" w:cs="Helvetica"/>
+          <w:sz w:val="24"/>
+          <w:szCs w:val="24"/>
+        </w:rPr>
+        <w:t xml:space="preserve">the </w:t>
+      </w:r>
+      <w:r>
+        <w:rPr>
+          <w:rFonts w:ascii="Helvetica" w:hAnsi="Helvetica" w:cs="Helvetica"/>
+          <w:sz w:val="24"/>
+          <w:szCs w:val="24"/>
+        </w:rPr>
+        <w:t>last minute</w:t>
+      </w:r>
+      <w:r>
+        <w:rPr>
+          <w:rFonts w:ascii="Helvetica" w:hAnsi="Helvetica" w:cs="Helvetica"/>
+          <w:sz w:val="24"/>
+          <w:szCs w:val="24"/>
+        </w:rPr>
+        <w:t>; struggles</w:t>
+      </w:r>
+      <w:r>
+        <w:rPr>
+          <w:rFonts w:ascii="Helvetica" w:hAnsi="Helvetica" w:cs="Helvetica"/>
+          <w:sz w:val="24"/>
+          <w:szCs w:val="24"/>
+        </w:rPr>
+        <w:t xml:space="preserve"> in keeping up to the deadline.</w:t>
       </w:r>
     </w:p>
     <w:p>
@@ -1899,38 +2177,6 @@
         </w:rPr>
         <w:t>Very familiar with various apps such as Facebook, Google Drive, Dropbox, etc.</w:t>
       </w:r>
-      <w:r>
-        <w:rPr>
-          <w:rFonts w:ascii="Helvetica" w:hAnsi="Helvetica" w:cs="Helvetica"/>
-          <w:sz w:val="24"/>
-          <w:szCs w:val="24"/>
-        </w:rPr>
-        <w:t xml:space="preserve"> Uses a</w:t>
-      </w:r>
-      <w:r>
-        <w:rPr>
-          <w:rFonts w:ascii="Helvetica" w:hAnsi="Helvetica" w:cs="Helvetica"/>
-          <w:sz w:val="24"/>
-          <w:szCs w:val="24"/>
-        </w:rPr>
-        <w:t>n</w:t>
-      </w:r>
-      <w:r>
-        <w:rPr>
-          <w:rFonts w:ascii="Helvetica" w:hAnsi="Helvetica" w:cs="Helvetica"/>
-          <w:sz w:val="24"/>
-          <w:szCs w:val="24"/>
-        </w:rPr>
-        <w:t xml:space="preserve"> Android </w:t>
-      </w:r>
-      <w:r>
-        <w:rPr>
-          <w:rFonts w:ascii="Helvetica" w:hAnsi="Helvetica" w:cs="Helvetica"/>
-          <w:sz w:val="24"/>
-          <w:szCs w:val="28"/>
-        </w:rPr>
-        <w:t>smartphone</w:t>
-      </w:r>
     </w:p>
     <w:p>
       <w:pPr>
@@ -1952,18 +2198,65 @@
           <w:sz w:val="24"/>
           <w:szCs w:val="24"/>
         </w:rPr>
-        <w:br w:type="page"/>
+        <w:t>Uses a</w:t>
+      </w:r>
+      <w:r>
+        <w:rPr>
+          <w:rFonts w:ascii="Helvetica" w:hAnsi="Helvetica" w:cs="Helvetica"/>
+          <w:sz w:val="24"/>
+          <w:szCs w:val="24"/>
+        </w:rPr>
+        <w:t>n</w:t>
+      </w:r>
+      <w:r>
+        <w:rPr>
+          <w:rFonts w:ascii="Helvetica" w:hAnsi="Helvetica" w:cs="Helvetica"/>
+          <w:sz w:val="24"/>
+          <w:szCs w:val="24"/>
+        </w:rPr>
+        <w:t xml:space="preserve"> Android </w:t>
+      </w:r>
+      <w:r>
+        <w:rPr>
+          <w:rFonts w:ascii="Helvetica" w:hAnsi="Helvetica" w:cs="Helvetica"/>
+          <w:sz w:val="24"/>
+          <w:szCs w:val="28"/>
+        </w:rPr>
+        <w:t>smartphone</w:t>
       </w:r>
     </w:p>
     <w:p>
       <w:pPr>
+        <w:pStyle w:val="ListParagraph"/>
+        <w:numPr>
+          <w:ilvl w:val="0"/>
+          <w:numId w:val="2"/>
+        </w:numPr>
+        <w:spacing w:line="480" w:lineRule="auto"/>
+        <w:rPr>
+          <w:rFonts w:ascii="Helvetica" w:hAnsi="Helvetica" w:cs="Helvetica"/>
+          <w:sz w:val="24"/>
+          <w:szCs w:val="24"/>
+        </w:rPr>
+      </w:pPr>
+      <w:r>
+        <w:rPr>
+          <w:rFonts w:ascii="Helvetica" w:hAnsi="Helvetica" w:cs="Helvetica"/>
+          <w:sz w:val="24"/>
+          <w:szCs w:val="24"/>
+        </w:rPr>
+        <w:br w:type="page"/>
+      </w:r>
+    </w:p>
+    <w:p>
+      <w:pPr>
         <w:pStyle w:val="Heading1"/>
         <w:rPr>
           <w:sz w:val="24"/>
           <w:szCs w:val="24"/>
         </w:rPr>
       </w:pPr>
-      <w:bookmarkStart w:id="4" w:name="_Toc495868389"/>
+      <w:bookmarkStart w:id="4" w:name="_Toc495870505"/>
       <w:r>
         <w:lastRenderedPageBreak/>
         <w:t>Brian</w:t>
@@ -2012,7 +2305,7 @@
           <w:sz w:val="24"/>
           <w:szCs w:val="28"/>
         </w:rPr>
-        <w:t>, majors in math and statistic.</w:t>
+        <w:t>, majors in math and statistic</w:t>
       </w:r>
     </w:p>
     <w:p>
@@ -2061,14 +2354,6 @@
         </w:rPr>
         <w:t>s as elective</w:t>
       </w:r>
-      <w:r>
-        <w:rPr>
-          <w:rFonts w:ascii="Helvetica" w:hAnsi="Helvetica" w:cs="Helvetica"/>
-          <w:sz w:val="24"/>
-          <w:szCs w:val="28"/>
-        </w:rPr>
-        <w:t>.</w:t>
-      </w:r>
     </w:p>
     <w:p>
       <w:pPr>
@@ -2090,7 +2375,23 @@
           <w:sz w:val="24"/>
           <w:szCs w:val="28"/>
         </w:rPr>
-        <w:t>Proficient in dealing with numbers, and doing</w:t>
+        <w:t>Pro</w:t>
+      </w:r>
+      <w:r>
+        <w:rPr>
+          <w:rFonts w:ascii="Helvetica" w:hAnsi="Helvetica" w:cs="Helvetica"/>
+          <w:sz w:val="24"/>
+          <w:szCs w:val="28"/>
+        </w:rPr>
+        <w:t>ficient in dealing with numbers</w:t>
+      </w:r>
+      <w:r>
+        <w:rPr>
+          <w:rFonts w:ascii="Helvetica" w:hAnsi="Helvetica" w:cs="Helvetica"/>
+          <w:sz w:val="24"/>
+          <w:szCs w:val="28"/>
+        </w:rPr>
+        <w:t xml:space="preserve"> and doing</w:t>
       </w:r>
       <w:r>
         <w:rPr>
@@ -2129,15 +2430,55 @@
           <w:sz w:val="24"/>
           <w:szCs w:val="28"/>
         </w:rPr>
-        <w:t>Being cautious, l</w:t>
-      </w:r>
-      <w:r>
-        <w:rPr>
-          <w:rFonts w:ascii="Helvetica" w:hAnsi="Helvetica" w:cs="Helvetica"/>
-          <w:sz w:val="24"/>
-          <w:szCs w:val="28"/>
-        </w:rPr>
-        <w:t xml:space="preserve">ike </w:t>
+        <w:t>Is</w:t>
+      </w:r>
+      <w:r>
+        <w:rPr>
+          <w:rFonts w:ascii="Helvetica" w:hAnsi="Helvetica" w:cs="Helvetica"/>
+          <w:sz w:val="24"/>
+          <w:szCs w:val="28"/>
+        </w:rPr>
+        <w:t xml:space="preserve"> cautious</w:t>
+      </w:r>
+      <w:r>
+        <w:rPr>
+          <w:rFonts w:ascii="Helvetica" w:hAnsi="Helvetica" w:cs="Helvetica"/>
+          <w:sz w:val="24"/>
+          <w:szCs w:val="28"/>
+        </w:rPr>
+        <w:t>;</w:t>
+      </w:r>
+      <w:r>
+        <w:rPr>
+          <w:rFonts w:ascii="Helvetica" w:hAnsi="Helvetica" w:cs="Helvetica"/>
+          <w:sz w:val="24"/>
+          <w:szCs w:val="28"/>
+        </w:rPr>
+        <w:t xml:space="preserve"> l</w:t>
+      </w:r>
+      <w:r>
+        <w:rPr>
+          <w:rFonts w:ascii="Helvetica" w:hAnsi="Helvetica" w:cs="Helvetica"/>
+          <w:sz w:val="24"/>
+          <w:szCs w:val="28"/>
+        </w:rPr>
+        <w:t>ike</w:t>
+      </w:r>
+      <w:r>
+        <w:rPr>
+          <w:rFonts w:ascii="Helvetica" w:hAnsi="Helvetica" w:cs="Helvetica"/>
+          <w:sz w:val="24"/>
+          <w:szCs w:val="28"/>
+        </w:rPr>
+        <w:t>s</w:t>
+      </w:r>
+      <w:r>
+        <w:rPr>
+          <w:rFonts w:ascii="Helvetica" w:hAnsi="Helvetica" w:cs="Helvetica"/>
+          <w:sz w:val="24"/>
+          <w:szCs w:val="28"/>
+        </w:rPr>
+        <w:t xml:space="preserve"> </w:t>
       </w:r>
       <w:r>
         <w:rPr>
@@ -2169,7 +2510,39 @@
           <w:sz w:val="24"/>
           <w:szCs w:val="28"/>
         </w:rPr>
-        <w:t xml:space="preserve">solution on the paper before putting them into a formal paper. </w:t>
+        <w:t>solution</w:t>
+      </w:r>
+      <w:r>
+        <w:rPr>
+          <w:rFonts w:ascii="Helvetica" w:hAnsi="Helvetica" w:cs="Helvetica"/>
+          <w:sz w:val="24"/>
+          <w:szCs w:val="28"/>
+        </w:rPr>
+        <w:t>s</w:t>
+      </w:r>
+      <w:r>
+        <w:rPr>
+          <w:rFonts w:ascii="Helvetica" w:hAnsi="Helvetica" w:cs="Helvetica"/>
+          <w:sz w:val="24"/>
+          <w:szCs w:val="28"/>
+        </w:rPr>
+        <w:t xml:space="preserve"> on paper before putting them into a formal </w:t>
+      </w:r>
+      <w:r>
+        <w:rPr>
+          <w:rFonts w:ascii="Helvetica" w:hAnsi="Helvetica" w:cs="Helvetica"/>
+          <w:sz w:val="24"/>
+          <w:szCs w:val="28"/>
+        </w:rPr>
+        <w:t>document</w:t>
+      </w:r>
+      <w:r>
+        <w:rPr>
+          <w:rFonts w:ascii="Helvetica" w:hAnsi="Helvetica" w:cs="Helvetica"/>
+          <w:sz w:val="24"/>
+          <w:szCs w:val="28"/>
+        </w:rPr>
+        <w:t xml:space="preserve"> </w:t>
       </w:r>
     </w:p>
     <w:p>
@@ -2192,7 +2565,23 @@
           <w:sz w:val="24"/>
           <w:szCs w:val="24"/>
         </w:rPr>
-        <w:t xml:space="preserve">Prefers having work that </w:t>
+        <w:t xml:space="preserve">Prefers </w:t>
+      </w:r>
+      <w:r>
+        <w:rPr>
+          <w:rFonts w:ascii="Helvetica" w:hAnsi="Helvetica" w:cs="Helvetica"/>
+          <w:sz w:val="24"/>
+          <w:szCs w:val="24"/>
+        </w:rPr>
+        <w:t>to have</w:t>
+      </w:r>
+      <w:r>
+        <w:rPr>
+          <w:rFonts w:ascii="Helvetica" w:hAnsi="Helvetica" w:cs="Helvetica"/>
+          <w:sz w:val="24"/>
+          <w:szCs w:val="24"/>
+        </w:rPr>
+        <w:t xml:space="preserve"> work that </w:t>
       </w:r>
       <w:r>
         <w:rPr>
@@ -2208,49 +2597,47 @@
           <w:sz w:val="24"/>
           <w:szCs w:val="24"/>
         </w:rPr>
-        <w:t>s a challenge, normal assignme</w:t>
-      </w:r>
-      <w:r>
-        <w:rPr>
-          <w:rFonts w:ascii="Helvetica" w:hAnsi="Helvetica" w:cs="Helvetica"/>
-          <w:sz w:val="24"/>
-          <w:szCs w:val="24"/>
-        </w:rPr>
-        <w:t xml:space="preserve">nt and </w:t>
-      </w:r>
-      <w:proofErr w:type="spellStart"/>
-      <w:r>
-        <w:rPr>
-          <w:rFonts w:ascii="Helvetica" w:hAnsi="Helvetica" w:cs="Helvetica"/>
-          <w:sz w:val="24"/>
-          <w:szCs w:val="24"/>
-        </w:rPr>
-        <w:t>homeworks</w:t>
-      </w:r>
-      <w:proofErr w:type="spellEnd"/>
-      <w:r>
-        <w:rPr>
-          <w:rFonts w:ascii="Helvetica" w:hAnsi="Helvetica" w:cs="Helvetica"/>
-          <w:sz w:val="24"/>
-          <w:szCs w:val="24"/>
-        </w:rPr>
-        <w:t xml:space="preserve"> are too bored</w:t>
-      </w:r>
-      <w:r>
-        <w:rPr>
-          <w:rFonts w:ascii="Helvetica" w:hAnsi="Helvetica" w:cs="Helvetica"/>
-          <w:sz w:val="24"/>
-          <w:szCs w:val="24"/>
-        </w:rPr>
-        <w:t xml:space="preserve"> for her</w:t>
-      </w:r>
-      <w:r>
-        <w:rPr>
-          <w:rFonts w:ascii="Helvetica" w:hAnsi="Helvetica" w:cs="Helvetica"/>
-          <w:sz w:val="24"/>
-          <w:szCs w:val="24"/>
-        </w:rPr>
-        <w:t>.</w:t>
+        <w:t>s a challenge</w:t>
+      </w:r>
+      <w:r>
+        <w:rPr>
+          <w:rFonts w:ascii="Helvetica" w:hAnsi="Helvetica" w:cs="Helvetica"/>
+          <w:sz w:val="24"/>
+          <w:szCs w:val="24"/>
+        </w:rPr>
+        <w:t>;</w:t>
+      </w:r>
+      <w:r>
+        <w:rPr>
+          <w:rFonts w:ascii="Helvetica" w:hAnsi="Helvetica" w:cs="Helvetica"/>
+          <w:sz w:val="24"/>
+          <w:szCs w:val="24"/>
+        </w:rPr>
+        <w:t xml:space="preserve"> normal assignme</w:t>
+      </w:r>
+      <w:r>
+        <w:rPr>
+          <w:rFonts w:ascii="Helvetica" w:hAnsi="Helvetica" w:cs="Helvetica"/>
+          <w:sz w:val="24"/>
+          <w:szCs w:val="24"/>
+        </w:rPr>
+        <w:t>nt and homework</w:t>
+      </w:r>
+      <w:r>
+        <w:rPr>
+          <w:rFonts w:ascii="Helvetica" w:hAnsi="Helvetica" w:cs="Helvetica"/>
+          <w:sz w:val="24"/>
+          <w:szCs w:val="24"/>
+        </w:rPr>
+        <w:t xml:space="preserve"> </w:t>
+      </w:r>
+      <w:r>
+        <w:rPr>
+          <w:rFonts w:ascii="Helvetica" w:hAnsi="Helvetica" w:cs="Helvetica"/>
+          <w:sz w:val="24"/>
+          <w:szCs w:val="24"/>
+        </w:rPr>
+        <w:t>is too boring for him</w:t>
       </w:r>
     </w:p>
     <w:p>
@@ -2273,7 +2660,15 @@
           <w:sz w:val="24"/>
           <w:szCs w:val="28"/>
         </w:rPr>
-        <w:t>know</w:t>
+        <w:t>K</w:t>
+      </w:r>
+      <w:r>
+        <w:rPr>
+          <w:rFonts w:ascii="Helvetica" w:hAnsi="Helvetica" w:cs="Helvetica"/>
+          <w:sz w:val="24"/>
+          <w:szCs w:val="28"/>
+        </w:rPr>
+        <w:t>now</w:t>
       </w:r>
       <w:r>
         <w:rPr>
@@ -2305,7 +2700,7 @@
           <w:sz w:val="24"/>
           <w:szCs w:val="28"/>
         </w:rPr>
-        <w:t>,</w:t>
+        <w:t>;</w:t>
       </w:r>
       <w:r>
         <w:rPr>
@@ -2329,15 +2724,7 @@
           <w:sz w:val="24"/>
           <w:szCs w:val="28"/>
         </w:rPr>
-        <w:t xml:space="preserve"> to process data.</w:t>
-      </w:r>
-      <w:r>
-        <w:rPr>
-          <w:rFonts w:ascii="Helvetica" w:hAnsi="Helvetica" w:cs="Helvetica"/>
-          <w:sz w:val="24"/>
-          <w:szCs w:val="28"/>
-        </w:rPr>
-        <w:t>.</w:t>
+        <w:t xml:space="preserve"> to process data</w:t>
       </w:r>
     </w:p>
     <w:p>
@@ -2360,15 +2747,47 @@
           <w:sz w:val="24"/>
           <w:szCs w:val="28"/>
         </w:rPr>
-        <w:t xml:space="preserve">Does </w:t>
-      </w:r>
-      <w:r>
-        <w:rPr>
-          <w:rFonts w:ascii="Helvetica" w:hAnsi="Helvetica" w:cs="Helvetica"/>
-          <w:sz w:val="24"/>
-          <w:szCs w:val="28"/>
-        </w:rPr>
-        <w:t xml:space="preserve">know how to interact with electronic device , but </w:t>
+        <w:t>Kn</w:t>
+      </w:r>
+      <w:r>
+        <w:rPr>
+          <w:rFonts w:ascii="Helvetica" w:hAnsi="Helvetica" w:cs="Helvetica"/>
+          <w:sz w:val="24"/>
+          <w:szCs w:val="28"/>
+        </w:rPr>
+        <w:t>ow</w:t>
+      </w:r>
+      <w:r>
+        <w:rPr>
+          <w:rFonts w:ascii="Helvetica" w:hAnsi="Helvetica" w:cs="Helvetica"/>
+          <w:sz w:val="24"/>
+          <w:szCs w:val="28"/>
+        </w:rPr>
+        <w:t>s</w:t>
+      </w:r>
+      <w:r>
+        <w:rPr>
+          <w:rFonts w:ascii="Helvetica" w:hAnsi="Helvetica" w:cs="Helvetica"/>
+          <w:sz w:val="24"/>
+          <w:szCs w:val="28"/>
+        </w:rPr>
+        <w:t xml:space="preserve"> how to i</w:t>
+      </w:r>
+      <w:r>
+        <w:rPr>
+          <w:rFonts w:ascii="Helvetica" w:hAnsi="Helvetica" w:cs="Helvetica"/>
+          <w:sz w:val="24"/>
+          <w:szCs w:val="28"/>
+        </w:rPr>
+        <w:t>nteract with electronic devices</w:t>
+      </w:r>
+      <w:r>
+        <w:rPr>
+          <w:rFonts w:ascii="Helvetica" w:hAnsi="Helvetica" w:cs="Helvetica"/>
+          <w:sz w:val="24"/>
+          <w:szCs w:val="28"/>
+        </w:rPr>
+        <w:t xml:space="preserve"> but </w:t>
       </w:r>
       <w:r>
         <w:rPr>
@@ -2408,7 +2827,15 @@
           <w:sz w:val="24"/>
           <w:szCs w:val="28"/>
         </w:rPr>
-        <w:t>, always</w:t>
+        <w:t>;</w:t>
+      </w:r>
+      <w:r>
+        <w:rPr>
+          <w:rFonts w:ascii="Helvetica" w:hAnsi="Helvetica" w:cs="Helvetica"/>
+          <w:sz w:val="24"/>
+          <w:szCs w:val="28"/>
+        </w:rPr>
+        <w:t xml:space="preserve"> always</w:t>
       </w:r>
       <w:r>
         <w:rPr>
@@ -2432,15 +2859,15 @@
           <w:sz w:val="24"/>
           <w:szCs w:val="28"/>
         </w:rPr>
-        <w:t>book with her</w:t>
-      </w:r>
-      <w:r>
-        <w:rPr>
-          <w:rFonts w:ascii="Helvetica" w:hAnsi="Helvetica" w:cs="Helvetica"/>
-          <w:sz w:val="24"/>
-          <w:szCs w:val="28"/>
-        </w:rPr>
-        <w:t>.</w:t>
+        <w:t xml:space="preserve">book with </w:t>
+      </w:r>
+      <w:r>
+        <w:rPr>
+          <w:rFonts w:ascii="Helvetica" w:hAnsi="Helvetica" w:cs="Helvetica"/>
+          <w:sz w:val="24"/>
+          <w:szCs w:val="28"/>
+        </w:rPr>
+        <w:t>him</w:t>
       </w:r>
     </w:p>
     <w:p>
@@ -2463,117 +2890,107 @@
           <w:sz w:val="24"/>
           <w:szCs w:val="28"/>
         </w:rPr>
-        <w:t>Always complain about the time that the TA needs to mark her assignment, as it always takes few weeks to have any feedback from the TA in general.</w:t>
+        <w:t>Always complain about the time that the TA</w:t>
+      </w:r>
+      <w:r>
+        <w:rPr>
+          <w:rFonts w:ascii="Helvetica" w:hAnsi="Helvetica" w:cs="Helvetica"/>
+          <w:sz w:val="24"/>
+          <w:szCs w:val="28"/>
+        </w:rPr>
+        <w:t>s</w:t>
+      </w:r>
+      <w:r>
+        <w:rPr>
+          <w:rFonts w:ascii="Helvetica" w:hAnsi="Helvetica" w:cs="Helvetica"/>
+          <w:sz w:val="24"/>
+          <w:szCs w:val="28"/>
+        </w:rPr>
+        <w:t xml:space="preserve"> needs to mark </w:t>
+      </w:r>
+      <w:r>
+        <w:rPr>
+          <w:rFonts w:ascii="Helvetica" w:hAnsi="Helvetica" w:cs="Helvetica"/>
+          <w:sz w:val="24"/>
+          <w:szCs w:val="28"/>
+        </w:rPr>
+        <w:t>his assignment</w:t>
+      </w:r>
+      <w:r>
+        <w:rPr>
+          <w:rFonts w:ascii="Helvetica" w:hAnsi="Helvetica" w:cs="Helvetica"/>
+          <w:sz w:val="24"/>
+          <w:szCs w:val="28"/>
+        </w:rPr>
+        <w:t xml:space="preserve"> as it always takes</w:t>
+      </w:r>
+      <w:r>
+        <w:rPr>
+          <w:rFonts w:ascii="Helvetica" w:hAnsi="Helvetica" w:cs="Helvetica"/>
+          <w:sz w:val="24"/>
+          <w:szCs w:val="28"/>
+        </w:rPr>
+        <w:t xml:space="preserve"> a</w:t>
+      </w:r>
+      <w:r>
+        <w:rPr>
+          <w:rFonts w:ascii="Helvetica" w:hAnsi="Helvetica" w:cs="Helvetica"/>
+          <w:sz w:val="24"/>
+          <w:szCs w:val="28"/>
+        </w:rPr>
+        <w:t xml:space="preserve"> few weeks to </w:t>
+      </w:r>
+      <w:r>
+        <w:rPr>
+          <w:rFonts w:ascii="Helvetica" w:hAnsi="Helvetica" w:cs="Helvetica"/>
+          <w:sz w:val="24"/>
+          <w:szCs w:val="28"/>
+        </w:rPr>
+        <w:t>get</w:t>
+      </w:r>
+      <w:r>
+        <w:rPr>
+          <w:rFonts w:ascii="Helvetica" w:hAnsi="Helvetica" w:cs="Helvetica"/>
+          <w:sz w:val="24"/>
+          <w:szCs w:val="28"/>
+        </w:rPr>
+        <w:t xml:space="preserve"> any </w:t>
+      </w:r>
+      <w:r>
+        <w:rPr>
+          <w:rFonts w:ascii="Helvetica" w:hAnsi="Helvetica" w:cs="Helvetica"/>
+          <w:sz w:val="24"/>
+          <w:szCs w:val="28"/>
+        </w:rPr>
+        <w:t>feedback from the TAs in his field in general</w:t>
       </w:r>
     </w:p>
     <w:p>
       <w:pPr>
-        <w:pStyle w:val="ListParagraph"/>
-        <w:spacing w:line="480" w:lineRule="auto"/>
-        <w:rPr>
-          <w:rFonts w:ascii="Helvetica" w:hAnsi="Helvetica" w:cs="Helvetica"/>
-          <w:sz w:val="24"/>
-          <w:szCs w:val="28"/>
-        </w:rPr>
-      </w:pPr>
+        <w:pStyle w:val="Heading1"/>
+      </w:pPr>
+      <w:bookmarkStart w:id="5" w:name="_Toc369102765"/>
     </w:p>
     <w:p>
       <w:pPr>
-        <w:pStyle w:val="ListParagraph"/>
-        <w:spacing w:line="480" w:lineRule="auto"/>
-        <w:rPr>
-          <w:rFonts w:ascii="Helvetica" w:hAnsi="Helvetica" w:cs="Helvetica"/>
-          <w:sz w:val="24"/>
-          <w:szCs w:val="28"/>
-        </w:rPr>
-      </w:pPr>
+        <w:rPr>
+          <w:rFonts w:ascii="Helvetica" w:hAnsi="Helvetica" w:cs="Helvetica"/>
+          <w:sz w:val="36"/>
+          <w:szCs w:val="36"/>
+        </w:rPr>
+      </w:pPr>
+      <w:r>
+        <w:br w:type="page"/>
+      </w:r>
     </w:p>
     <w:p>
       <w:pPr>
-        <w:pStyle w:val="ListParagraph"/>
-        <w:spacing w:line="480" w:lineRule="auto"/>
-        <w:rPr>
-          <w:rFonts w:ascii="Helvetica" w:hAnsi="Helvetica" w:cs="Helvetica"/>
-          <w:sz w:val="24"/>
-          <w:szCs w:val="28"/>
-        </w:rPr>
-      </w:pPr>
-    </w:p>
-    <w:p>
-      <w:pPr>
-        <w:pStyle w:val="ListParagraph"/>
-        <w:spacing w:line="480" w:lineRule="auto"/>
-        <w:rPr>
-          <w:rFonts w:ascii="Helvetica" w:hAnsi="Helvetica" w:cs="Helvetica"/>
-          <w:sz w:val="24"/>
-          <w:szCs w:val="28"/>
-        </w:rPr>
-      </w:pPr>
-    </w:p>
-    <w:p>
-      <w:pPr>
-        <w:pStyle w:val="ListParagraph"/>
-        <w:spacing w:line="480" w:lineRule="auto"/>
-        <w:rPr>
-          <w:rFonts w:ascii="Helvetica" w:hAnsi="Helvetica" w:cs="Helvetica"/>
-          <w:sz w:val="24"/>
-          <w:szCs w:val="28"/>
-        </w:rPr>
-      </w:pPr>
-    </w:p>
-    <w:p>
-      <w:pPr>
-        <w:pStyle w:val="ListParagraph"/>
-        <w:spacing w:line="480" w:lineRule="auto"/>
-        <w:rPr>
-          <w:rFonts w:ascii="Helvetica" w:hAnsi="Helvetica" w:cs="Helvetica"/>
-          <w:sz w:val="24"/>
-          <w:szCs w:val="28"/>
-        </w:rPr>
-      </w:pPr>
-    </w:p>
-    <w:p>
-      <w:pPr>
-        <w:pStyle w:val="ListParagraph"/>
-        <w:spacing w:line="480" w:lineRule="auto"/>
-        <w:rPr>
-          <w:rFonts w:ascii="Helvetica" w:hAnsi="Helvetica" w:cs="Helvetica"/>
-          <w:sz w:val="24"/>
-          <w:szCs w:val="28"/>
-        </w:rPr>
-      </w:pPr>
-    </w:p>
-    <w:p>
-      <w:pPr>
-        <w:pStyle w:val="ListParagraph"/>
-        <w:spacing w:line="480" w:lineRule="auto"/>
-        <w:rPr>
-          <w:rFonts w:ascii="Helvetica" w:hAnsi="Helvetica" w:cs="Helvetica"/>
-          <w:sz w:val="24"/>
-          <w:szCs w:val="28"/>
-        </w:rPr>
-      </w:pPr>
-    </w:p>
-    <w:p>
-      <w:pPr>
-        <w:pStyle w:val="ListParagraph"/>
-        <w:spacing w:line="480" w:lineRule="auto"/>
-        <w:rPr>
-          <w:rFonts w:ascii="Helvetica" w:hAnsi="Helvetica" w:cs="Helvetica"/>
-          <w:sz w:val="24"/>
-          <w:szCs w:val="28"/>
-        </w:rPr>
-      </w:pPr>
-    </w:p>
-    <w:p>
-      <w:pPr>
         <w:pStyle w:val="Heading1"/>
         <w:rPr>
           <w:sz w:val="24"/>
         </w:rPr>
       </w:pPr>
-      <w:bookmarkStart w:id="5" w:name="_Toc369102765"/>
-      <w:bookmarkStart w:id="6" w:name="_Toc495868390"/>
+      <w:bookmarkStart w:id="6" w:name="_Toc495870506"/>
       <w:r>
         <w:lastRenderedPageBreak/>
         <w:t>Ruby Hayden: TA</w:t>
@@ -2624,7 +3041,23 @@
           <w:sz w:val="24"/>
           <w:szCs w:val="28"/>
         </w:rPr>
-        <w:t>Enthusiastic and slightly childish personality. Wants students to get more students into the field of statistics by making it more exciting and making the entry barrier a little lower</w:t>
+        <w:t xml:space="preserve">Enthusiastic and slightly childish personality. Wants </w:t>
+      </w:r>
+      <w:r>
+        <w:rPr>
+          <w:rFonts w:ascii="Helvetica" w:hAnsi="Helvetica" w:cs="Helvetica"/>
+          <w:sz w:val="24"/>
+          <w:szCs w:val="28"/>
+        </w:rPr>
+        <w:t xml:space="preserve">students to get more </w:t>
+      </w:r>
+      <w:r>
+        <w:rPr>
+          <w:rFonts w:ascii="Helvetica" w:hAnsi="Helvetica" w:cs="Helvetica"/>
+          <w:sz w:val="24"/>
+          <w:szCs w:val="28"/>
+        </w:rPr>
+        <w:t>into the field of statistics by making it more exciting and making the entry barrier a little lower</w:t>
       </w:r>
     </w:p>
     <w:p>
@@ -2670,7 +3103,23 @@
           <w:sz w:val="24"/>
           <w:szCs w:val="28"/>
         </w:rPr>
-        <w:t>Excellent mathematical capabilities. Can quite literally solve some integrals in her head</w:t>
+        <w:t xml:space="preserve">Excellent mathematical capabilities. </w:t>
+      </w:r>
+      <w:r>
+        <w:rPr>
+          <w:rFonts w:ascii="Helvetica" w:hAnsi="Helvetica" w:cs="Helvetica"/>
+          <w:sz w:val="24"/>
+          <w:szCs w:val="28"/>
+        </w:rPr>
+        <w:t>Is able to</w:t>
+      </w:r>
+      <w:r>
+        <w:rPr>
+          <w:rFonts w:ascii="Helvetica" w:hAnsi="Helvetica" w:cs="Helvetica"/>
+          <w:sz w:val="24"/>
+          <w:szCs w:val="28"/>
+        </w:rPr>
+        <w:t xml:space="preserve"> solve some integrals in her head</w:t>
       </w:r>
     </w:p>
     <w:p>
@@ -2693,7 +3142,15 @@
           <w:sz w:val="24"/>
           <w:szCs w:val="28"/>
         </w:rPr>
-        <w:t>Somewhat familiar with computers and technology. Can use social media apps and has some MySQL knowledge. Uses an iPhone X smartphone</w:t>
+        <w:t>Somewhat familiar with computers and technology. Can use social media app</w:t>
+      </w:r>
+      <w:r>
+        <w:rPr>
+          <w:rFonts w:ascii="Helvetica" w:hAnsi="Helvetica" w:cs="Helvetica"/>
+          <w:sz w:val="24"/>
+          <w:szCs w:val="28"/>
+        </w:rPr>
+        <w:t>s and has some MySQL knowledge</w:t>
       </w:r>
     </w:p>
     <w:p>
@@ -2716,7 +3173,7 @@
           <w:sz w:val="24"/>
           <w:szCs w:val="28"/>
         </w:rPr>
-        <w:t>Willing to learn new tech if she feels they are useful.</w:t>
+        <w:t>Uses an iPhone X smartphone</w:t>
       </w:r>
     </w:p>
     <w:p>
@@ -2739,20 +3196,91 @@
           <w:sz w:val="24"/>
           <w:szCs w:val="28"/>
         </w:rPr>
-        <w:t xml:space="preserve">Was TA for STAB22. As a TA, she was </w:t>
-      </w:r>
-      <w:r>
-        <w:rPr>
-          <w:rFonts w:ascii="Helvetica" w:hAnsi="Helvetica" w:cs="Helvetica"/>
-          <w:sz w:val="24"/>
-          <w:szCs w:val="28"/>
-        </w:rPr>
-        <w:t>responsible for marking and posting marks for her tutorials.</w:t>
+        <w:t>Willing to learn new tech</w:t>
+      </w:r>
+      <w:r>
+        <w:rPr>
+          <w:rFonts w:ascii="Helvetica" w:hAnsi="Helvetica" w:cs="Helvetica"/>
+          <w:sz w:val="24"/>
+          <w:szCs w:val="28"/>
+        </w:rPr>
+        <w:t>nology</w:t>
+      </w:r>
+      <w:r>
+        <w:rPr>
+          <w:rFonts w:ascii="Helvetica" w:hAnsi="Helvetica" w:cs="Helvetica"/>
+          <w:sz w:val="24"/>
+          <w:szCs w:val="28"/>
+        </w:rPr>
+        <w:t xml:space="preserve"> if she feels they are useful.</w:t>
       </w:r>
     </w:p>
     <w:p>
       <w:pPr>
         <w:pStyle w:val="ListParagraph"/>
+        <w:numPr>
+          <w:ilvl w:val="0"/>
+          <w:numId w:val="4"/>
+        </w:numPr>
+        <w:spacing w:line="480" w:lineRule="auto"/>
+        <w:rPr>
+          <w:rFonts w:ascii="Helvetica" w:hAnsi="Helvetica" w:cs="Helvetica"/>
+          <w:sz w:val="24"/>
+          <w:szCs w:val="28"/>
+        </w:rPr>
+      </w:pPr>
+      <w:r>
+        <w:rPr>
+          <w:rFonts w:ascii="Helvetica" w:hAnsi="Helvetica" w:cs="Helvetica"/>
+          <w:sz w:val="24"/>
+          <w:szCs w:val="28"/>
+        </w:rPr>
+        <w:t>Is a TA for STAB22.</w:t>
+      </w:r>
+      <w:r>
+        <w:rPr>
+          <w:rFonts w:ascii="Helvetica" w:hAnsi="Helvetica" w:cs="Helvetica"/>
+          <w:sz w:val="24"/>
+          <w:szCs w:val="28"/>
+        </w:rPr>
+        <w:t xml:space="preserve"> As a TA, she </w:t>
+      </w:r>
+      <w:r>
+        <w:rPr>
+          <w:rFonts w:ascii="Helvetica" w:hAnsi="Helvetica" w:cs="Helvetica"/>
+          <w:sz w:val="24"/>
+          <w:szCs w:val="28"/>
+        </w:rPr>
+        <w:t>is</w:t>
+      </w:r>
+      <w:r>
+        <w:rPr>
+          <w:rFonts w:ascii="Helvetica" w:hAnsi="Helvetica" w:cs="Helvetica"/>
+          <w:sz w:val="24"/>
+          <w:szCs w:val="28"/>
+        </w:rPr>
+        <w:t xml:space="preserve"> </w:t>
+      </w:r>
+      <w:r>
+        <w:rPr>
+          <w:rFonts w:ascii="Helvetica" w:hAnsi="Helvetica" w:cs="Helvetica"/>
+          <w:sz w:val="24"/>
+          <w:szCs w:val="28"/>
+        </w:rPr>
+        <w:t xml:space="preserve">responsible for marking and </w:t>
+      </w:r>
+      <w:r>
+        <w:rPr>
+          <w:rFonts w:ascii="Helvetica" w:hAnsi="Helvetica" w:cs="Helvetica"/>
+          <w:sz w:val="24"/>
+          <w:szCs w:val="28"/>
+        </w:rPr>
+        <w:t>posting marks for her tutorials</w:t>
+      </w:r>
+    </w:p>
+    <w:p>
+      <w:pPr>
+        <w:pStyle w:val="ListParagraph"/>
         <w:spacing w:line="480" w:lineRule="auto"/>
         <w:rPr>
           <w:rFonts w:ascii="Helvetica" w:hAnsi="Helvetica" w:cs="Helvetica"/>
@@ -2762,7 +3290,7 @@
       </w:pPr>
     </w:p>
     <w:sectPr>
-      <w:headerReference w:type="default" r:id="rId8"/>
+      <w:headerReference w:type="default" r:id="rId9"/>
       <w:pgSz w:w="12240" w:h="15840"/>
       <w:pgMar w:top="1440" w:right="1440" w:bottom="1440" w:left="1440" w:header="708" w:footer="708" w:gutter="0"/>
       <w:cols w:space="708"/>
@@ -2773,7 +3301,7 @@
 </file>
 
 <file path=word/endnotes.xml><?xml version="1.0" encoding="utf-8"?>
-<w:endnotes xmlns:wpc="http://schemas.microsoft.com/office/word/2010/wordprocessingCanvas" xmlns:mo="http://schemas.microsoft.com/office/mac/office/2008/main" xmlns:mc="http://schemas.openxmlformats.org/markup-compatibility/2006" xmlns:mv="urn:schemas-microsoft-com:mac:vml" xmlns:o="urn:schemas-microsoft-com:office:office" xmlns:r="http://schemas.openxmlformats.org/officeDocument/2006/relationships" xmlns:m="http://schemas.openxmlformats.org/officeDocument/2006/math" xmlns:v="urn:schemas-microsoft-com:vml" xmlns:wp14="http://schemas.microsoft.com/office/word/2010/wordprocessingDrawing" xmlns:wp="http://schemas.openxmlformats.org/drawingml/2006/wordprocessingDrawing" xmlns:w10="urn:schemas-microsoft-com:office:word" xmlns:w="http://schemas.openxmlformats.org/wordprocessingml/2006/main" xmlns:w14="http://schemas.microsoft.com/office/word/2010/wordml" xmlns:w15="http://schemas.microsoft.com/office/word/2012/wordml" xmlns:wpg="http://schemas.microsoft.com/office/word/2010/wordprocessingGroup" xmlns:wpi="http://schemas.microsoft.com/office/word/2010/wordprocessingInk" xmlns:wne="http://schemas.microsoft.com/office/word/2006/wordml" xmlns:wps="http://schemas.microsoft.com/office/word/2010/wordprocessingShape" mc:Ignorable="w14 w15 wp14">
+<w:endnotes xmlns:wpc="http://schemas.microsoft.com/office/word/2010/wordprocessingCanvas" xmlns:mc="http://schemas.openxmlformats.org/markup-compatibility/2006" xmlns:o="urn:schemas-microsoft-com:office:office" xmlns:r="http://schemas.openxmlformats.org/officeDocument/2006/relationships" xmlns:m="http://schemas.openxmlformats.org/officeDocument/2006/math" xmlns:v="urn:schemas-microsoft-com:vml" xmlns:wp14="http://schemas.microsoft.com/office/word/2010/wordprocessingDrawing" xmlns:wp="http://schemas.openxmlformats.org/drawingml/2006/wordprocessingDrawing" xmlns:w10="urn:schemas-microsoft-com:office:word" xmlns:w="http://schemas.openxmlformats.org/wordprocessingml/2006/main" xmlns:w14="http://schemas.microsoft.com/office/word/2010/wordml" xmlns:wpg="http://schemas.microsoft.com/office/word/2010/wordprocessingGroup" xmlns:wpi="http://schemas.microsoft.com/office/word/2010/wordprocessingInk" xmlns:wne="http://schemas.microsoft.com/office/word/2006/wordml" xmlns:wps="http://schemas.microsoft.com/office/word/2010/wordprocessingShape" mc:Ignorable="w14 wp14">
   <w:endnote w:type="separator" w:id="-1">
     <w:p>
       <w:pPr>
@@ -2798,7 +3326,7 @@
 </file>
 
 <file path=word/footnotes.xml><?xml version="1.0" encoding="utf-8"?>
-<w:footnotes xmlns:wpc="http://schemas.microsoft.com/office/word/2010/wordprocessingCanvas" xmlns:mo="http://schemas.microsoft.com/office/mac/office/2008/main" xmlns:mc="http://schemas.openxmlformats.org/markup-compatibility/2006" xmlns:mv="urn:schemas-microsoft-com:mac:vml" xmlns:o="urn:schemas-microsoft-com:office:office" xmlns:r="http://schemas.openxmlformats.org/officeDocument/2006/relationships" xmlns:m="http://schemas.openxmlformats.org/officeDocument/2006/math" xmlns:v="urn:schemas-microsoft-com:vml" xmlns:wp14="http://schemas.microsoft.com/office/word/2010/wordprocessingDrawing" xmlns:wp="http://schemas.openxmlformats.org/drawingml/2006/wordprocessingDrawing" xmlns:w10="urn:schemas-microsoft-com:office:word" xmlns:w="http://schemas.openxmlformats.org/wordprocessingml/2006/main" xmlns:w14="http://schemas.microsoft.com/office/word/2010/wordml" xmlns:w15="http://schemas.microsoft.com/office/word/2012/wordml" xmlns:wpg="http://schemas.microsoft.com/office/word/2010/wordprocessingGroup" xmlns:wpi="http://schemas.microsoft.com/office/word/2010/wordprocessingInk" xmlns:wne="http://schemas.microsoft.com/office/word/2006/wordml" xmlns:wps="http://schemas.microsoft.com/office/word/2010/wordprocessingShape" mc:Ignorable="w14 w15 wp14">
+<w:footnotes xmlns:wpc="http://schemas.microsoft.com/office/word/2010/wordprocessingCanvas" xmlns:mc="http://schemas.openxmlformats.org/markup-compatibility/2006" xmlns:o="urn:schemas-microsoft-com:office:office" xmlns:r="http://schemas.openxmlformats.org/officeDocument/2006/relationships" xmlns:m="http://schemas.openxmlformats.org/officeDocument/2006/math" xmlns:v="urn:schemas-microsoft-com:vml" xmlns:wp14="http://schemas.microsoft.com/office/word/2010/wordprocessingDrawing" xmlns:wp="http://schemas.openxmlformats.org/drawingml/2006/wordprocessingDrawing" xmlns:w10="urn:schemas-microsoft-com:office:word" xmlns:w="http://schemas.openxmlformats.org/wordprocessingml/2006/main" xmlns:w14="http://schemas.microsoft.com/office/word/2010/wordml" xmlns:wpg="http://schemas.microsoft.com/office/word/2010/wordprocessingGroup" xmlns:wpi="http://schemas.microsoft.com/office/word/2010/wordprocessingInk" xmlns:wne="http://schemas.microsoft.com/office/word/2006/wordml" xmlns:wps="http://schemas.microsoft.com/office/word/2010/wordprocessingShape" mc:Ignorable="w14 wp14">
   <w:footnote w:type="separator" w:id="-1">
     <w:p>
       <w:pPr>
@@ -2823,7 +3351,7 @@
 </file>
 
 <file path=word/header1.xml><?xml version="1.0" encoding="utf-8"?>
-<w:hdr xmlns:wpc="http://schemas.microsoft.com/office/word/2010/wordprocessingCanvas" xmlns:mo="http://schemas.microsoft.com/office/mac/office/2008/main" xmlns:mc="http://schemas.openxmlformats.org/markup-compatibility/2006" xmlns:mv="urn:schemas-microsoft-com:mac:vml" xmlns:o="urn:schemas-microsoft-com:office:office" xmlns:r="http://schemas.openxmlformats.org/officeDocument/2006/relationships" xmlns:m="http://schemas.openxmlformats.org/officeDocument/2006/math" xmlns:v="urn:schemas-microsoft-com:vml" xmlns:wp14="http://schemas.microsoft.com/office/word/2010/wordprocessingDrawing" xmlns:wp="http://schemas.openxmlformats.org/drawingml/2006/wordprocessingDrawing" xmlns:w10="urn:schemas-microsoft-com:office:word" xmlns:w="http://schemas.openxmlformats.org/wordprocessingml/2006/main" xmlns:w14="http://schemas.microsoft.com/office/word/2010/wordml" xmlns:w15="http://schemas.microsoft.com/office/word/2012/wordml" xmlns:wpg="http://schemas.microsoft.com/office/word/2010/wordprocessingGroup" xmlns:wpi="http://schemas.microsoft.com/office/word/2010/wordprocessingInk" xmlns:wne="http://schemas.microsoft.com/office/word/2006/wordml" xmlns:wps="http://schemas.microsoft.com/office/word/2010/wordprocessingShape" mc:Ignorable="w14 w15 wp14">
+<w:hdr xmlns:wpc="http://schemas.microsoft.com/office/word/2010/wordprocessingCanvas" xmlns:mc="http://schemas.openxmlformats.org/markup-compatibility/2006" xmlns:o="urn:schemas-microsoft-com:office:office" xmlns:r="http://schemas.openxmlformats.org/officeDocument/2006/relationships" xmlns:m="http://schemas.openxmlformats.org/officeDocument/2006/math" xmlns:v="urn:schemas-microsoft-com:vml" xmlns:wp14="http://schemas.microsoft.com/office/word/2010/wordprocessingDrawing" xmlns:wp="http://schemas.openxmlformats.org/drawingml/2006/wordprocessingDrawing" xmlns:w10="urn:schemas-microsoft-com:office:word" xmlns:w="http://schemas.openxmlformats.org/wordprocessingml/2006/main" xmlns:w14="http://schemas.microsoft.com/office/word/2010/wordml" xmlns:wpg="http://schemas.microsoft.com/office/word/2010/wordprocessingGroup" xmlns:wpi="http://schemas.microsoft.com/office/word/2010/wordprocessingInk" xmlns:wne="http://schemas.microsoft.com/office/word/2006/wordml" xmlns:wps="http://schemas.microsoft.com/office/word/2010/wordprocessingShape" mc:Ignorable="w14 wp14">
   <w:sdt>
     <w:sdtPr>
       <w:id w:val="371432375"/>
@@ -2856,7 +3384,7 @@
           <w:rPr>
             <w:noProof/>
           </w:rPr>
-          <w:t>1</w:t>
+          <w:t>4</w:t>
         </w:r>
         <w:r>
           <w:rPr>
@@ -2876,7 +3404,7 @@
 </file>
 
 <file path=word/numbering.xml><?xml version="1.0" encoding="utf-8"?>
-<w:numbering xmlns:wpc="http://schemas.microsoft.com/office/word/2010/wordprocessingCanvas" xmlns:mo="http://schemas.microsoft.com/office/mac/office/2008/main" xmlns:mc="http://schemas.openxmlformats.org/markup-compatibility/2006" xmlns:mv="urn:schemas-microsoft-com:mac:vml" xmlns:o="urn:schemas-microsoft-com:office:office" xmlns:r="http://schemas.openxmlformats.org/officeDocument/2006/relationships" xmlns:m="http://schemas.openxmlformats.org/officeDocument/2006/math" xmlns:v="urn:schemas-microsoft-com:vml" xmlns:wp14="http://schemas.microsoft.com/office/word/2010/wordprocessingDrawing" xmlns:wp="http://schemas.openxmlformats.org/drawingml/2006/wordprocessingDrawing" xmlns:w10="urn:schemas-microsoft-com:office:word" xmlns:w="http://schemas.openxmlformats.org/wordprocessingml/2006/main" xmlns:w14="http://schemas.microsoft.com/office/word/2010/wordml" xmlns:w15="http://schemas.microsoft.com/office/word/2012/wordml" xmlns:wpg="http://schemas.microsoft.com/office/word/2010/wordprocessingGroup" xmlns:wpi="http://schemas.microsoft.com/office/word/2010/wordprocessingInk" xmlns:wne="http://schemas.microsoft.com/office/word/2006/wordml" xmlns:wps="http://schemas.microsoft.com/office/word/2010/wordprocessingShape" mc:Ignorable="w14 w15 wp14">
+<w:numbering xmlns:wpc="http://schemas.microsoft.com/office/word/2010/wordprocessingCanvas" xmlns:mc="http://schemas.openxmlformats.org/markup-compatibility/2006" xmlns:o="urn:schemas-microsoft-com:office:office" xmlns:r="http://schemas.openxmlformats.org/officeDocument/2006/relationships" xmlns:m="http://schemas.openxmlformats.org/officeDocument/2006/math" xmlns:v="urn:schemas-microsoft-com:vml" xmlns:wp14="http://schemas.microsoft.com/office/word/2010/wordprocessingDrawing" xmlns:wp="http://schemas.openxmlformats.org/drawingml/2006/wordprocessingDrawing" xmlns:w10="urn:schemas-microsoft-com:office:word" xmlns:w="http://schemas.openxmlformats.org/wordprocessingml/2006/main" xmlns:w14="http://schemas.microsoft.com/office/word/2010/wordml" xmlns:wpg="http://schemas.microsoft.com/office/word/2010/wordprocessingGroup" xmlns:wpi="http://schemas.microsoft.com/office/word/2010/wordprocessingInk" xmlns:wne="http://schemas.microsoft.com/office/word/2006/wordml" xmlns:wps="http://schemas.microsoft.com/office/word/2010/wordprocessingShape" mc:Ignorable="w14 wp14">
   <w:abstractNum w:abstractNumId="0">
     <w:nsid w:val="1D447606"/>
     <w:multiLevelType w:val="hybridMultilevel"/>
@@ -4157,7 +4685,7 @@
 </file>
 
 <file path=word/styles.xml><?xml version="1.0" encoding="utf-8"?>
-<w:styles xmlns:mc="http://schemas.openxmlformats.org/markup-compatibility/2006" xmlns:r="http://schemas.openxmlformats.org/officeDocument/2006/relationships" xmlns:w="http://schemas.openxmlformats.org/wordprocessingml/2006/main" xmlns:w14="http://schemas.microsoft.com/office/word/2010/wordml" xmlns:w15="http://schemas.microsoft.com/office/word/2012/wordml" mc:Ignorable="w14 w15">
+<w:styles xmlns:mc="http://schemas.openxmlformats.org/markup-compatibility/2006" xmlns:r="http://schemas.openxmlformats.org/officeDocument/2006/relationships" xmlns:w="http://schemas.openxmlformats.org/wordprocessingml/2006/main" xmlns:w14="http://schemas.microsoft.com/office/word/2010/wordml" mc:Ignorable="w14">
   <w:docDefaults>
     <w:rPrDefault>
       <w:rPr>
@@ -4173,371 +4701,546 @@
       </w:pPr>
     </w:pPrDefault>
   </w:docDefaults>
-  <w:latentStyles w:defLockedState="0" w:defUIPriority="99" w:defSemiHidden="0" w:defUnhideWhenUsed="0" w:defQFormat="0" w:count="382">
-    <w:lsdException w:name="Normal" w:uiPriority="0" w:qFormat="1"/>
-    <w:lsdException w:name="heading 1" w:uiPriority="9" w:qFormat="1"/>
-    <w:lsdException w:name="heading 2" w:semiHidden="1" w:uiPriority="9" w:unhideWhenUsed="1" w:qFormat="1"/>
-    <w:lsdException w:name="heading 3" w:semiHidden="1" w:uiPriority="9" w:unhideWhenUsed="1" w:qFormat="1"/>
-    <w:lsdException w:name="heading 4" w:semiHidden="1" w:uiPriority="9" w:unhideWhenUsed="1" w:qFormat="1"/>
-    <w:lsdException w:name="heading 5" w:semiHidden="1" w:uiPriority="9" w:unhideWhenUsed="1" w:qFormat="1"/>
-    <w:lsdException w:name="heading 6" w:semiHidden="1" w:uiPriority="9" w:unhideWhenUsed="1" w:qFormat="1"/>
-    <w:lsdException w:name="heading 7" w:semiHidden="1" w:uiPriority="9" w:unhideWhenUsed="1" w:qFormat="1"/>
-    <w:lsdException w:name="heading 8" w:semiHidden="1" w:uiPriority="9" w:unhideWhenUsed="1" w:qFormat="1"/>
-    <w:lsdException w:name="heading 9" w:semiHidden="1" w:uiPriority="9" w:unhideWhenUsed="1" w:qFormat="1"/>
-    <w:lsdException w:name="index 1" w:semiHidden="1" w:unhideWhenUsed="1"/>
-    <w:lsdException w:name="index 2" w:semiHidden="1" w:unhideWhenUsed="1"/>
-    <w:lsdException w:name="index 3" w:semiHidden="1" w:unhideWhenUsed="1"/>
-    <w:lsdException w:name="index 4" w:semiHidden="1" w:unhideWhenUsed="1"/>
-    <w:lsdException w:name="index 5" w:semiHidden="1" w:unhideWhenUsed="1"/>
-    <w:lsdException w:name="index 6" w:semiHidden="1" w:unhideWhenUsed="1"/>
-    <w:lsdException w:name="index 7" w:semiHidden="1" w:unhideWhenUsed="1"/>
-    <w:lsdException w:name="index 8" w:semiHidden="1" w:unhideWhenUsed="1"/>
-    <w:lsdException w:name="index 9" w:semiHidden="1" w:unhideWhenUsed="1"/>
-    <w:lsdException w:name="toc 1" w:semiHidden="1" w:uiPriority="39" w:unhideWhenUsed="1"/>
-    <w:lsdException w:name="toc 2" w:semiHidden="1" w:uiPriority="39" w:unhideWhenUsed="1"/>
-    <w:lsdException w:name="toc 3" w:semiHidden="1" w:uiPriority="39" w:unhideWhenUsed="1"/>
-    <w:lsdException w:name="toc 4" w:semiHidden="1" w:uiPriority="39" w:unhideWhenUsed="1"/>
-    <w:lsdException w:name="toc 5" w:semiHidden="1" w:uiPriority="39" w:unhideWhenUsed="1"/>
-    <w:lsdException w:name="toc 6" w:semiHidden="1" w:uiPriority="39" w:unhideWhenUsed="1"/>
-    <w:lsdException w:name="toc 7" w:semiHidden="1" w:uiPriority="39" w:unhideWhenUsed="1"/>
-    <w:lsdException w:name="toc 8" w:semiHidden="1" w:uiPriority="39" w:unhideWhenUsed="1"/>
-    <w:lsdException w:name="toc 9" w:semiHidden="1" w:uiPriority="39" w:unhideWhenUsed="1"/>
-    <w:lsdException w:name="Normal Indent" w:semiHidden="1" w:unhideWhenUsed="1"/>
-    <w:lsdException w:name="footnote text" w:semiHidden="1" w:unhideWhenUsed="1"/>
-    <w:lsdException w:name="annotation text" w:semiHidden="1" w:unhideWhenUsed="1"/>
-    <w:lsdException w:name="header" w:semiHidden="1" w:unhideWhenUsed="1"/>
-    <w:lsdException w:name="footer" w:semiHidden="1" w:unhideWhenUsed="1"/>
-    <w:lsdException w:name="index heading" w:semiHidden="1" w:unhideWhenUsed="1"/>
-    <w:lsdException w:name="caption" w:semiHidden="1" w:uiPriority="35" w:unhideWhenUsed="1" w:qFormat="1"/>
-    <w:lsdException w:name="table of figures" w:semiHidden="1" w:unhideWhenUsed="1"/>
-    <w:lsdException w:name="envelope address" w:semiHidden="1" w:unhideWhenUsed="1"/>
-    <w:lsdException w:name="envelope return" w:semiHidden="1" w:unhideWhenUsed="1"/>
-    <w:lsdException w:name="footnote reference" w:semiHidden="1" w:unhideWhenUsed="1"/>
-    <w:lsdException w:name="annotation reference" w:semiHidden="1" w:unhideWhenUsed="1"/>
-    <w:lsdException w:name="line number" w:semiHidden="1" w:unhideWhenUsed="1"/>
-    <w:lsdException w:name="page number" w:semiHidden="1" w:unhideWhenUsed="1"/>
-    <w:lsdException w:name="endnote reference" w:semiHidden="1" w:unhideWhenUsed="1"/>
-    <w:lsdException w:name="endnote text" w:semiHidden="1" w:unhideWhenUsed="1"/>
-    <w:lsdException w:name="table of authorities" w:semiHidden="1" w:unhideWhenUsed="1"/>
-    <w:lsdException w:name="macro" w:semiHidden="1" w:unhideWhenUsed="1"/>
-    <w:lsdException w:name="toa heading" w:semiHidden="1" w:unhideWhenUsed="1"/>
-    <w:lsdException w:name="List" w:semiHidden="1" w:unhideWhenUsed="1"/>
-    <w:lsdException w:name="List Bullet" w:semiHidden="1" w:unhideWhenUsed="1"/>
-    <w:lsdException w:name="List Number" w:semiHidden="1" w:unhideWhenUsed="1"/>
-    <w:lsdException w:name="List 2" w:semiHidden="1" w:unhideWhenUsed="1"/>
-    <w:lsdException w:name="List 3" w:semiHidden="1" w:unhideWhenUsed="1"/>
-    <w:lsdException w:name="List 4" w:semiHidden="1" w:unhideWhenUsed="1"/>
-    <w:lsdException w:name="List 5" w:semiHidden="1" w:unhideWhenUsed="1"/>
-    <w:lsdException w:name="List Bullet 2" w:semiHidden="1" w:unhideWhenUsed="1"/>
-    <w:lsdException w:name="List Bullet 3" w:semiHidden="1" w:unhideWhenUsed="1"/>
-    <w:lsdException w:name="List Bullet 4" w:semiHidden="1" w:unhideWhenUsed="1"/>
-    <w:lsdException w:name="List Bullet 5" w:semiHidden="1" w:unhideWhenUsed="1"/>
-    <w:lsdException w:name="List Number 2" w:semiHidden="1" w:unhideWhenUsed="1"/>
-    <w:lsdException w:name="List Number 3" w:semiHidden="1" w:unhideWhenUsed="1"/>
-    <w:lsdException w:name="List Number 4" w:semiHidden="1" w:unhideWhenUsed="1"/>
-    <w:lsdException w:name="List Number 5" w:semiHidden="1" w:unhideWhenUsed="1"/>
-    <w:lsdException w:name="Title" w:uiPriority="10" w:qFormat="1"/>
-    <w:lsdException w:name="Closing" w:semiHidden="1" w:unhideWhenUsed="1"/>
-    <w:lsdException w:name="Signature" w:semiHidden="1" w:unhideWhenUsed="1"/>
-    <w:lsdException w:name="Default Paragraph Font" w:semiHidden="1" w:uiPriority="1" w:unhideWhenUsed="1"/>
-    <w:lsdException w:name="Body Text" w:semiHidden="1" w:unhideWhenUsed="1"/>
-    <w:lsdException w:name="Body Text Indent" w:semiHidden="1" w:unhideWhenUsed="1"/>
-    <w:lsdException w:name="List Continue" w:semiHidden="1" w:unhideWhenUsed="1"/>
-    <w:lsdException w:name="List Continue 2" w:semiHidden="1" w:unhideWhenUsed="1"/>
-    <w:lsdException w:name="List Continue 3" w:semiHidden="1" w:unhideWhenUsed="1"/>
-    <w:lsdException w:name="List Continue 4" w:semiHidden="1" w:unhideWhenUsed="1"/>
-    <w:lsdException w:name="List Continue 5" w:semiHidden="1" w:unhideWhenUsed="1"/>
-    <w:lsdException w:name="Message Header" w:semiHidden="1" w:unhideWhenUsed="1"/>
-    <w:lsdException w:name="Subtitle" w:uiPriority="11" w:qFormat="1"/>
-    <w:lsdException w:name="Salutation" w:semiHidden="1" w:unhideWhenUsed="1"/>
-    <w:lsdException w:name="Date" w:semiHidden="1" w:unhideWhenUsed="1"/>
-    <w:lsdException w:name="Body Text First Indent" w:semiHidden="1" w:unhideWhenUsed="1"/>
-    <w:lsdException w:name="Body Text First Indent 2" w:semiHidden="1" w:unhideWhenUsed="1"/>
-    <w:lsdException w:name="Note Heading" w:semiHidden="1" w:unhideWhenUsed="1"/>
-    <w:lsdException w:name="Body Text 2" w:semiHidden="1" w:unhideWhenUsed="1"/>
-    <w:lsdException w:name="Body Text 3" w:semiHidden="1" w:unhideWhenUsed="1"/>
-    <w:lsdException w:name="Body Text Indent 2" w:semiHidden="1" w:unhideWhenUsed="1"/>
-    <w:lsdException w:name="Body Text Indent 3" w:semiHidden="1" w:unhideWhenUsed="1"/>
-    <w:lsdException w:name="Block Text" w:semiHidden="1" w:unhideWhenUsed="1"/>
-    <w:lsdException w:name="Hyperlink" w:semiHidden="1" w:unhideWhenUsed="1"/>
-    <w:lsdException w:name="FollowedHyperlink" w:semiHidden="1" w:unhideWhenUsed="1"/>
-    <w:lsdException w:name="Strong" w:uiPriority="22" w:qFormat="1"/>
-    <w:lsdException w:name="Emphasis" w:uiPriority="20" w:qFormat="1"/>
-    <w:lsdException w:name="Document Map" w:semiHidden="1" w:unhideWhenUsed="1"/>
-    <w:lsdException w:name="Plain Text" w:semiHidden="1" w:unhideWhenUsed="1"/>
-    <w:lsdException w:name="E-mail Signature" w:semiHidden="1" w:unhideWhenUsed="1"/>
-    <w:lsdException w:name="HTML Top of Form" w:semiHidden="1" w:unhideWhenUsed="1"/>
-    <w:lsdException w:name="HTML Bottom of Form" w:semiHidden="1" w:unhideWhenUsed="1"/>
-    <w:lsdException w:name="Normal (Web)" w:semiHidden="1" w:unhideWhenUsed="1"/>
-    <w:lsdException w:name="HTML Acronym" w:semiHidden="1" w:unhideWhenUsed="1"/>
-    <w:lsdException w:name="HTML Address" w:semiHidden="1" w:unhideWhenUsed="1"/>
-    <w:lsdException w:name="HTML Cite" w:semiHidden="1" w:unhideWhenUsed="1"/>
-    <w:lsdException w:name="HTML Code" w:semiHidden="1" w:unhideWhenUsed="1"/>
-    <w:lsdException w:name="HTML Definition" w:semiHidden="1" w:unhideWhenUsed="1"/>
-    <w:lsdException w:name="HTML Keyboard" w:semiHidden="1" w:unhideWhenUsed="1"/>
-    <w:lsdException w:name="HTML Preformatted" w:semiHidden="1" w:unhideWhenUsed="1"/>
-    <w:lsdException w:name="HTML Sample" w:semiHidden="1" w:unhideWhenUsed="1"/>
-    <w:lsdException w:name="HTML Typewriter" w:semiHidden="1" w:unhideWhenUsed="1"/>
-    <w:lsdException w:name="HTML Variable" w:semiHidden="1" w:unhideWhenUsed="1"/>
-    <w:lsdException w:name="Normal Table" w:semiHidden="1" w:unhideWhenUsed="1"/>
-    <w:lsdException w:name="annotation subject" w:semiHidden="1" w:unhideWhenUsed="1"/>
-    <w:lsdException w:name="No List" w:semiHidden="1" w:unhideWhenUsed="1"/>
-    <w:lsdException w:name="Outline List 1" w:semiHidden="1" w:unhideWhenUsed="1"/>
-    <w:lsdException w:name="Outline List 2" w:semiHidden="1" w:unhideWhenUsed="1"/>
-    <w:lsdException w:name="Outline List 3" w:semiHidden="1" w:unhideWhenUsed="1"/>
-    <w:lsdException w:name="Table Simple 1" w:semiHidden="1" w:unhideWhenUsed="1"/>
-    <w:lsdException w:name="Table Simple 2" w:semiHidden="1" w:unhideWhenUsed="1"/>
-    <w:lsdException w:name="Table Simple 3" w:semiHidden="1" w:unhideWhenUsed="1"/>
-    <w:lsdException w:name="Table Classic 1" w:semiHidden="1" w:unhideWhenUsed="1"/>
-    <w:lsdException w:name="Table Classic 2" w:semiHidden="1" w:unhideWhenUsed="1"/>
-    <w:lsdException w:name="Table Classic 3" w:semiHidden="1" w:unhideWhenUsed="1"/>
-    <w:lsdException w:name="Table Classic 4" w:semiHidden="1" w:unhideWhenUsed="1"/>
-    <w:lsdException w:name="Table Colorful 1" w:semiHidden="1" w:unhideWhenUsed="1"/>
-    <w:lsdException w:name="Table Colorful 2" w:semiHidden="1" w:unhideWhenUsed="1"/>
-    <w:lsdException w:name="Table Colorful 3" w:semiHidden="1" w:unhideWhenUsed="1"/>
-    <w:lsdException w:name="Table Columns 1" w:semiHidden="1" w:unhideWhenUsed="1"/>
-    <w:lsdException w:name="Table Columns 2" w:semiHidden="1" w:unhideWhenUsed="1"/>
-    <w:lsdException w:name="Table Columns 3" w:semiHidden="1" w:unhideWhenUsed="1"/>
-    <w:lsdException w:name="Table Columns 4" w:semiHidden="1" w:unhideWhenUsed="1"/>
-    <w:lsdException w:name="Table Columns 5" w:semiHidden="1" w:unhideWhenUsed="1"/>
-    <w:lsdException w:name="Table Grid 1" w:semiHidden="1" w:unhideWhenUsed="1"/>
-    <w:lsdException w:name="Table Grid 2" w:semiHidden="1" w:unhideWhenUsed="1"/>
-    <w:lsdException w:name="Table Grid 3" w:semiHidden="1" w:unhideWhenUsed="1"/>
-    <w:lsdException w:name="Table Grid 4" w:semiHidden="1" w:unhideWhenUsed="1"/>
-    <w:lsdException w:name="Table Grid 5" w:semiHidden="1" w:unhideWhenUsed="1"/>
-    <w:lsdException w:name="Table Grid 6" w:semiHidden="1" w:unhideWhenUsed="1"/>
-    <w:lsdException w:name="Table Grid 7" w:semiHidden="1" w:unhideWhenUsed="1"/>
-    <w:lsdException w:name="Table Grid 8" w:semiHidden="1" w:unhideWhenUsed="1"/>
-    <w:lsdException w:name="Table List 1" w:semiHidden="1" w:unhideWhenUsed="1"/>
-    <w:lsdException w:name="Table List 2" w:semiHidden="1" w:unhideWhenUsed="1"/>
-    <w:lsdException w:name="Table List 3" w:semiHidden="1" w:unhideWhenUsed="1"/>
-    <w:lsdException w:name="Table List 4" w:semiHidden="1" w:unhideWhenUsed="1"/>
-    <w:lsdException w:name="Table List 5" w:semiHidden="1" w:unhideWhenUsed="1"/>
-    <w:lsdException w:name="Table List 6" w:semiHidden="1" w:unhideWhenUsed="1"/>
-    <w:lsdException w:name="Table List 7" w:semiHidden="1" w:unhideWhenUsed="1"/>
-    <w:lsdException w:name="Table List 8" w:semiHidden="1" w:unhideWhenUsed="1"/>
-    <w:lsdException w:name="Table 3D effects 1" w:semiHidden="1" w:unhideWhenUsed="1"/>
-    <w:lsdException w:name="Table 3D effects 2" w:semiHidden="1" w:unhideWhenUsed="1"/>
-    <w:lsdException w:name="Table 3D effects 3" w:semiHidden="1" w:unhideWhenUsed="1"/>
-    <w:lsdException w:name="Table Contemporary" w:semiHidden="1" w:unhideWhenUsed="1"/>
-    <w:lsdException w:name="Table Elegant" w:semiHidden="1" w:unhideWhenUsed="1"/>
-    <w:lsdException w:name="Table Professional" w:semiHidden="1" w:unhideWhenUsed="1"/>
-    <w:lsdException w:name="Table Subtle 1" w:semiHidden="1" w:unhideWhenUsed="1"/>
-    <w:lsdException w:name="Table Subtle 2" w:semiHidden="1" w:unhideWhenUsed="1"/>
-    <w:lsdException w:name="Table Web 1" w:semiHidden="1" w:unhideWhenUsed="1"/>
-    <w:lsdException w:name="Table Web 2" w:semiHidden="1" w:unhideWhenUsed="1"/>
-    <w:lsdException w:name="Table Web 3" w:semiHidden="1" w:unhideWhenUsed="1"/>
-    <w:lsdException w:name="Balloon Text" w:semiHidden="1" w:unhideWhenUsed="1"/>
-    <w:lsdException w:name="Table Grid" w:uiPriority="39"/>
-    <w:lsdException w:name="Table Theme" w:semiHidden="1" w:unhideWhenUsed="1"/>
-    <w:lsdException w:name="Placeholder Text" w:semiHidden="1"/>
-    <w:lsdException w:name="No Spacing" w:uiPriority="1" w:qFormat="1"/>
-    <w:lsdException w:name="Light Shading" w:uiPriority="60"/>
-    <w:lsdException w:name="Light List" w:uiPriority="61"/>
-    <w:lsdException w:name="Light Grid" w:uiPriority="62"/>
-    <w:lsdException w:name="Medium Shading 1" w:uiPriority="63"/>
-    <w:lsdException w:name="Medium Shading 2" w:uiPriority="64"/>
-    <w:lsdException w:name="Medium List 1" w:uiPriority="65"/>
-    <w:lsdException w:name="Medium List 2" w:uiPriority="66"/>
-    <w:lsdException w:name="Medium Grid 1" w:uiPriority="67"/>
-    <w:lsdException w:name="Medium Grid 2" w:uiPriority="68"/>
-    <w:lsdException w:name="Medium Grid 3" w:uiPriority="69"/>
-    <w:lsdException w:name="Dark List" w:uiPriority="70"/>
-    <w:lsdException w:name="Colorful Shading" w:uiPriority="71"/>
-    <w:lsdException w:name="Colorful List" w:uiPriority="72"/>
-    <w:lsdException w:name="Colorful Grid" w:uiPriority="73"/>
-    <w:lsdException w:name="Light Shading Accent 1" w:uiPriority="60"/>
-    <w:lsdException w:name="Light List Accent 1" w:uiPriority="61"/>
-    <w:lsdException w:name="Light Grid Accent 1" w:uiPriority="62"/>
-    <w:lsdException w:name="Medium Shading 1 Accent 1" w:uiPriority="63"/>
-    <w:lsdException w:name="Medium Shading 2 Accent 1" w:uiPriority="64"/>
-    <w:lsdException w:name="Medium List 1 Accent 1" w:uiPriority="65"/>
-    <w:lsdException w:name="Revision" w:semiHidden="1"/>
-    <w:lsdException w:name="List Paragraph" w:uiPriority="34" w:qFormat="1"/>
-    <w:lsdException w:name="Quote" w:uiPriority="29" w:qFormat="1"/>
-    <w:lsdException w:name="Intense Quote" w:uiPriority="30" w:qFormat="1"/>
-    <w:lsdException w:name="Medium List 2 Accent 1" w:uiPriority="66"/>
-    <w:lsdException w:name="Medium Grid 1 Accent 1" w:uiPriority="67"/>
-    <w:lsdException w:name="Medium Grid 2 Accent 1" w:uiPriority="68"/>
-    <w:lsdException w:name="Medium Grid 3 Accent 1" w:uiPriority="69"/>
-    <w:lsdException w:name="Dark List Accent 1" w:uiPriority="70"/>
-    <w:lsdException w:name="Colorful Shading Accent 1" w:uiPriority="71"/>
-    <w:lsdException w:name="Colorful List Accent 1" w:uiPriority="72"/>
-    <w:lsdException w:name="Colorful Grid Accent 1" w:uiPriority="73"/>
-    <w:lsdException w:name="Light Shading Accent 2" w:uiPriority="60"/>
-    <w:lsdException w:name="Light List Accent 2" w:uiPriority="61"/>
-    <w:lsdException w:name="Light Grid Accent 2" w:uiPriority="62"/>
-    <w:lsdException w:name="Medium Shading 1 Accent 2" w:uiPriority="63"/>
-    <w:lsdException w:name="Medium Shading 2 Accent 2" w:uiPriority="64"/>
-    <w:lsdException w:name="Medium List 1 Accent 2" w:uiPriority="65"/>
-    <w:lsdException w:name="Medium List 2 Accent 2" w:uiPriority="66"/>
-    <w:lsdException w:name="Medium Grid 1 Accent 2" w:uiPriority="67"/>
-    <w:lsdException w:name="Medium Grid 2 Accent 2" w:uiPriority="68"/>
-    <w:lsdException w:name="Medium Grid 3 Accent 2" w:uiPriority="69"/>
-    <w:lsdException w:name="Dark List Accent 2" w:uiPriority="70"/>
-    <w:lsdException w:name="Colorful Shading Accent 2" w:uiPriority="71"/>
-    <w:lsdException w:name="Colorful List Accent 2" w:uiPriority="72"/>
-    <w:lsdException w:name="Colorful Grid Accent 2" w:uiPriority="73"/>
-    <w:lsdException w:name="Light Shading Accent 3" w:uiPriority="60"/>
-    <w:lsdException w:name="Light List Accent 3" w:uiPriority="61"/>
-    <w:lsdException w:name="Light Grid Accent 3" w:uiPriority="62"/>
-    <w:lsdException w:name="Medium Shading 1 Accent 3" w:uiPriority="63"/>
-    <w:lsdException w:name="Medium Shading 2 Accent 3" w:uiPriority="64"/>
-    <w:lsdException w:name="Medium List 1 Accent 3" w:uiPriority="65"/>
-    <w:lsdException w:name="Medium List 2 Accent 3" w:uiPriority="66"/>
-    <w:lsdException w:name="Medium Grid 1 Accent 3" w:uiPriority="67"/>
-    <w:lsdException w:name="Medium Grid 2 Accent 3" w:uiPriority="68"/>
-    <w:lsdException w:name="Medium Grid 3 Accent 3" w:uiPriority="69"/>
-    <w:lsdException w:name="Dark List Accent 3" w:uiPriority="70"/>
-    <w:lsdException w:name="Colorful Shading Accent 3" w:uiPriority="71"/>
-    <w:lsdException w:name="Colorful List Accent 3" w:uiPriority="72"/>
-    <w:lsdException w:name="Colorful Grid Accent 3" w:uiPriority="73"/>
-    <w:lsdException w:name="Light Shading Accent 4" w:uiPriority="60"/>
-    <w:lsdException w:name="Light List Accent 4" w:uiPriority="61"/>
-    <w:lsdException w:name="Light Grid Accent 4" w:uiPriority="62"/>
-    <w:lsdException w:name="Medium Shading 1 Accent 4" w:uiPriority="63"/>
-    <w:lsdException w:name="Medium Shading 2 Accent 4" w:uiPriority="64"/>
-    <w:lsdException w:name="Medium List 1 Accent 4" w:uiPriority="65"/>
-    <w:lsdException w:name="Medium List 2 Accent 4" w:uiPriority="66"/>
-    <w:lsdException w:name="Medium Grid 1 Accent 4" w:uiPriority="67"/>
-    <w:lsdException w:name="Medium Grid 2 Accent 4" w:uiPriority="68"/>
-    <w:lsdException w:name="Medium Grid 3 Accent 4" w:uiPriority="69"/>
-    <w:lsdException w:name="Dark List Accent 4" w:uiPriority="70"/>
-    <w:lsdException w:name="Colorful Shading Accent 4" w:uiPriority="71"/>
-    <w:lsdException w:name="Colorful List Accent 4" w:uiPriority="72"/>
-    <w:lsdException w:name="Colorful Grid Accent 4" w:uiPriority="73"/>
-    <w:lsdException w:name="Light Shading Accent 5" w:uiPriority="60"/>
-    <w:lsdException w:name="Light List Accent 5" w:uiPriority="61"/>
-    <w:lsdException w:name="Light Grid Accent 5" w:uiPriority="62"/>
-    <w:lsdException w:name="Medium Shading 1 Accent 5" w:uiPriority="63"/>
-    <w:lsdException w:name="Medium Shading 2 Accent 5" w:uiPriority="64"/>
-    <w:lsdException w:name="Medium List 1 Accent 5" w:uiPriority="65"/>
-    <w:lsdException w:name="Medium List 2 Accent 5" w:uiPriority="66"/>
-    <w:lsdException w:name="Medium Grid 1 Accent 5" w:uiPriority="67"/>
-    <w:lsdException w:name="Medium Grid 2 Accent 5" w:uiPriority="68"/>
-    <w:lsdException w:name="Medium Grid 3 Accent 5" w:uiPriority="69"/>
-    <w:lsdException w:name="Dark List Accent 5" w:uiPriority="70"/>
-    <w:lsdException w:name="Colorful Shading Accent 5" w:uiPriority="71"/>
-    <w:lsdException w:name="Colorful List Accent 5" w:uiPriority="72"/>
-    <w:lsdException w:name="Colorful Grid Accent 5" w:uiPriority="73"/>
-    <w:lsdException w:name="Light Shading Accent 6" w:uiPriority="60"/>
-    <w:lsdException w:name="Light List Accent 6" w:uiPriority="61"/>
-    <w:lsdException w:name="Light Grid Accent 6" w:uiPriority="62"/>
-    <w:lsdException w:name="Medium Shading 1 Accent 6" w:uiPriority="63"/>
-    <w:lsdException w:name="Medium Shading 2 Accent 6" w:uiPriority="64"/>
-    <w:lsdException w:name="Medium List 1 Accent 6" w:uiPriority="65"/>
-    <w:lsdException w:name="Medium List 2 Accent 6" w:uiPriority="66"/>
-    <w:lsdException w:name="Medium Grid 1 Accent 6" w:uiPriority="67"/>
-    <w:lsdException w:name="Medium Grid 2 Accent 6" w:uiPriority="68"/>
-    <w:lsdException w:name="Medium Grid 3 Accent 6" w:uiPriority="69"/>
-    <w:lsdException w:name="Dark List Accent 6" w:uiPriority="70"/>
-    <w:lsdException w:name="Colorful Shading Accent 6" w:uiPriority="71"/>
-    <w:lsdException w:name="Colorful List Accent 6" w:uiPriority="72"/>
-    <w:lsdException w:name="Colorful Grid Accent 6" w:uiPriority="73"/>
-    <w:lsdException w:name="Subtle Emphasis" w:uiPriority="19" w:qFormat="1"/>
-    <w:lsdException w:name="Intense Emphasis" w:uiPriority="21" w:qFormat="1"/>
-    <w:lsdException w:name="Subtle Reference" w:uiPriority="31" w:qFormat="1"/>
-    <w:lsdException w:name="Intense Reference" w:uiPriority="32" w:qFormat="1"/>
-    <w:lsdException w:name="Book Title" w:uiPriority="33" w:qFormat="1"/>
-    <w:lsdException w:name="Bibliography" w:semiHidden="1" w:uiPriority="37" w:unhideWhenUsed="1"/>
-    <w:lsdException w:name="TOC Heading" w:semiHidden="1" w:uiPriority="39" w:unhideWhenUsed="1" w:qFormat="1"/>
-    <w:lsdException w:name="Grid Table 4" w:uiPriority="49"/>
-    <w:lsdException w:name="Grid Table 5 Dark" w:uiPriority="50"/>
-    <w:lsdException w:name="Grid Table 6 Colorful" w:uiPriority="51"/>
-    <w:lsdException w:name="Grid Table 7 Colorful" w:uiPriority="52"/>
-    <w:lsdException w:name="Grid Table 1 Light Accent 1" w:uiPriority="46"/>
-    <w:lsdException w:name="Grid Table 2 Accent 1" w:uiPriority="47"/>
-    <w:lsdException w:name="Grid Table 3 Accent 1" w:uiPriority="48"/>
-    <w:lsdException w:name="Grid Table 4 Accent 1" w:uiPriority="49"/>
-    <w:lsdException w:name="Grid Table 5 Dark Accent 1" w:uiPriority="50"/>
-    <w:lsdException w:name="Grid Table 6 Colorful Accent 1" w:uiPriority="51"/>
-    <w:lsdException w:name="Grid Table 7 Colorful Accent 1" w:uiPriority="52"/>
-    <w:lsdException w:name="Grid Table 1 Light Accent 2" w:uiPriority="46"/>
-    <w:lsdException w:name="Grid Table 2 Accent 2" w:uiPriority="47"/>
-    <w:lsdException w:name="Grid Table 3 Accent 2" w:uiPriority="48"/>
-    <w:lsdException w:name="Grid Table 4 Accent 2" w:uiPriority="49"/>
-    <w:lsdException w:name="Grid Table 5 Dark Accent 2" w:uiPriority="50"/>
-    <w:lsdException w:name="Grid Table 6 Colorful Accent 2" w:uiPriority="51"/>
-    <w:lsdException w:name="Grid Table 7 Colorful Accent 2" w:uiPriority="52"/>
-    <w:lsdException w:name="Grid Table 1 Light Accent 3" w:uiPriority="46"/>
-    <w:lsdException w:name="Grid Table 2 Accent 3" w:uiPriority="47"/>
-    <w:lsdException w:name="Grid Table 3 Accent 3" w:uiPriority="48"/>
-    <w:lsdException w:name="Grid Table 4 Accent 3" w:uiPriority="49"/>
-    <w:lsdException w:name="Grid Table 5 Dark Accent 3" w:uiPriority="50"/>
-    <w:lsdException w:name="Grid Table 6 Colorful Accent 3" w:uiPriority="51"/>
-    <w:lsdException w:name="Grid Table 7 Colorful Accent 3" w:uiPriority="52"/>
-    <w:lsdException w:name="Grid Table 1 Light Accent 4" w:uiPriority="46"/>
-    <w:lsdException w:name="Grid Table 2 Accent 4" w:uiPriority="47"/>
-    <w:lsdException w:name="Grid Table 3 Accent 4" w:uiPriority="48"/>
-    <w:lsdException w:name="Grid Table 4 Accent 4" w:uiPriority="49"/>
-    <w:lsdException w:name="Grid Table 5 Dark Accent 4" w:uiPriority="50"/>
-    <w:lsdException w:name="Grid Table 6 Colorful Accent 4" w:uiPriority="51"/>
-    <w:lsdException w:name="Grid Table 7 Colorful Accent 4" w:uiPriority="52"/>
-    <w:lsdException w:name="Grid Table 1 Light Accent 5" w:uiPriority="46"/>
-    <w:lsdException w:name="Grid Table 2 Accent 5" w:uiPriority="47"/>
-    <w:lsdException w:name="Grid Table 3 Accent 5" w:uiPriority="48"/>
-    <w:lsdException w:name="Grid Table 4 Accent 5" w:uiPriority="49"/>
-    <w:lsdException w:name="Grid Table 5 Dark Accent 5" w:uiPriority="50"/>
-    <w:lsdException w:name="Grid Table 6 Colorful Accent 5" w:uiPriority="51"/>
-    <w:lsdException w:name="Grid Table 7 Colorful Accent 5" w:uiPriority="52"/>
-    <w:lsdException w:name="Grid Table 1 Light Accent 6" w:uiPriority="46"/>
-    <w:lsdException w:name="Grid Table 2 Accent 6" w:uiPriority="47"/>
-    <w:lsdException w:name="Grid Table 3 Accent 6" w:uiPriority="48"/>
-    <w:lsdException w:name="Grid Table 4 Accent 6" w:uiPriority="49"/>
-    <w:lsdException w:name="Grid Table 5 Dark Accent 6" w:uiPriority="50"/>
-    <w:lsdException w:name="Grid Table 6 Colorful Accent 6" w:uiPriority="51"/>
-    <w:lsdException w:name="Grid Table 7 Colorful Accent 6" w:uiPriority="52"/>
-    <w:lsdException w:name="List Table 1 Light" w:uiPriority="46"/>
-    <w:lsdException w:name="List Table 2" w:uiPriority="47"/>
-    <w:lsdException w:name="List Table 3" w:uiPriority="48"/>
-    <w:lsdException w:name="List Table 4" w:uiPriority="49"/>
-    <w:lsdException w:name="List Table 5 Dark" w:uiPriority="50"/>
-    <w:lsdException w:name="List Table 6 Colorful" w:uiPriority="51"/>
-    <w:lsdException w:name="List Table 7 Colorful" w:uiPriority="52"/>
-    <w:lsdException w:name="List Table 1 Light Accent 1" w:uiPriority="46"/>
-    <w:lsdException w:name="List Table 2 Accent 1" w:uiPriority="47"/>
-    <w:lsdException w:name="List Table 3 Accent 1" w:uiPriority="48"/>
-    <w:lsdException w:name="List Table 4 Accent 1" w:uiPriority="49"/>
-    <w:lsdException w:name="List Table 5 Dark Accent 1" w:uiPriority="50"/>
-    <w:lsdException w:name="List Table 6 Colorful Accent 1" w:uiPriority="51"/>
-    <w:lsdException w:name="List Table 7 Colorful Accent 1" w:uiPriority="52"/>
-    <w:lsdException w:name="List Table 1 Light Accent 2" w:uiPriority="46"/>
-    <w:lsdException w:name="List Table 2 Accent 2" w:uiPriority="47"/>
-    <w:lsdException w:name="List Table 3 Accent 2" w:uiPriority="48"/>
-    <w:lsdException w:name="List Table 4 Accent 2" w:uiPriority="49"/>
-    <w:lsdException w:name="List Table 5 Dark Accent 2" w:uiPriority="50"/>
-    <w:lsdException w:name="List Table 6 Colorful Accent 2" w:uiPriority="51"/>
-    <w:lsdException w:name="List Table 7 Colorful Accent 2" w:uiPriority="52"/>
-    <w:lsdException w:name="List Table 1 Light Accent 3" w:uiPriority="46"/>
-    <w:lsdException w:name="List Table 2 Accent 3" w:uiPriority="47"/>
-    <w:lsdException w:name="List Table 3 Accent 3" w:uiPriority="48"/>
-    <w:lsdException w:name="List Table 4 Accent 3" w:uiPriority="49"/>
-    <w:lsdException w:name="List Table 5 Dark Accent 3" w:uiPriority="50"/>
-    <w:lsdException w:name="List Table 6 Colorful Accent 3" w:uiPriority="51"/>
-    <w:lsdException w:name="List Table 7 Colorful Accent 3" w:uiPriority="52"/>
-    <w:lsdException w:name="List Table 1 Light Accent 4" w:uiPriority="46"/>
-    <w:lsdException w:name="List Table 2 Accent 4" w:uiPriority="47"/>
-    <w:lsdException w:name="List Table 3 Accent 4" w:uiPriority="48"/>
-    <w:lsdException w:name="List Table 4 Accent 4" w:uiPriority="49"/>
-    <w:lsdException w:name="List Table 5 Dark Accent 4" w:uiPriority="50"/>
-    <w:lsdException w:name="List Table 6 Colorful Accent 4" w:uiPriority="51"/>
-    <w:lsdException w:name="List Table 7 Colorful Accent 4" w:uiPriority="52"/>
-    <w:lsdException w:name="List Table 1 Light Accent 5" w:uiPriority="46"/>
-    <w:lsdException w:name="List Table 2 Accent 5" w:uiPriority="47"/>
-    <w:lsdException w:name="List Table 3 Accent 5" w:uiPriority="48"/>
-    <w:lsdException w:name="List Table 4 Accent 5" w:uiPriority="49"/>
-    <w:lsdException w:name="List Table 5 Dark Accent 5" w:uiPriority="50"/>
-    <w:lsdException w:name="List Table 6 Colorful Accent 5" w:uiPriority="51"/>
-    <w:lsdException w:name="List Table 7 Colorful Accent 5" w:uiPriority="52"/>
-    <w:lsdException w:name="List Table 1 Light Accent 6" w:uiPriority="46"/>
-    <w:lsdException w:name="List Table 2 Accent 6" w:uiPriority="47"/>
-    <w:lsdException w:name="List Table 3 Accent 6" w:uiPriority="48"/>
-    <w:lsdException w:name="List Table 4 Accent 6" w:uiPriority="49"/>
-    <w:lsdException w:name="List Table 5 Dark Accent 6" w:uiPriority="50"/>
-    <w:lsdException w:name="List Table 6 Colorful Accent 6" w:uiPriority="51"/>
-    <w:lsdException w:name="List Table 7 Colorful Accent 6" w:uiPriority="52"/>
-    <w:lsdException w:name="Mention" w:semiHidden="1" w:unhideWhenUsed="1"/>
-    <w:lsdException w:name="Smart Hyperlink" w:semiHidden="1" w:unhideWhenUsed="1"/>
+  <w:latentStyles w:defLockedState="0" w:defUIPriority="99" w:defSemiHidden="1" w:defUnhideWhenUsed="1" w:defQFormat="0" w:count="267">
+    <w:lsdException w:name="Normal" w:semiHidden="0" w:uiPriority="0" w:unhideWhenUsed="0" w:qFormat="1"/>
+    <w:lsdException w:name="heading 1" w:semiHidden="0" w:uiPriority="9" w:unhideWhenUsed="0" w:qFormat="1"/>
+    <w:lsdException w:name="heading 2" w:uiPriority="9" w:qFormat="1"/>
+    <w:lsdException w:name="heading 3" w:uiPriority="9" w:qFormat="1"/>
+    <w:lsdException w:name="heading 4" w:uiPriority="9" w:qFormat="1"/>
+    <w:lsdException w:name="heading 5" w:uiPriority="9" w:qFormat="1"/>
+    <w:lsdException w:name="heading 6" w:uiPriority="9" w:qFormat="1"/>
+    <w:lsdException w:name="heading 7" w:uiPriority="9" w:qFormat="1"/>
+    <w:lsdException w:name="heading 8" w:uiPriority="9" w:qFormat="1"/>
+    <w:lsdException w:name="heading 9" w:uiPriority="9" w:qFormat="1"/>
+    <w:lsdException w:name="toc 1" w:uiPriority="39"/>
+    <w:lsdException w:name="toc 2" w:uiPriority="39"/>
+    <w:lsdException w:name="toc 3" w:uiPriority="39"/>
+    <w:lsdException w:name="toc 4" w:uiPriority="39"/>
+    <w:lsdException w:name="toc 5" w:uiPriority="39"/>
+    <w:lsdException w:name="toc 6" w:uiPriority="39"/>
+    <w:lsdException w:name="toc 7" w:uiPriority="39"/>
+    <w:lsdException w:name="toc 8" w:uiPriority="39"/>
+    <w:lsdException w:name="toc 9" w:uiPriority="39"/>
+    <w:lsdException w:name="caption" w:uiPriority="35" w:qFormat="1"/>
+    <w:lsdException w:name="Title" w:semiHidden="0" w:uiPriority="10" w:unhideWhenUsed="0" w:qFormat="1"/>
+    <w:lsdException w:name="Default Paragraph Font" w:uiPriority="1"/>
+    <w:lsdException w:name="Subtitle" w:semiHidden="0" w:uiPriority="11" w:unhideWhenUsed="0" w:qFormat="1"/>
+    <w:lsdException w:name="Strong" w:semiHidden="0" w:uiPriority="22" w:unhideWhenUsed="0" w:qFormat="1"/>
+    <w:lsdException w:name="Emphasis" w:semiHidden="0" w:uiPriority="20" w:unhideWhenUsed="0" w:qFormat="1"/>
+    <w:lsdException w:name="Table Grid" w:semiHidden="0" w:uiPriority="39" w:unhideWhenUsed="0"/>
+    <w:lsdException w:name="Placeholder Text" w:unhideWhenUsed="0"/>
+    <w:lsdException w:name="No Spacing" w:semiHidden="0" w:uiPriority="1" w:unhideWhenUsed="0" w:qFormat="1"/>
+    <w:lsdException w:name="Light Shading" w:semiHidden="0" w:uiPriority="60" w:unhideWhenUsed="0"/>
+    <w:lsdException w:name="Light List" w:semiHidden="0" w:uiPriority="61" w:unhideWhenUsed="0"/>
+    <w:lsdException w:name="Light Grid" w:semiHidden="0" w:uiPriority="62" w:unhideWhenUsed="0"/>
+    <w:lsdException w:name="Medium Shading 1" w:semiHidden="0" w:uiPriority="63" w:unhideWhenUsed="0"/>
+    <w:lsdException w:name="Medium Shading 2" w:semiHidden="0" w:uiPriority="64" w:unhideWhenUsed="0"/>
+    <w:lsdException w:name="Medium List 1" w:semiHidden="0" w:uiPriority="65" w:unhideWhenUsed="0"/>
+    <w:lsdException w:name="Medium List 2" w:semiHidden="0" w:uiPriority="66" w:unhideWhenUsed="0"/>
+    <w:lsdException w:name="Medium Grid 1" w:semiHidden="0" w:uiPriority="67" w:unhideWhenUsed="0"/>
+    <w:lsdException w:name="Medium Grid 2" w:semiHidden="0" w:uiPriority="68" w:unhideWhenUsed="0"/>
+    <w:lsdException w:name="Medium Grid 3" w:semiHidden="0" w:uiPriority="69" w:unhideWhenUsed="0"/>
+    <w:lsdException w:name="Dark List" w:semiHidden="0" w:uiPriority="70" w:unhideWhenUsed="0"/>
+    <w:lsdException w:name="Colorful Shading" w:semiHidden="0" w:uiPriority="71" w:unhideWhenUsed="0"/>
+    <w:lsdException w:name="Colorful List" w:semiHidden="0" w:uiPriority="72" w:unhideWhenUsed="0"/>
+    <w:lsdException w:name="Colorful Grid" w:semiHidden="0" w:uiPriority="73" w:unhideWhenUsed="0"/>
+    <w:lsdException w:name="Light Shading Accent 1" w:semiHidden="0" w:uiPriority="60" w:unhideWhenUsed="0"/>
+    <w:lsdException w:name="Light List Accent 1" w:semiHidden="0" w:uiPriority="61" w:unhideWhenUsed="0"/>
+    <w:lsdException w:name="Light Grid Accent 1" w:semiHidden="0" w:uiPriority="62" w:unhideWhenUsed="0"/>
+    <w:lsdException w:name="Medium Shading 1 Accent 1" w:semiHidden="0" w:uiPriority="63" w:unhideWhenUsed="0"/>
+    <w:lsdException w:name="Medium Shading 2 Accent 1" w:semiHidden="0" w:uiPriority="64" w:unhideWhenUsed="0"/>
+    <w:lsdException w:name="Medium List 1 Accent 1" w:semiHidden="0" w:uiPriority="65" w:unhideWhenUsed="0"/>
+    <w:lsdException w:name="Revision" w:unhideWhenUsed="0"/>
+    <w:lsdException w:name="List Paragraph" w:semiHidden="0" w:uiPriority="34" w:unhideWhenUsed="0" w:qFormat="1"/>
+    <w:lsdException w:name="Quote" w:semiHidden="0" w:uiPriority="29" w:unhideWhenUsed="0" w:qFormat="1"/>
+    <w:lsdException w:name="Intense Quote" w:semiHidden="0" w:uiPriority="30" w:unhideWhenUsed="0" w:qFormat="1"/>
+    <w:lsdException w:name="Medium List 2 Accent 1" w:semiHidden="0" w:uiPriority="66" w:unhideWhenUsed="0"/>
+    <w:lsdException w:name="Medium Grid 1 Accent 1" w:semiHidden="0" w:uiPriority="67" w:unhideWhenUsed="0"/>
+    <w:lsdException w:name="Medium Grid 2 Accent 1" w:semiHidden="0" w:uiPriority="68" w:unhideWhenUsed="0"/>
+    <w:lsdException w:name="Medium Grid 3 Accent 1" w:semiHidden="0" w:uiPriority="69" w:unhideWhenUsed="0"/>
+    <w:lsdException w:name="Dark List Accent 1" w:semiHidden="0" w:uiPriority="70" w:unhideWhenUsed="0"/>
+    <w:lsdException w:name="Colorful Shading Accent 1" w:semiHidden="0" w:uiPriority="71" w:unhideWhenUsed="0"/>
+    <w:lsdException w:name="Colorful List Accent 1" w:semiHidden="0" w:uiPriority="72" w:unhideWhenUsed="0"/>
+    <w:lsdException w:name="Colorful Grid Accent 1" w:semiHidden="0" w:uiPriority="73" w:unhideWhenUsed="0"/>
+    <w:lsdException w:name="Light Shading Accent 2" w:semiHidden="0" w:uiPriority="60" w:unhideWhenUsed="0"/>
+    <w:lsdException w:name="Light List Accent 2" w:semiHidden="0" w:uiPriority="61" w:unhideWhenUsed="0"/>
+    <w:lsdException w:name="Light Grid Accent 2" w:semiHidden="0" w:uiPriority="62" w:unhideWhenUsed="0"/>
+    <w:lsdException w:name="Medium Shading 1 Accent 2" w:semiHidden="0" w:uiPriority="63" w:unhideWhenUsed="0"/>
+    <w:lsdException w:name="Medium Shading 2 Accent 2" w:semiHidden="0" w:uiPriority="64" w:unhideWhenUsed="0"/>
+    <w:lsdException w:name="Medium List 1 Accent 2" w:semiHidden="0" w:uiPriority="65" w:unhideWhenUsed="0"/>
+    <w:lsdException w:name="Medium List 2 Accent 2" w:semiHidden="0" w:uiPriority="66" w:unhideWhenUsed="0"/>
+    <w:lsdException w:name="Medium Grid 1 Accent 2" w:semiHidden="0" w:uiPriority="67" w:unhideWhenUsed="0"/>
+    <w:lsdException w:name="Medium Grid 2 Accent 2" w:semiHidden="0" w:uiPriority="68" w:unhideWhenUsed="0"/>
+    <w:lsdException w:name="Medium Grid 3 Accent 2" w:semiHidden="0" w:uiPriority="69" w:unhideWhenUsed="0"/>
+    <w:lsdException w:name="Dark List Accent 2" w:semiHidden="0" w:uiPriority="70" w:unhideWhenUsed="0"/>
+    <w:lsdException w:name="Colorful Shading Accent 2" w:semiHidden="0" w:uiPriority="71" w:unhideWhenUsed="0"/>
+    <w:lsdException w:name="Colorful List Accent 2" w:semiHidden="0" w:uiPriority="72" w:unhideWhenUsed="0"/>
+    <w:lsdException w:name="Colorful Grid Accent 2" w:semiHidden="0" w:uiPriority="73" w:unhideWhenUsed="0"/>
+    <w:lsdException w:name="Light Shading Accent 3" w:semiHidden="0" w:uiPriority="60" w:unhideWhenUsed="0"/>
+    <w:lsdException w:name="Light List Accent 3" w:semiHidden="0" w:uiPriority="61" w:unhideWhenUsed="0"/>
+    <w:lsdException w:name="Light Grid Accent 3" w:semiHidden="0" w:uiPriority="62" w:unhideWhenUsed="0"/>
+    <w:lsdException w:name="Medium Shading 1 Accent 3" w:semiHidden="0" w:uiPriority="63" w:unhideWhenUsed="0"/>
+    <w:lsdException w:name="Medium Shading 2 Accent 3" w:semiHidden="0" w:uiPriority="64" w:unhideWhenUsed="0"/>
+    <w:lsdException w:name="Medium List 1 Accent 3" w:semiHidden="0" w:uiPriority="65" w:unhideWhenUsed="0"/>
+    <w:lsdException w:name="Medium List 2 Accent 3" w:semiHidden="0" w:uiPriority="66" w:unhideWhenUsed="0"/>
+    <w:lsdException w:name="Medium Grid 1 Accent 3" w:semiHidden="0" w:uiPriority="67" w:unhideWhenUsed="0"/>
+    <w:lsdException w:name="Medium Grid 2 Accent 3" w:semiHidden="0" w:uiPriority="68" w:unhideWhenUsed="0"/>
+    <w:lsdException w:name="Medium Grid 3 Accent 3" w:semiHidden="0" w:uiPriority="69" w:unhideWhenUsed="0"/>
+    <w:lsdException w:name="Dark List Accent 3" w:semiHidden="0" w:uiPriority="70" w:unhideWhenUsed="0"/>
+    <w:lsdException w:name="Colorful Shading Accent 3" w:semiHidden="0" w:uiPriority="71" w:unhideWhenUsed="0"/>
+    <w:lsdException w:name="Colorful List Accent 3" w:semiHidden="0" w:uiPriority="72" w:unhideWhenUsed="0"/>
+    <w:lsdException w:name="Colorful Grid Accent 3" w:semiHidden="0" w:uiPriority="73" w:unhideWhenUsed="0"/>
+    <w:lsdException w:name="Light Shading Accent 4" w:semiHidden="0" w:uiPriority="60" w:unhideWhenUsed="0"/>
+    <w:lsdException w:name="Light List Accent 4" w:semiHidden="0" w:uiPriority="61" w:unhideWhenUsed="0"/>
+    <w:lsdException w:name="Light Grid Accent 4" w:semiHidden="0" w:uiPriority="62" w:unhideWhenUsed="0"/>
+    <w:lsdException w:name="Medium Shading 1 Accent 4" w:semiHidden="0" w:uiPriority="63" w:unhideWhenUsed="0"/>
+    <w:lsdException w:name="Medium Shading 2 Accent 4" w:semiHidden="0" w:uiPriority="64" w:unhideWhenUsed="0"/>
+    <w:lsdException w:name="Medium List 1 Accent 4" w:semiHidden="0" w:uiPriority="65" w:unhideWhenUsed="0"/>
+    <w:lsdException w:name="Medium List 2 Accent 4" w:semiHidden="0" w:uiPriority="66" w:unhideWhenUsed="0"/>
+    <w:lsdException w:name="Medium Grid 1 Accent 4" w:semiHidden="0" w:uiPriority="67" w:unhideWhenUsed="0"/>
+    <w:lsdException w:name="Medium Grid 2 Accent 4" w:semiHidden="0" w:uiPriority="68" w:unhideWhenUsed="0"/>
+    <w:lsdException w:name="Medium Grid 3 Accent 4" w:semiHidden="0" w:uiPriority="69" w:unhideWhenUsed="0"/>
+    <w:lsdException w:name="Dark List Accent 4" w:semiHidden="0" w:uiPriority="70" w:unhideWhenUsed="0"/>
+    <w:lsdException w:name="Colorful Shading Accent 4" w:semiHidden="0" w:uiPriority="71" w:unhideWhenUsed="0"/>
+    <w:lsdException w:name="Colorful List Accent 4" w:semiHidden="0" w:uiPriority="72" w:unhideWhenUsed="0"/>
+    <w:lsdException w:name="Colorful Grid Accent 4" w:semiHidden="0" w:uiPriority="73" w:unhideWhenUsed="0"/>
+    <w:lsdException w:name="Light Shading Accent 5" w:semiHidden="0" w:uiPriority="60" w:unhideWhenUsed="0"/>
+    <w:lsdException w:name="Light List Accent 5" w:semiHidden="0" w:uiPriority="61" w:unhideWhenUsed="0"/>
+    <w:lsdException w:name="Light Grid Accent 5" w:semiHidden="0" w:uiPriority="62" w:unhideWhenUsed="0"/>
+    <w:lsdException w:name="Medium Shading 1 Accent 5" w:semiHidden="0" w:uiPriority="63" w:unhideWhenUsed="0"/>
+    <w:lsdException w:name="Medium Shading 2 Accent 5" w:semiHidden="0" w:uiPriority="64" w:unhideWhenUsed="0"/>
+    <w:lsdException w:name="Medium List 1 Accent 5" w:semiHidden="0" w:uiPriority="65" w:unhideWhenUsed="0"/>
+    <w:lsdException w:name="Medium List 2 Accent 5" w:semiHidden="0" w:uiPriority="66" w:unhideWhenUsed="0"/>
+    <w:lsdException w:name="Medium Grid 1 Accent 5" w:semiHidden="0" w:uiPriority="67" w:unhideWhenUsed="0"/>
+    <w:lsdException w:name="Medium Grid 2 Accent 5" w:semiHidden="0" w:uiPriority="68" w:unhideWhenUsed="0"/>
+    <w:lsdException w:name="Medium Grid 3 Accent 5" w:semiHidden="0" w:uiPriority="69" w:unhideWhenUsed="0"/>
+    <w:lsdException w:name="Dark List Accent 5" w:semiHidden="0" w:uiPriority="70" w:unhideWhenUsed="0"/>
+    <w:lsdException w:name="Colorful Shading Accent 5" w:semiHidden="0" w:uiPriority="71" w:unhideWhenUsed="0"/>
+    <w:lsdException w:name="Colorful List Accent 5" w:semiHidden="0" w:uiPriority="72" w:unhideWhenUsed="0"/>
+    <w:lsdException w:name="Colorful Grid Accent 5" w:semiHidden="0" w:uiPriority="73" w:unhideWhenUsed="0"/>
+    <w:lsdException w:name="Light Shading Accent 6" w:semiHidden="0" w:uiPriority="60" w:unhideWhenUsed="0"/>
+    <w:lsdException w:name="Light List Accent 6" w:semiHidden="0" w:uiPriority="61" w:unhideWhenUsed="0"/>
+    <w:lsdException w:name="Light Grid Accent 6" w:semiHidden="0" w:uiPriority="62" w:unhideWhenUsed="0"/>
+    <w:lsdException w:name="Medium Shading 1 Accent 6" w:semiHidden="0" w:uiPriority="63" w:unhideWhenUsed="0"/>
+    <w:lsdException w:name="Medium Shading 2 Accent 6" w:semiHidden="0" w:uiPriority="64" w:unhideWhenUsed="0"/>
+    <w:lsdException w:name="Medium List 1 Accent 6" w:semiHidden="0" w:uiPriority="65" w:unhideWhenUsed="0"/>
+    <w:lsdException w:name="Medium List 2 Accent 6" w:semiHidden="0" w:uiPriority="66" w:unhideWhenUsed="0"/>
+    <w:lsdException w:name="Medium Grid 1 Accent 6" w:semiHidden="0" w:uiPriority="67" w:unhideWhenUsed="0"/>
+    <w:lsdException w:name="Medium Grid 2 Accent 6" w:semiHidden="0" w:uiPriority="68" w:unhideWhenUsed="0"/>
+    <w:lsdException w:name="Medium Grid 3 Accent 6" w:semiHidden="0" w:uiPriority="69" w:unhideWhenUsed="0"/>
+    <w:lsdException w:name="Dark List Accent 6" w:semiHidden="0" w:uiPriority="70" w:unhideWhenUsed="0"/>
+    <w:lsdException w:name="Colorful Shading Accent 6" w:semiHidden="0" w:uiPriority="71" w:unhideWhenUsed="0"/>
+    <w:lsdException w:name="Colorful List Accent 6" w:semiHidden="0" w:uiPriority="72" w:unhideWhenUsed="0"/>
+    <w:lsdException w:name="Colorful Grid Accent 6" w:semiHidden="0" w:uiPriority="73" w:unhideWhenUsed="0"/>
+    <w:lsdException w:name="Subtle Emphasis" w:semiHidden="0" w:uiPriority="19" w:unhideWhenUsed="0" w:qFormat="1"/>
+    <w:lsdException w:name="Intense Emphasis" w:semiHidden="0" w:uiPriority="21" w:unhideWhenUsed="0" w:qFormat="1"/>
+    <w:lsdException w:name="Subtle Reference" w:semiHidden="0" w:uiPriority="31" w:unhideWhenUsed="0" w:qFormat="1"/>
+    <w:lsdException w:name="Intense Reference" w:semiHidden="0" w:uiPriority="32" w:unhideWhenUsed="0" w:qFormat="1"/>
+    <w:lsdException w:name="Book Title" w:semiHidden="0" w:uiPriority="33" w:unhideWhenUsed="0" w:qFormat="1"/>
+    <w:lsdException w:name="Bibliography" w:uiPriority="37"/>
+    <w:lsdException w:name="TOC Heading" w:uiPriority="39" w:qFormat="1"/>
+  </w:latentStyles>
+  <w:style w:type="paragraph" w:default="1" w:styleId="Normal">
+    <w:name w:val="Normal"/>
+    <w:qFormat/>
+  </w:style>
+  <w:style w:type="paragraph" w:styleId="Heading1">
+    <w:name w:val="heading 1"/>
+    <w:basedOn w:val="Normal"/>
+    <w:next w:val="Normal"/>
+    <w:link w:val="Heading1Char"/>
+    <w:uiPriority w:val="9"/>
+    <w:qFormat/>
+    <w:rsid w:val="00594C57"/>
+    <w:pPr>
+      <w:outlineLvl w:val="0"/>
+    </w:pPr>
+    <w:rPr>
+      <w:rFonts w:ascii="Helvetica" w:hAnsi="Helvetica" w:cs="Helvetica"/>
+      <w:sz w:val="36"/>
+      <w:szCs w:val="36"/>
+    </w:rPr>
+  </w:style>
+  <w:style w:type="paragraph" w:styleId="Heading3">
+    <w:name w:val="heading 3"/>
+    <w:basedOn w:val="Normal"/>
+    <w:next w:val="Normal"/>
+    <w:link w:val="Heading3Char"/>
+    <w:uiPriority w:val="9"/>
+    <w:semiHidden/>
+    <w:unhideWhenUsed/>
+    <w:qFormat/>
+    <w:rsid w:val="0065394C"/>
+    <w:pPr>
+      <w:keepNext/>
+      <w:keepLines/>
+      <w:spacing w:before="200" w:after="0"/>
+      <w:outlineLvl w:val="2"/>
+    </w:pPr>
+    <w:rPr>
+      <w:rFonts w:asciiTheme="majorHAnsi" w:eastAsiaTheme="majorEastAsia" w:hAnsiTheme="majorHAnsi" w:cstheme="majorBidi"/>
+      <w:b/>
+      <w:bCs/>
+      <w:color w:val="4472C4" w:themeColor="accent1"/>
+    </w:rPr>
+  </w:style>
+  <w:style w:type="character" w:default="1" w:styleId="DefaultParagraphFont">
+    <w:name w:val="Default Paragraph Font"/>
+    <w:uiPriority w:val="1"/>
+    <w:semiHidden/>
+    <w:unhideWhenUsed/>
+  </w:style>
+  <w:style w:type="table" w:default="1" w:styleId="TableNormal">
+    <w:name w:val="Normal Table"/>
+    <w:uiPriority w:val="99"/>
+    <w:semiHidden/>
+    <w:unhideWhenUsed/>
+    <w:tblPr>
+      <w:tblInd w:w="0" w:type="dxa"/>
+      <w:tblCellMar>
+        <w:top w:w="0" w:type="dxa"/>
+        <w:left w:w="108" w:type="dxa"/>
+        <w:bottom w:w="0" w:type="dxa"/>
+        <w:right w:w="108" w:type="dxa"/>
+      </w:tblCellMar>
+    </w:tblPr>
+  </w:style>
+  <w:style w:type="numbering" w:default="1" w:styleId="NoList">
+    <w:name w:val="No List"/>
+    <w:uiPriority w:val="99"/>
+    <w:semiHidden/>
+    <w:unhideWhenUsed/>
+  </w:style>
+  <w:style w:type="paragraph" w:styleId="ListParagraph">
+    <w:name w:val="List Paragraph"/>
+    <w:basedOn w:val="Normal"/>
+    <w:uiPriority w:val="34"/>
+    <w:qFormat/>
+    <w:rsid w:val="006B17AF"/>
+    <w:pPr>
+      <w:ind w:left="720"/>
+      <w:contextualSpacing/>
+    </w:pPr>
+  </w:style>
+  <w:style w:type="paragraph" w:styleId="Header">
+    <w:name w:val="header"/>
+    <w:basedOn w:val="Normal"/>
+    <w:link w:val="HeaderChar"/>
+    <w:uiPriority w:val="99"/>
+    <w:unhideWhenUsed/>
+    <w:rsid w:val="008B6E34"/>
+    <w:pPr>
+      <w:tabs>
+        <w:tab w:val="center" w:pos="4680"/>
+        <w:tab w:val="right" w:pos="9360"/>
+      </w:tabs>
+      <w:spacing w:after="0" w:line="240" w:lineRule="auto"/>
+    </w:pPr>
+  </w:style>
+  <w:style w:type="character" w:customStyle="1" w:styleId="HeaderChar">
+    <w:name w:val="Header Char"/>
+    <w:basedOn w:val="DefaultParagraphFont"/>
+    <w:link w:val="Header"/>
+    <w:uiPriority w:val="99"/>
+    <w:rsid w:val="008B6E34"/>
+  </w:style>
+  <w:style w:type="paragraph" w:styleId="Footer">
+    <w:name w:val="footer"/>
+    <w:basedOn w:val="Normal"/>
+    <w:link w:val="FooterChar"/>
+    <w:uiPriority w:val="99"/>
+    <w:unhideWhenUsed/>
+    <w:rsid w:val="008B6E34"/>
+    <w:pPr>
+      <w:tabs>
+        <w:tab w:val="center" w:pos="4680"/>
+        <w:tab w:val="right" w:pos="9360"/>
+      </w:tabs>
+      <w:spacing w:after="0" w:line="240" w:lineRule="auto"/>
+    </w:pPr>
+  </w:style>
+  <w:style w:type="character" w:customStyle="1" w:styleId="FooterChar">
+    <w:name w:val="Footer Char"/>
+    <w:basedOn w:val="DefaultParagraphFont"/>
+    <w:link w:val="Footer"/>
+    <w:uiPriority w:val="99"/>
+    <w:rsid w:val="008B6E34"/>
+  </w:style>
+  <w:style w:type="character" w:customStyle="1" w:styleId="Heading1Char">
+    <w:name w:val="Heading 1 Char"/>
+    <w:basedOn w:val="DefaultParagraphFont"/>
+    <w:link w:val="Heading1"/>
+    <w:uiPriority w:val="9"/>
+    <w:rsid w:val="00594C57"/>
+    <w:rPr>
+      <w:rFonts w:ascii="Helvetica" w:hAnsi="Helvetica" w:cs="Helvetica"/>
+      <w:sz w:val="36"/>
+      <w:szCs w:val="36"/>
+    </w:rPr>
+  </w:style>
+  <w:style w:type="paragraph" w:styleId="TOCHeading">
+    <w:name w:val="TOC Heading"/>
+    <w:basedOn w:val="Heading1"/>
+    <w:next w:val="Normal"/>
+    <w:uiPriority w:val="39"/>
+    <w:unhideWhenUsed/>
+    <w:qFormat/>
+    <w:rsid w:val="00594C57"/>
+    <w:pPr>
+      <w:keepNext/>
+      <w:keepLines/>
+      <w:spacing w:before="480" w:after="0" w:line="276" w:lineRule="auto"/>
+      <w:outlineLvl w:val="9"/>
+    </w:pPr>
+    <w:rPr>
+      <w:rFonts w:asciiTheme="majorHAnsi" w:eastAsiaTheme="majorEastAsia" w:hAnsiTheme="majorHAnsi" w:cstheme="majorBidi"/>
+      <w:b/>
+      <w:bCs/>
+      <w:color w:val="2F5496" w:themeColor="accent1" w:themeShade="BF"/>
+      <w:sz w:val="28"/>
+      <w:szCs w:val="28"/>
+      <w:lang w:val="en-US" w:eastAsia="ja-JP"/>
+    </w:rPr>
+  </w:style>
+  <w:style w:type="paragraph" w:styleId="TOC1">
+    <w:name w:val="toc 1"/>
+    <w:basedOn w:val="Normal"/>
+    <w:next w:val="Normal"/>
+    <w:autoRedefine/>
+    <w:uiPriority w:val="39"/>
+    <w:unhideWhenUsed/>
+    <w:rsid w:val="00594C57"/>
+    <w:pPr>
+      <w:spacing w:after="100"/>
+    </w:pPr>
+  </w:style>
+  <w:style w:type="character" w:styleId="Hyperlink">
+    <w:name w:val="Hyperlink"/>
+    <w:basedOn w:val="DefaultParagraphFont"/>
+    <w:uiPriority w:val="99"/>
+    <w:unhideWhenUsed/>
+    <w:rsid w:val="00594C57"/>
+    <w:rPr>
+      <w:color w:val="0563C1" w:themeColor="hyperlink"/>
+      <w:u w:val="single"/>
+    </w:rPr>
+  </w:style>
+  <w:style w:type="paragraph" w:styleId="BalloonText">
+    <w:name w:val="Balloon Text"/>
+    <w:basedOn w:val="Normal"/>
+    <w:link w:val="BalloonTextChar"/>
+    <w:uiPriority w:val="99"/>
+    <w:semiHidden/>
+    <w:unhideWhenUsed/>
+    <w:rsid w:val="00594C57"/>
+    <w:pPr>
+      <w:spacing w:after="0" w:line="240" w:lineRule="auto"/>
+    </w:pPr>
+    <w:rPr>
+      <w:rFonts w:ascii="Tahoma" w:hAnsi="Tahoma" w:cs="Tahoma"/>
+      <w:sz w:val="16"/>
+      <w:szCs w:val="16"/>
+    </w:rPr>
+  </w:style>
+  <w:style w:type="character" w:customStyle="1" w:styleId="BalloonTextChar">
+    <w:name w:val="Balloon Text Char"/>
+    <w:basedOn w:val="DefaultParagraphFont"/>
+    <w:link w:val="BalloonText"/>
+    <w:uiPriority w:val="99"/>
+    <w:semiHidden/>
+    <w:rsid w:val="00594C57"/>
+    <w:rPr>
+      <w:rFonts w:ascii="Tahoma" w:hAnsi="Tahoma" w:cs="Tahoma"/>
+      <w:sz w:val="16"/>
+      <w:szCs w:val="16"/>
+    </w:rPr>
+  </w:style>
+  <w:style w:type="character" w:customStyle="1" w:styleId="Heading3Char">
+    <w:name w:val="Heading 3 Char"/>
+    <w:basedOn w:val="DefaultParagraphFont"/>
+    <w:link w:val="Heading3"/>
+    <w:uiPriority w:val="9"/>
+    <w:semiHidden/>
+    <w:rsid w:val="0065394C"/>
+    <w:rPr>
+      <w:rFonts w:asciiTheme="majorHAnsi" w:eastAsiaTheme="majorEastAsia" w:hAnsiTheme="majorHAnsi" w:cstheme="majorBidi"/>
+      <w:b/>
+      <w:bCs/>
+      <w:color w:val="4472C4" w:themeColor="accent1"/>
+    </w:rPr>
+  </w:style>
+  <w:style w:type="paragraph" w:styleId="TOC2">
+    <w:name w:val="toc 2"/>
+    <w:basedOn w:val="Normal"/>
+    <w:next w:val="Normal"/>
+    <w:autoRedefine/>
+    <w:uiPriority w:val="39"/>
+    <w:semiHidden/>
+    <w:unhideWhenUsed/>
+    <w:rsid w:val="00E61029"/>
+    <w:pPr>
+      <w:spacing w:after="100"/>
+      <w:ind w:left="220"/>
+    </w:pPr>
+  </w:style>
+</w:styles>
+</file>
+
+<file path=word/stylesWithEffects.xml><?xml version="1.0" encoding="utf-8"?>
+<w:styles xmlns:wpc="http://schemas.microsoft.com/office/word/2010/wordprocessingCanvas" xmlns:mc="http://schemas.openxmlformats.org/markup-compatibility/2006" xmlns:o="urn:schemas-microsoft-com:office:office" xmlns:r="http://schemas.openxmlformats.org/officeDocument/2006/relationships" xmlns:m="http://schemas.openxmlformats.org/officeDocument/2006/math" xmlns:v="urn:schemas-microsoft-com:vml" xmlns:wp14="http://schemas.microsoft.com/office/word/2010/wordprocessingDrawing" xmlns:wp="http://schemas.openxmlformats.org/drawingml/2006/wordprocessingDrawing" xmlns:w10="urn:schemas-microsoft-com:office:word" xmlns:w="http://schemas.openxmlformats.org/wordprocessingml/2006/main" xmlns:w14="http://schemas.microsoft.com/office/word/2010/wordml" xmlns:wpg="http://schemas.microsoft.com/office/word/2010/wordprocessingGroup" xmlns:wpi="http://schemas.microsoft.com/office/word/2010/wordprocessingInk" xmlns:wne="http://schemas.microsoft.com/office/word/2006/wordml" xmlns:wps="http://schemas.microsoft.com/office/word/2010/wordprocessingShape" mc:Ignorable="w14 wp14">
+  <w:docDefaults>
+    <w:rPrDefault>
+      <w:rPr>
+        <w:rFonts w:asciiTheme="minorHAnsi" w:eastAsiaTheme="minorEastAsia" w:hAnsiTheme="minorHAnsi" w:cstheme="minorBidi"/>
+        <w:sz w:val="22"/>
+        <w:szCs w:val="22"/>
+        <w:lang w:val="en-CA" w:eastAsia="en-US" w:bidi="ar-SA"/>
+      </w:rPr>
+    </w:rPrDefault>
+    <w:pPrDefault>
+      <w:pPr>
+        <w:spacing w:after="160" w:line="259" w:lineRule="auto"/>
+      </w:pPr>
+    </w:pPrDefault>
+  </w:docDefaults>
+  <w:latentStyles w:defLockedState="0" w:defUIPriority="99" w:defSemiHidden="1" w:defUnhideWhenUsed="1" w:defQFormat="0" w:count="267">
+    <w:lsdException w:name="Normal" w:semiHidden="0" w:uiPriority="0" w:unhideWhenUsed="0" w:qFormat="1"/>
+    <w:lsdException w:name="heading 1" w:semiHidden="0" w:uiPriority="9" w:unhideWhenUsed="0" w:qFormat="1"/>
+    <w:lsdException w:name="heading 2" w:uiPriority="9" w:qFormat="1"/>
+    <w:lsdException w:name="heading 3" w:uiPriority="9" w:qFormat="1"/>
+    <w:lsdException w:name="heading 4" w:uiPriority="9" w:qFormat="1"/>
+    <w:lsdException w:name="heading 5" w:uiPriority="9" w:qFormat="1"/>
+    <w:lsdException w:name="heading 6" w:uiPriority="9" w:qFormat="1"/>
+    <w:lsdException w:name="heading 7" w:uiPriority="9" w:qFormat="1"/>
+    <w:lsdException w:name="heading 8" w:uiPriority="9" w:qFormat="1"/>
+    <w:lsdException w:name="heading 9" w:uiPriority="9" w:qFormat="1"/>
+    <w:lsdException w:name="toc 1" w:uiPriority="39"/>
+    <w:lsdException w:name="toc 2" w:uiPriority="39"/>
+    <w:lsdException w:name="toc 3" w:uiPriority="39"/>
+    <w:lsdException w:name="toc 4" w:uiPriority="39"/>
+    <w:lsdException w:name="toc 5" w:uiPriority="39"/>
+    <w:lsdException w:name="toc 6" w:uiPriority="39"/>
+    <w:lsdException w:name="toc 7" w:uiPriority="39"/>
+    <w:lsdException w:name="toc 8" w:uiPriority="39"/>
+    <w:lsdException w:name="toc 9" w:uiPriority="39"/>
+    <w:lsdException w:name="caption" w:uiPriority="35" w:qFormat="1"/>
+    <w:lsdException w:name="Title" w:semiHidden="0" w:uiPriority="10" w:unhideWhenUsed="0" w:qFormat="1"/>
+    <w:lsdException w:name="Default Paragraph Font" w:uiPriority="1"/>
+    <w:lsdException w:name="Subtitle" w:semiHidden="0" w:uiPriority="11" w:unhideWhenUsed="0" w:qFormat="1"/>
+    <w:lsdException w:name="Strong" w:semiHidden="0" w:uiPriority="22" w:unhideWhenUsed="0" w:qFormat="1"/>
+    <w:lsdException w:name="Emphasis" w:semiHidden="0" w:uiPriority="20" w:unhideWhenUsed="0" w:qFormat="1"/>
+    <w:lsdException w:name="Table Grid" w:semiHidden="0" w:uiPriority="39" w:unhideWhenUsed="0"/>
+    <w:lsdException w:name="Placeholder Text" w:unhideWhenUsed="0"/>
+    <w:lsdException w:name="No Spacing" w:semiHidden="0" w:uiPriority="1" w:unhideWhenUsed="0" w:qFormat="1"/>
+    <w:lsdException w:name="Light Shading" w:semiHidden="0" w:uiPriority="60" w:unhideWhenUsed="0"/>
+    <w:lsdException w:name="Light List" w:semiHidden="0" w:uiPriority="61" w:unhideWhenUsed="0"/>
+    <w:lsdException w:name="Light Grid" w:semiHidden="0" w:uiPriority="62" w:unhideWhenUsed="0"/>
+    <w:lsdException w:name="Medium Shading 1" w:semiHidden="0" w:uiPriority="63" w:unhideWhenUsed="0"/>
+    <w:lsdException w:name="Medium Shading 2" w:semiHidden="0" w:uiPriority="64" w:unhideWhenUsed="0"/>
+    <w:lsdException w:name="Medium List 1" w:semiHidden="0" w:uiPriority="65" w:unhideWhenUsed="0"/>
+    <w:lsdException w:name="Medium List 2" w:semiHidden="0" w:uiPriority="66" w:unhideWhenUsed="0"/>
+    <w:lsdException w:name="Medium Grid 1" w:semiHidden="0" w:uiPriority="67" w:unhideWhenUsed="0"/>
+    <w:lsdException w:name="Medium Grid 2" w:semiHidden="0" w:uiPriority="68" w:unhideWhenUsed="0"/>
+    <w:lsdException w:name="Medium Grid 3" w:semiHidden="0" w:uiPriority="69" w:unhideWhenUsed="0"/>
+    <w:lsdException w:name="Dark List" w:semiHidden="0" w:uiPriority="70" w:unhideWhenUsed="0"/>
+    <w:lsdException w:name="Colorful Shading" w:semiHidden="0" w:uiPriority="71" w:unhideWhenUsed="0"/>
+    <w:lsdException w:name="Colorful List" w:semiHidden="0" w:uiPriority="72" w:unhideWhenUsed="0"/>
+    <w:lsdException w:name="Colorful Grid" w:semiHidden="0" w:uiPriority="73" w:unhideWhenUsed="0"/>
+    <w:lsdException w:name="Light Shading Accent 1" w:semiHidden="0" w:uiPriority="60" w:unhideWhenUsed="0"/>
+    <w:lsdException w:name="Light List Accent 1" w:semiHidden="0" w:uiPriority="61" w:unhideWhenUsed="0"/>
+    <w:lsdException w:name="Light Grid Accent 1" w:semiHidden="0" w:uiPriority="62" w:unhideWhenUsed="0"/>
+    <w:lsdException w:name="Medium Shading 1 Accent 1" w:semiHidden="0" w:uiPriority="63" w:unhideWhenUsed="0"/>
+    <w:lsdException w:name="Medium Shading 2 Accent 1" w:semiHidden="0" w:uiPriority="64" w:unhideWhenUsed="0"/>
+    <w:lsdException w:name="Medium List 1 Accent 1" w:semiHidden="0" w:uiPriority="65" w:unhideWhenUsed="0"/>
+    <w:lsdException w:name="Revision" w:unhideWhenUsed="0"/>
+    <w:lsdException w:name="List Paragraph" w:semiHidden="0" w:uiPriority="34" w:unhideWhenUsed="0" w:qFormat="1"/>
+    <w:lsdException w:name="Quote" w:semiHidden="0" w:uiPriority="29" w:unhideWhenUsed="0" w:qFormat="1"/>
+    <w:lsdException w:name="Intense Quote" w:semiHidden="0" w:uiPriority="30" w:unhideWhenUsed="0" w:qFormat="1"/>
+    <w:lsdException w:name="Medium List 2 Accent 1" w:semiHidden="0" w:uiPriority="66" w:unhideWhenUsed="0"/>
+    <w:lsdException w:name="Medium Grid 1 Accent 1" w:semiHidden="0" w:uiPriority="67" w:unhideWhenUsed="0"/>
+    <w:lsdException w:name="Medium Grid 2 Accent 1" w:semiHidden="0" w:uiPriority="68" w:unhideWhenUsed="0"/>
+    <w:lsdException w:name="Medium Grid 3 Accent 1" w:semiHidden="0" w:uiPriority="69" w:unhideWhenUsed="0"/>
+    <w:lsdException w:name="Dark List Accent 1" w:semiHidden="0" w:uiPriority="70" w:unhideWhenUsed="0"/>
+    <w:lsdException w:name="Colorful Shading Accent 1" w:semiHidden="0" w:uiPriority="71" w:unhideWhenUsed="0"/>
+    <w:lsdException w:name="Colorful List Accent 1" w:semiHidden="0" w:uiPriority="72" w:unhideWhenUsed="0"/>
+    <w:lsdException w:name="Colorful Grid Accent 1" w:semiHidden="0" w:uiPriority="73" w:unhideWhenUsed="0"/>
+    <w:lsdException w:name="Light Shading Accent 2" w:semiHidden="0" w:uiPriority="60" w:unhideWhenUsed="0"/>
+    <w:lsdException w:name="Light List Accent 2" w:semiHidden="0" w:uiPriority="61" w:unhideWhenUsed="0"/>
+    <w:lsdException w:name="Light Grid Accent 2" w:semiHidden="0" w:uiPriority="62" w:unhideWhenUsed="0"/>
+    <w:lsdException w:name="Medium Shading 1 Accent 2" w:semiHidden="0" w:uiPriority="63" w:unhideWhenUsed="0"/>
+    <w:lsdException w:name="Medium Shading 2 Accent 2" w:semiHidden="0" w:uiPriority="64" w:unhideWhenUsed="0"/>
+    <w:lsdException w:name="Medium List 1 Accent 2" w:semiHidden="0" w:uiPriority="65" w:unhideWhenUsed="0"/>
+    <w:lsdException w:name="Medium List 2 Accent 2" w:semiHidden="0" w:uiPriority="66" w:unhideWhenUsed="0"/>
+    <w:lsdException w:name="Medium Grid 1 Accent 2" w:semiHidden="0" w:uiPriority="67" w:unhideWhenUsed="0"/>
+    <w:lsdException w:name="Medium Grid 2 Accent 2" w:semiHidden="0" w:uiPriority="68" w:unhideWhenUsed="0"/>
+    <w:lsdException w:name="Medium Grid 3 Accent 2" w:semiHidden="0" w:uiPriority="69" w:unhideWhenUsed="0"/>
+    <w:lsdException w:name="Dark List Accent 2" w:semiHidden="0" w:uiPriority="70" w:unhideWhenUsed="0"/>
+    <w:lsdException w:name="Colorful Shading Accent 2" w:semiHidden="0" w:uiPriority="71" w:unhideWhenUsed="0"/>
+    <w:lsdException w:name="Colorful List Accent 2" w:semiHidden="0" w:uiPriority="72" w:unhideWhenUsed="0"/>
+    <w:lsdException w:name="Colorful Grid Accent 2" w:semiHidden="0" w:uiPriority="73" w:unhideWhenUsed="0"/>
+    <w:lsdException w:name="Light Shading Accent 3" w:semiHidden="0" w:uiPriority="60" w:unhideWhenUsed="0"/>
+    <w:lsdException w:name="Light List Accent 3" w:semiHidden="0" w:uiPriority="61" w:unhideWhenUsed="0"/>
+    <w:lsdException w:name="Light Grid Accent 3" w:semiHidden="0" w:uiPriority="62" w:unhideWhenUsed="0"/>
+    <w:lsdException w:name="Medium Shading 1 Accent 3" w:semiHidden="0" w:uiPriority="63" w:unhideWhenUsed="0"/>
+    <w:lsdException w:name="Medium Shading 2 Accent 3" w:semiHidden="0" w:uiPriority="64" w:unhideWhenUsed="0"/>
+    <w:lsdException w:name="Medium List 1 Accent 3" w:semiHidden="0" w:uiPriority="65" w:unhideWhenUsed="0"/>
+    <w:lsdException w:name="Medium List 2 Accent 3" w:semiHidden="0" w:uiPriority="66" w:unhideWhenUsed="0"/>
+    <w:lsdException w:name="Medium Grid 1 Accent 3" w:semiHidden="0" w:uiPriority="67" w:unhideWhenUsed="0"/>
+    <w:lsdException w:name="Medium Grid 2 Accent 3" w:semiHidden="0" w:uiPriority="68" w:unhideWhenUsed="0"/>
+    <w:lsdException w:name="Medium Grid 3 Accent 3" w:semiHidden="0" w:uiPriority="69" w:unhideWhenUsed="0"/>
+    <w:lsdException w:name="Dark List Accent 3" w:semiHidden="0" w:uiPriority="70" w:unhideWhenUsed="0"/>
+    <w:lsdException w:name="Colorful Shading Accent 3" w:semiHidden="0" w:uiPriority="71" w:unhideWhenUsed="0"/>
+    <w:lsdException w:name="Colorful List Accent 3" w:semiHidden="0" w:uiPriority="72" w:unhideWhenUsed="0"/>
+    <w:lsdException w:name="Colorful Grid Accent 3" w:semiHidden="0" w:uiPriority="73" w:unhideWhenUsed="0"/>
+    <w:lsdException w:name="Light Shading Accent 4" w:semiHidden="0" w:uiPriority="60" w:unhideWhenUsed="0"/>
+    <w:lsdException w:name="Light List Accent 4" w:semiHidden="0" w:uiPriority="61" w:unhideWhenUsed="0"/>
+    <w:lsdException w:name="Light Grid Accent 4" w:semiHidden="0" w:uiPriority="62" w:unhideWhenUsed="0"/>
+    <w:lsdException w:name="Medium Shading 1 Accent 4" w:semiHidden="0" w:uiPriority="63" w:unhideWhenUsed="0"/>
+    <w:lsdException w:name="Medium Shading 2 Accent 4" w:semiHidden="0" w:uiPriority="64" w:unhideWhenUsed="0"/>
+    <w:lsdException w:name="Medium List 1 Accent 4" w:semiHidden="0" w:uiPriority="65" w:unhideWhenUsed="0"/>
+    <w:lsdException w:name="Medium List 2 Accent 4" w:semiHidden="0" w:uiPriority="66" w:unhideWhenUsed="0"/>
+    <w:lsdException w:name="Medium Grid 1 Accent 4" w:semiHidden="0" w:uiPriority="67" w:unhideWhenUsed="0"/>
+    <w:lsdException w:name="Medium Grid 2 Accent 4" w:semiHidden="0" w:uiPriority="68" w:unhideWhenUsed="0"/>
+    <w:lsdException w:name="Medium Grid 3 Accent 4" w:semiHidden="0" w:uiPriority="69" w:unhideWhenUsed="0"/>
+    <w:lsdException w:name="Dark List Accent 4" w:semiHidden="0" w:uiPriority="70" w:unhideWhenUsed="0"/>
+    <w:lsdException w:name="Colorful Shading Accent 4" w:semiHidden="0" w:uiPriority="71" w:unhideWhenUsed="0"/>
+    <w:lsdException w:name="Colorful List Accent 4" w:semiHidden="0" w:uiPriority="72" w:unhideWhenUsed="0"/>
+    <w:lsdException w:name="Colorful Grid Accent 4" w:semiHidden="0" w:uiPriority="73" w:unhideWhenUsed="0"/>
+    <w:lsdException w:name="Light Shading Accent 5" w:semiHidden="0" w:uiPriority="60" w:unhideWhenUsed="0"/>
+    <w:lsdException w:name="Light List Accent 5" w:semiHidden="0" w:uiPriority="61" w:unhideWhenUsed="0"/>
+    <w:lsdException w:name="Light Grid Accent 5" w:semiHidden="0" w:uiPriority="62" w:unhideWhenUsed="0"/>
+    <w:lsdException w:name="Medium Shading 1 Accent 5" w:semiHidden="0" w:uiPriority="63" w:unhideWhenUsed="0"/>
+    <w:lsdException w:name="Medium Shading 2 Accent 5" w:semiHidden="0" w:uiPriority="64" w:unhideWhenUsed="0"/>
+    <w:lsdException w:name="Medium List 1 Accent 5" w:semiHidden="0" w:uiPriority="65" w:unhideWhenUsed="0"/>
+    <w:lsdException w:name="Medium List 2 Accent 5" w:semiHidden="0" w:uiPriority="66" w:unhideWhenUsed="0"/>
+    <w:lsdException w:name="Medium Grid 1 Accent 5" w:semiHidden="0" w:uiPriority="67" w:unhideWhenUsed="0"/>
+    <w:lsdException w:name="Medium Grid 2 Accent 5" w:semiHidden="0" w:uiPriority="68" w:unhideWhenUsed="0"/>
+    <w:lsdException w:name="Medium Grid 3 Accent 5" w:semiHidden="0" w:uiPriority="69" w:unhideWhenUsed="0"/>
+    <w:lsdException w:name="Dark List Accent 5" w:semiHidden="0" w:uiPriority="70" w:unhideWhenUsed="0"/>
+    <w:lsdException w:name="Colorful Shading Accent 5" w:semiHidden="0" w:uiPriority="71" w:unhideWhenUsed="0"/>
+    <w:lsdException w:name="Colorful List Accent 5" w:semiHidden="0" w:uiPriority="72" w:unhideWhenUsed="0"/>
+    <w:lsdException w:name="Colorful Grid Accent 5" w:semiHidden="0" w:uiPriority="73" w:unhideWhenUsed="0"/>
+    <w:lsdException w:name="Light Shading Accent 6" w:semiHidden="0" w:uiPriority="60" w:unhideWhenUsed="0"/>
+    <w:lsdException w:name="Light List Accent 6" w:semiHidden="0" w:uiPriority="61" w:unhideWhenUsed="0"/>
+    <w:lsdException w:name="Light Grid Accent 6" w:semiHidden="0" w:uiPriority="62" w:unhideWhenUsed="0"/>
+    <w:lsdException w:name="Medium Shading 1 Accent 6" w:semiHidden="0" w:uiPriority="63" w:unhideWhenUsed="0"/>
+    <w:lsdException w:name="Medium Shading 2 Accent 6" w:semiHidden="0" w:uiPriority="64" w:unhideWhenUsed="0"/>
+    <w:lsdException w:name="Medium List 1 Accent 6" w:semiHidden="0" w:uiPriority="65" w:unhideWhenUsed="0"/>
+    <w:lsdException w:name="Medium List 2 Accent 6" w:semiHidden="0" w:uiPriority="66" w:unhideWhenUsed="0"/>
+    <w:lsdException w:name="Medium Grid 1 Accent 6" w:semiHidden="0" w:uiPriority="67" w:unhideWhenUsed="0"/>
+    <w:lsdException w:name="Medium Grid 2 Accent 6" w:semiHidden="0" w:uiPriority="68" w:unhideWhenUsed="0"/>
+    <w:lsdException w:name="Medium Grid 3 Accent 6" w:semiHidden="0" w:uiPriority="69" w:unhideWhenUsed="0"/>
+    <w:lsdException w:name="Dark List Accent 6" w:semiHidden="0" w:uiPriority="70" w:unhideWhenUsed="0"/>
+    <w:lsdException w:name="Colorful Shading Accent 6" w:semiHidden="0" w:uiPriority="71" w:unhideWhenUsed="0"/>
+    <w:lsdException w:name="Colorful List Accent 6" w:semiHidden="0" w:uiPriority="72" w:unhideWhenUsed="0"/>
+    <w:lsdException w:name="Colorful Grid Accent 6" w:semiHidden="0" w:uiPriority="73" w:unhideWhenUsed="0"/>
+    <w:lsdException w:name="Subtle Emphasis" w:semiHidden="0" w:uiPriority="19" w:unhideWhenUsed="0" w:qFormat="1"/>
+    <w:lsdException w:name="Intense Emphasis" w:semiHidden="0" w:uiPriority="21" w:unhideWhenUsed="0" w:qFormat="1"/>
+    <w:lsdException w:name="Subtle Reference" w:semiHidden="0" w:uiPriority="31" w:unhideWhenUsed="0" w:qFormat="1"/>
+    <w:lsdException w:name="Intense Reference" w:semiHidden="0" w:uiPriority="32" w:unhideWhenUsed="0" w:qFormat="1"/>
+    <w:lsdException w:name="Book Title" w:semiHidden="0" w:uiPriority="33" w:unhideWhenUsed="0" w:qFormat="1"/>
+    <w:lsdException w:name="Bibliography" w:uiPriority="37"/>
+    <w:lsdException w:name="TOC Heading" w:uiPriority="39" w:qFormat="1"/>
   </w:latentStyles>
   <w:style w:type="paragraph" w:default="1" w:styleId="Normal">
     <w:name w:val="Normal"/>
@@ -5074,7 +5777,7 @@
   <a:extraClrSchemeLst/>
   <a:extLst>
     <a:ext uri="{05A4C25C-085E-4340-85A3-A5531E510DB2}">
-      <thm15:themeFamily xmlns:thm15="http://schemas.microsoft.com/office/thememl/2012/main" name="Office Theme" id="{62F939B6-93AF-4DB8-9C6B-D6C7DFDC589F}" vid="{4A3C46E8-61CC-4603-A589-7422A47A8E4A}"/>
+      <thm15:themeFamily xmlns:thm15="http://schemas.microsoft.com/office/thememl/2012/main" xmlns="" name="Office Theme" id="{62F939B6-93AF-4DB8-9C6B-D6C7DFDC589F}" vid="{4A3C46E8-61CC-4603-A589-7422A47A8E4A}"/>
     </a:ext>
   </a:extLst>
 </a:theme>
@@ -5085,7 +5788,7 @@
 </file>
 
 <file path=customXml/itemProps1.xml><?xml version="1.0" encoding="utf-8"?>
-<ds:datastoreItem xmlns:ds="http://schemas.openxmlformats.org/officeDocument/2006/customXml" ds:itemID="{B09BA42E-9A7B-9D4A-AF99-07B4AF502360}">
+<ds:datastoreItem xmlns:ds="http://schemas.openxmlformats.org/officeDocument/2006/customXml" ds:itemID="{D01F489A-E577-4430-9C8B-36398960AFB9}">
   <ds:schemaRefs>
     <ds:schemaRef ds:uri="http://schemas.openxmlformats.org/officeDocument/2006/bibliography"/>
   </ds:schemaRefs>

</xml_diff>